<commit_message>
E3 mais coisas (leiam descrição do commit)
meter quanto custa cada rate type na tabela, acabar o que está no fim do
doc, verificar que cost não excede 400 000€ (enunciado)
</commit_message>
<xml_diff>
--- a/e3.docx
+++ b/e3.docx
@@ -1,6 +1,6 @@
 
 <file path=word/document.xml><?xml version="1.0" encoding="utf-8"?>
-<w:document xmlns:wpc="http://schemas.microsoft.com/office/word/2010/wordprocessingCanvas" xmlns:mc="http://schemas.openxmlformats.org/markup-compatibility/2006" xmlns:o="urn:schemas-microsoft-com:office:office" xmlns:r="http://schemas.openxmlformats.org/officeDocument/2006/relationships" xmlns:m="http://schemas.openxmlformats.org/officeDocument/2006/math" xmlns:v="urn:schemas-microsoft-com:vml" xmlns:wp14="http://schemas.microsoft.com/office/word/2010/wordprocessingDrawing" xmlns:wp="http://schemas.openxmlformats.org/drawingml/2006/wordprocessingDrawing" xmlns:w10="urn:schemas-microsoft-com:office:word" xmlns:w="http://schemas.openxmlformats.org/wordprocessingml/2006/main" xmlns:w14="http://schemas.microsoft.com/office/word/2010/wordml" xmlns:w15="http://schemas.microsoft.com/office/word/2012/wordml" xmlns:wpg="http://schemas.microsoft.com/office/word/2010/wordprocessingGroup" xmlns:wpi="http://schemas.microsoft.com/office/word/2010/wordprocessingInk" xmlns:wne="http://schemas.microsoft.com/office/word/2006/wordml" xmlns:wps="http://schemas.microsoft.com/office/word/2010/wordprocessingShape" mc:Ignorable="w14 w15 wp14">
+<w:document xmlns:wpc="http://schemas.microsoft.com/office/word/2010/wordprocessingCanvas" xmlns:mc="http://schemas.openxmlformats.org/markup-compatibility/2006" xmlns:o="urn:schemas-microsoft-com:office:office" xmlns:r="http://schemas.openxmlformats.org/officeDocument/2006/relationships" xmlns:m="http://schemas.openxmlformats.org/officeDocument/2006/math" xmlns:v="urn:schemas-microsoft-com:vml" xmlns:wp14="http://schemas.microsoft.com/office/word/2010/wordprocessingDrawing" xmlns:wp="http://schemas.openxmlformats.org/drawingml/2006/wordprocessingDrawing" xmlns:w10="urn:schemas-microsoft-com:office:word" xmlns:w="http://schemas.openxmlformats.org/wordprocessingml/2006/main" xmlns:w14="http://schemas.microsoft.com/office/word/2010/wordml" xmlns:wpg="http://schemas.microsoft.com/office/word/2010/wordprocessingGroup" xmlns:wpi="http://schemas.microsoft.com/office/word/2010/wordprocessingInk" xmlns:wne="http://schemas.microsoft.com/office/word/2006/wordml" xmlns:wps="http://schemas.microsoft.com/office/word/2010/wordprocessingShape" mc:Ignorable="w14 wp14">
   <w:body>
     <w:p>
       <w:pPr>
@@ -12,7 +12,7 @@
         <w:rPr>
           <w:rFonts w:ascii="Cambria" w:hAnsi="Cambria"/>
           <w:noProof/>
-          <w:lang w:val="pt-PT" w:eastAsia="pt-PT" w:bidi="ar-SA"/>
+          <w:lang w:eastAsia="en-US" w:bidi="ar-SA"/>
         </w:rPr>
         <w:drawing>
           <wp:anchor distT="0" distB="0" distL="0" distR="0" simplePos="0" relativeHeight="251655680" behindDoc="0" locked="0" layoutInCell="1" allowOverlap="1">
@@ -40,7 +40,7 @@
                     </pic:cNvPicPr>
                   </pic:nvPicPr>
                   <pic:blipFill>
-                    <a:blip r:link="rId8"/>
+                    <a:blip r:link="rId9"/>
                     <a:srcRect/>
                     <a:stretch>
                       <a:fillRect/>
@@ -403,35 +403,7 @@
         <w:rPr>
           <w:rFonts w:ascii="Cambria" w:hAnsi="Cambria"/>
         </w:rPr>
-        <w:t xml:space="preserve">Grupo2 is a spinoff from </w:t>
-      </w:r>
-      <w:proofErr w:type="spellStart"/>
-      <w:r>
-        <w:rPr>
-          <w:rFonts w:ascii="Cambria" w:hAnsi="Cambria"/>
-        </w:rPr>
-        <w:t>Instituto</w:t>
-      </w:r>
-      <w:proofErr w:type="spellEnd"/>
-      <w:r>
-        <w:rPr>
-          <w:rFonts w:ascii="Cambria" w:hAnsi="Cambria"/>
-        </w:rPr>
-        <w:t xml:space="preserve"> Superior </w:t>
-      </w:r>
-      <w:proofErr w:type="spellStart"/>
-      <w:r>
-        <w:rPr>
-          <w:rFonts w:ascii="Cambria" w:hAnsi="Cambria"/>
-        </w:rPr>
-        <w:t>Técnico</w:t>
-      </w:r>
-      <w:proofErr w:type="spellEnd"/>
-      <w:r>
-        <w:rPr>
-          <w:rFonts w:ascii="Cambria" w:hAnsi="Cambria"/>
-        </w:rPr>
-        <w:t xml:space="preserve"> specialized in deploying Document Management Systems.</w:t>
+        <w:t>Grupo2 is a spinoff from Instituto Superior Técnico specialized in deploying Document Management Systems.</w:t>
       </w:r>
     </w:p>
     <w:p>
@@ -652,16 +624,8 @@
         <w:rPr>
           <w:rFonts w:ascii="Cambria" w:hAnsi="Cambria"/>
         </w:rPr>
-        <w:t xml:space="preserve">for the company </w:t>
-      </w:r>
-      <w:proofErr w:type="spellStart"/>
-      <w:r>
-        <w:rPr>
-          <w:rFonts w:ascii="Cambria" w:hAnsi="Cambria"/>
-        </w:rPr>
-        <w:t>iRetail</w:t>
-      </w:r>
-      <w:proofErr w:type="spellEnd"/>
+        <w:t>for the company iRetail</w:t>
+      </w:r>
       <w:r>
         <w:rPr>
           <w:rFonts w:ascii="Cambria" w:hAnsi="Cambria"/>
@@ -671,7 +635,7 @@
     </w:p>
     <w:p>
       <w:pPr>
-        <w:pStyle w:val="PargrafodaLista"/>
+        <w:pStyle w:val="ListParagraph"/>
         <w:numPr>
           <w:ilvl w:val="0"/>
           <w:numId w:val="1"/>
@@ -695,7 +659,7 @@
     </w:p>
     <w:p>
       <w:pPr>
-        <w:pStyle w:val="PargrafodaLista"/>
+        <w:pStyle w:val="ListParagraph"/>
         <w:numPr>
           <w:ilvl w:val="0"/>
           <w:numId w:val="1"/>
@@ -719,7 +683,7 @@
     </w:p>
     <w:p>
       <w:pPr>
-        <w:pStyle w:val="PargrafodaLista"/>
+        <w:pStyle w:val="ListParagraph"/>
         <w:numPr>
           <w:ilvl w:val="0"/>
           <w:numId w:val="1"/>
@@ -781,21 +745,7 @@
         <w:rPr>
           <w:rFonts w:ascii="Cambria" w:hAnsi="Cambria"/>
         </w:rPr>
-        <w:t xml:space="preserve">For the client company, </w:t>
-      </w:r>
-      <w:proofErr w:type="spellStart"/>
-      <w:r>
-        <w:rPr>
-          <w:rFonts w:ascii="Cambria" w:hAnsi="Cambria"/>
-        </w:rPr>
-        <w:t>iRetail</w:t>
-      </w:r>
-      <w:proofErr w:type="spellEnd"/>
-      <w:r>
-        <w:rPr>
-          <w:rFonts w:ascii="Cambria" w:hAnsi="Cambria"/>
-        </w:rPr>
-        <w:t xml:space="preserve">, the purpose is to </w:t>
+        <w:t xml:space="preserve">For the client company, iRetail, the purpose is to </w:t>
       </w:r>
       <w:r>
         <w:rPr>
@@ -873,7 +823,7 @@
     </w:p>
     <w:p>
       <w:pPr>
-        <w:pStyle w:val="PargrafodaLista"/>
+        <w:pStyle w:val="ListParagraph"/>
         <w:numPr>
           <w:ilvl w:val="0"/>
           <w:numId w:val="1"/>
@@ -900,7 +850,7 @@
     </w:p>
     <w:p>
       <w:pPr>
-        <w:pStyle w:val="PargrafodaLista"/>
+        <w:pStyle w:val="ListParagraph"/>
         <w:numPr>
           <w:ilvl w:val="0"/>
           <w:numId w:val="1"/>
@@ -921,7 +871,7 @@
     </w:p>
     <w:p>
       <w:pPr>
-        <w:pStyle w:val="PargrafodaLista"/>
+        <w:pStyle w:val="ListParagraph"/>
         <w:numPr>
           <w:ilvl w:val="0"/>
           <w:numId w:val="1"/>
@@ -942,7 +892,7 @@
     </w:p>
     <w:p>
       <w:pPr>
-        <w:pStyle w:val="PargrafodaLista"/>
+        <w:pStyle w:val="ListParagraph"/>
         <w:numPr>
           <w:ilvl w:val="0"/>
           <w:numId w:val="1"/>
@@ -1035,7 +985,7 @@
     </w:p>
     <w:p>
       <w:pPr>
-        <w:pStyle w:val="PargrafodaLista"/>
+        <w:pStyle w:val="ListParagraph"/>
         <w:numPr>
           <w:ilvl w:val="0"/>
           <w:numId w:val="1"/>
@@ -1056,7 +1006,7 @@
     </w:p>
     <w:p>
       <w:pPr>
-        <w:pStyle w:val="PargrafodaLista"/>
+        <w:pStyle w:val="ListParagraph"/>
         <w:numPr>
           <w:ilvl w:val="0"/>
           <w:numId w:val="1"/>
@@ -1101,7 +1051,7 @@
     </w:p>
     <w:p>
       <w:pPr>
-        <w:pStyle w:val="PargrafodaLista"/>
+        <w:pStyle w:val="ListParagraph"/>
         <w:numPr>
           <w:ilvl w:val="0"/>
           <w:numId w:val="1"/>
@@ -1182,7 +1132,7 @@
     </w:p>
     <w:p>
       <w:pPr>
-        <w:pStyle w:val="PargrafodaLista"/>
+        <w:pStyle w:val="ListParagraph"/>
         <w:numPr>
           <w:ilvl w:val="0"/>
           <w:numId w:val="1"/>
@@ -1222,7 +1172,7 @@
     </w:p>
     <w:p>
       <w:pPr>
-        <w:pStyle w:val="PargrafodaLista"/>
+        <w:pStyle w:val="ListParagraph"/>
         <w:numPr>
           <w:ilvl w:val="0"/>
           <w:numId w:val="1"/>
@@ -1240,7 +1190,7 @@
     </w:p>
     <w:p>
       <w:pPr>
-        <w:pStyle w:val="PargrafodaLista"/>
+        <w:pStyle w:val="ListParagraph"/>
         <w:numPr>
           <w:ilvl w:val="1"/>
           <w:numId w:val="1"/>
@@ -1264,7 +1214,7 @@
     </w:p>
     <w:p>
       <w:pPr>
-        <w:pStyle w:val="PargrafodaLista"/>
+        <w:pStyle w:val="ListParagraph"/>
         <w:numPr>
           <w:ilvl w:val="1"/>
           <w:numId w:val="1"/>
@@ -1288,7 +1238,7 @@
     </w:p>
     <w:p>
       <w:pPr>
-        <w:pStyle w:val="PargrafodaLista"/>
+        <w:pStyle w:val="ListParagraph"/>
         <w:numPr>
           <w:ilvl w:val="1"/>
           <w:numId w:val="1"/>
@@ -1313,7 +1263,7 @@
     </w:p>
     <w:p>
       <w:pPr>
-        <w:pStyle w:val="PargrafodaLista"/>
+        <w:pStyle w:val="ListParagraph"/>
         <w:numPr>
           <w:ilvl w:val="0"/>
           <w:numId w:val="1"/>
@@ -1331,7 +1281,7 @@
     </w:p>
     <w:p>
       <w:pPr>
-        <w:pStyle w:val="PargrafodaLista"/>
+        <w:pStyle w:val="ListParagraph"/>
         <w:numPr>
           <w:ilvl w:val="1"/>
           <w:numId w:val="1"/>
@@ -1367,7 +1317,7 @@
     </w:p>
     <w:p>
       <w:pPr>
-        <w:pStyle w:val="PargrafodaLista"/>
+        <w:pStyle w:val="ListParagraph"/>
         <w:numPr>
           <w:ilvl w:val="0"/>
           <w:numId w:val="1"/>
@@ -1385,7 +1335,7 @@
     </w:p>
     <w:p>
       <w:pPr>
-        <w:pStyle w:val="PargrafodaLista"/>
+        <w:pStyle w:val="ListParagraph"/>
         <w:numPr>
           <w:ilvl w:val="1"/>
           <w:numId w:val="1"/>
@@ -1409,7 +1359,7 @@
     </w:p>
     <w:p>
       <w:pPr>
-        <w:pStyle w:val="PargrafodaLista"/>
+        <w:pStyle w:val="ListParagraph"/>
         <w:numPr>
           <w:ilvl w:val="1"/>
           <w:numId w:val="1"/>
@@ -1433,7 +1383,7 @@
     </w:p>
     <w:p>
       <w:pPr>
-        <w:pStyle w:val="PargrafodaLista"/>
+        <w:pStyle w:val="ListParagraph"/>
         <w:numPr>
           <w:ilvl w:val="1"/>
           <w:numId w:val="1"/>
@@ -1481,7 +1431,7 @@
     </w:p>
     <w:p>
       <w:pPr>
-        <w:pStyle w:val="PargrafodaLista"/>
+        <w:pStyle w:val="ListParagraph"/>
         <w:numPr>
           <w:ilvl w:val="0"/>
           <w:numId w:val="1"/>
@@ -1499,7 +1449,7 @@
     </w:p>
     <w:p>
       <w:pPr>
-        <w:pStyle w:val="PargrafodaLista"/>
+        <w:pStyle w:val="ListParagraph"/>
         <w:numPr>
           <w:ilvl w:val="0"/>
           <w:numId w:val="1"/>
@@ -1517,7 +1467,7 @@
     </w:p>
     <w:p>
       <w:pPr>
-        <w:pStyle w:val="PargrafodaLista"/>
+        <w:pStyle w:val="ListParagraph"/>
         <w:numPr>
           <w:ilvl w:val="0"/>
           <w:numId w:val="1"/>
@@ -1530,26 +1480,12 @@
         <w:rPr>
           <w:rFonts w:ascii="Cambria" w:hAnsi="Cambria"/>
         </w:rPr>
-        <w:t xml:space="preserve">Based on the previous benefit, allow </w:t>
-      </w:r>
-      <w:proofErr w:type="spellStart"/>
-      <w:r>
-        <w:rPr>
-          <w:rFonts w:ascii="Cambria" w:hAnsi="Cambria"/>
-        </w:rPr>
-        <w:t>iRetail</w:t>
-      </w:r>
-      <w:proofErr w:type="spellEnd"/>
-      <w:r>
-        <w:rPr>
-          <w:rFonts w:ascii="Cambria" w:hAnsi="Cambria"/>
-        </w:rPr>
-        <w:t xml:space="preserve"> to negotiate better discounts from suppliers;</w:t>
-      </w:r>
-    </w:p>
-    <w:p>
-      <w:pPr>
-        <w:pStyle w:val="PargrafodaLista"/>
+        <w:t>Based on the previous benefit, allow iRetail to negotiate better discounts from suppliers;</w:t>
+      </w:r>
+    </w:p>
+    <w:p>
+      <w:pPr>
+        <w:pStyle w:val="ListParagraph"/>
         <w:numPr>
           <w:ilvl w:val="0"/>
           <w:numId w:val="1"/>
@@ -1567,7 +1503,7 @@
     </w:p>
     <w:p>
       <w:pPr>
-        <w:pStyle w:val="PargrafodaLista"/>
+        <w:pStyle w:val="ListParagraph"/>
         <w:numPr>
           <w:ilvl w:val="0"/>
           <w:numId w:val="1"/>
@@ -1585,7 +1521,7 @@
     </w:p>
     <w:p>
       <w:pPr>
-        <w:pStyle w:val="PargrafodaLista"/>
+        <w:pStyle w:val="ListParagraph"/>
         <w:numPr>
           <w:ilvl w:val="0"/>
           <w:numId w:val="1"/>
@@ -1699,6 +1635,1784 @@
       <w:pPr>
         <w:rPr>
           <w:rFonts w:ascii="Cambria" w:hAnsi="Cambria"/>
+          <w:b/>
+          <w:noProof/>
+          <w:sz w:val="32"/>
+          <w:lang w:val="en-GB" w:eastAsia="pt-PT" w:bidi="ar-SA"/>
+        </w:rPr>
+      </w:pPr>
+      <w:r>
+        <w:rPr>
+          <w:rFonts w:ascii="Cambria" w:hAnsi="Cambria"/>
+          <w:b/>
+          <w:noProof/>
+          <w:sz w:val="32"/>
+          <w:lang w:val="en-GB" w:eastAsia="pt-PT" w:bidi="ar-SA"/>
+        </w:rPr>
+        <w:lastRenderedPageBreak/>
+        <w:t>Work Breakdown Structure</w:t>
+      </w:r>
+    </w:p>
+    <w:p>
+      <w:pPr>
+        <w:rPr>
+          <w:rFonts w:ascii="Cambria" w:hAnsi="Cambria"/>
+          <w:b/>
+          <w:noProof/>
+          <w:sz w:val="32"/>
+          <w:lang w:val="en-GB" w:eastAsia="pt-PT" w:bidi="ar-SA"/>
+        </w:rPr>
+      </w:pPr>
+      <w:r>
+        <w:rPr>
+          <w:noProof/>
+          <w:lang w:eastAsia="en-US" w:bidi="ar-SA"/>
+        </w:rPr>
+        <w:drawing>
+          <wp:inline distT="0" distB="0" distL="0" distR="0">
+            <wp:extent cx="5911702" cy="3403400"/>
+            <wp:effectExtent l="0" t="0" r="0" b="0"/>
+            <wp:docPr id="3" name="Picture 3" descr="http://puu.sh/locVy/8fe2c84a2c.png"/>
+            <wp:cNvGraphicFramePr>
+              <a:graphicFrameLocks xmlns:a="http://schemas.openxmlformats.org/drawingml/2006/main" noChangeAspect="1"/>
+            </wp:cNvGraphicFramePr>
+            <a:graphic xmlns:a="http://schemas.openxmlformats.org/drawingml/2006/main">
+              <a:graphicData uri="http://schemas.openxmlformats.org/drawingml/2006/picture">
+                <pic:pic xmlns:pic="http://schemas.openxmlformats.org/drawingml/2006/picture">
+                  <pic:nvPicPr>
+                    <pic:cNvPr id="0" name="Picture 1" descr="http://puu.sh/locVy/8fe2c84a2c.png"/>
+                    <pic:cNvPicPr>
+                      <a:picLocks noChangeAspect="1" noChangeArrowheads="1"/>
+                    </pic:cNvPicPr>
+                  </pic:nvPicPr>
+                  <pic:blipFill>
+                    <a:blip r:embed="rId10">
+                      <a:extLst>
+                        <a:ext uri="{28A0092B-C50C-407E-A947-70E740481C1C}">
+                          <a14:useLocalDpi xmlns:a14="http://schemas.microsoft.com/office/drawing/2010/main" val="0"/>
+                        </a:ext>
+                      </a:extLst>
+                    </a:blip>
+                    <a:srcRect/>
+                    <a:stretch>
+                      <a:fillRect/>
+                    </a:stretch>
+                  </pic:blipFill>
+                  <pic:spPr bwMode="auto">
+                    <a:xfrm>
+                      <a:off x="0" y="0"/>
+                      <a:ext cx="5909314" cy="3402025"/>
+                    </a:xfrm>
+                    <a:prstGeom prst="rect">
+                      <a:avLst/>
+                    </a:prstGeom>
+                    <a:noFill/>
+                    <a:ln>
+                      <a:noFill/>
+                    </a:ln>
+                  </pic:spPr>
+                </pic:pic>
+              </a:graphicData>
+            </a:graphic>
+          </wp:inline>
+        </w:drawing>
+      </w:r>
+    </w:p>
+    <w:p>
+      <w:pPr>
+        <w:rPr>
+          <w:rFonts w:ascii="Cambria" w:hAnsi="Cambria"/>
+          <w:b/>
+          <w:noProof/>
+          <w:sz w:val="32"/>
+          <w:lang w:val="en-GB" w:eastAsia="pt-PT" w:bidi="ar-SA"/>
+        </w:rPr>
+      </w:pPr>
+    </w:p>
+    <w:tbl>
+      <w:tblPr>
+        <w:tblStyle w:val="GridTableLight"/>
+        <w:tblW w:w="10188" w:type="dxa"/>
+        <w:tblLook w:val="04A0" w:firstRow="1" w:lastRow="0" w:firstColumn="1" w:lastColumn="0" w:noHBand="0" w:noVBand="1"/>
+      </w:tblPr>
+      <w:tblGrid>
+        <w:gridCol w:w="2509"/>
+        <w:gridCol w:w="2777"/>
+        <w:gridCol w:w="2281"/>
+        <w:gridCol w:w="2621"/>
+      </w:tblGrid>
+      <w:tr>
+        <w:trPr>
+          <w:trHeight w:val="333"/>
+        </w:trPr>
+        <w:tc>
+          <w:tcPr>
+            <w:tcW w:w="2509" w:type="dxa"/>
+          </w:tcPr>
+          <w:p>
+            <w:pPr>
+              <w:jc w:val="center"/>
+              <w:rPr>
+                <w:b/>
+              </w:rPr>
+            </w:pPr>
+            <w:r>
+              <w:rPr>
+                <w:b/>
+              </w:rPr>
+              <w:t>Work Package</w:t>
+            </w:r>
+          </w:p>
+        </w:tc>
+        <w:tc>
+          <w:tcPr>
+            <w:tcW w:w="2777" w:type="dxa"/>
+          </w:tcPr>
+          <w:p>
+            <w:pPr>
+              <w:jc w:val="center"/>
+              <w:rPr>
+                <w:b/>
+              </w:rPr>
+            </w:pPr>
+            <w:r>
+              <w:rPr>
+                <w:b/>
+              </w:rPr>
+              <w:t>Description</w:t>
+            </w:r>
+          </w:p>
+        </w:tc>
+        <w:tc>
+          <w:tcPr>
+            <w:tcW w:w="2281" w:type="dxa"/>
+          </w:tcPr>
+          <w:p>
+            <w:pPr>
+              <w:jc w:val="center"/>
+              <w:rPr>
+                <w:b/>
+              </w:rPr>
+            </w:pPr>
+            <w:r>
+              <w:rPr>
+                <w:b/>
+              </w:rPr>
+              <w:t>Milestones</w:t>
+            </w:r>
+          </w:p>
+        </w:tc>
+        <w:tc>
+          <w:tcPr>
+            <w:tcW w:w="2621" w:type="dxa"/>
+          </w:tcPr>
+          <w:p>
+            <w:pPr>
+              <w:jc w:val="center"/>
+              <w:rPr>
+                <w:b/>
+              </w:rPr>
+            </w:pPr>
+            <w:r>
+              <w:rPr>
+                <w:b/>
+              </w:rPr>
+              <w:t>Deliverables</w:t>
+            </w:r>
+          </w:p>
+        </w:tc>
+      </w:tr>
+      <w:tr>
+        <w:trPr>
+          <w:trHeight w:val="947"/>
+        </w:trPr>
+        <w:tc>
+          <w:tcPr>
+            <w:tcW w:w="2509" w:type="dxa"/>
+          </w:tcPr>
+          <w:p>
+            <w:pPr>
+              <w:jc w:val="center"/>
+              <w:rPr>
+                <w:b/>
+              </w:rPr>
+            </w:pPr>
+            <w:r>
+              <w:t>1.1.1 – Start-up</w:t>
+            </w:r>
+          </w:p>
+        </w:tc>
+        <w:tc>
+          <w:tcPr>
+            <w:tcW w:w="2777" w:type="dxa"/>
+          </w:tcPr>
+          <w:p>
+            <w:pPr>
+              <w:jc w:val="center"/>
+              <w:rPr>
+                <w:lang w:val="en-GB"/>
+              </w:rPr>
+            </w:pPr>
+            <w:r>
+              <w:rPr>
+                <w:lang w:val="en-GB"/>
+              </w:rPr>
+              <w:t>Definition of the charter, management and team members, and project planning activities</w:t>
+            </w:r>
+          </w:p>
+        </w:tc>
+        <w:tc>
+          <w:tcPr>
+            <w:tcW w:w="2281" w:type="dxa"/>
+          </w:tcPr>
+          <w:p>
+            <w:pPr>
+              <w:jc w:val="center"/>
+            </w:pPr>
+            <w:r>
+              <w:t>Project plan approved</w:t>
+            </w:r>
+          </w:p>
+        </w:tc>
+        <w:tc>
+          <w:tcPr>
+            <w:tcW w:w="2621" w:type="dxa"/>
+          </w:tcPr>
+          <w:p>
+            <w:pPr>
+              <w:jc w:val="center"/>
+            </w:pPr>
+            <w:r>
+              <w:t>Project plan</w:t>
+            </w:r>
+          </w:p>
+        </w:tc>
+      </w:tr>
+      <w:tr>
+        <w:trPr>
+          <w:trHeight w:val="316"/>
+        </w:trPr>
+        <w:tc>
+          <w:tcPr>
+            <w:tcW w:w="2509" w:type="dxa"/>
+          </w:tcPr>
+          <w:p>
+            <w:pPr>
+              <w:jc w:val="center"/>
+              <w:rPr>
+                <w:b/>
+                <w:lang w:val="en-GB"/>
+              </w:rPr>
+            </w:pPr>
+            <w:r>
+              <w:rPr>
+                <w:lang w:val="en-GB"/>
+              </w:rPr>
+              <w:t>1.1.2 – Control</w:t>
+            </w:r>
+          </w:p>
+        </w:tc>
+        <w:tc>
+          <w:tcPr>
+            <w:tcW w:w="2777" w:type="dxa"/>
+          </w:tcPr>
+          <w:p>
+            <w:pPr>
+              <w:jc w:val="center"/>
+              <w:rPr>
+                <w:lang w:val="en-GB"/>
+              </w:rPr>
+            </w:pPr>
+            <w:r>
+              <w:rPr>
+                <w:lang w:val="en-GB"/>
+              </w:rPr>
+              <w:t xml:space="preserve">Project </w:t>
+            </w:r>
+            <w:r>
+              <w:rPr>
+                <w:lang w:val="en-GB"/>
+              </w:rPr>
+              <w:t xml:space="preserve">control and replanning to </w:t>
+            </w:r>
+            <w:r>
+              <w:rPr>
+                <w:lang w:val="en-GB"/>
+              </w:rPr>
+              <w:t>verify</w:t>
+            </w:r>
+            <w:r>
+              <w:rPr>
+                <w:lang w:val="en-GB"/>
+              </w:rPr>
+              <w:t xml:space="preserve"> compliance with requirements and quality assurance</w:t>
+            </w:r>
+          </w:p>
+        </w:tc>
+        <w:tc>
+          <w:tcPr>
+            <w:tcW w:w="2281" w:type="dxa"/>
+          </w:tcPr>
+          <w:p>
+            <w:pPr>
+              <w:jc w:val="center"/>
+              <w:rPr>
+                <w:lang w:val="en-GB"/>
+              </w:rPr>
+            </w:pPr>
+            <w:r>
+              <w:rPr>
+                <w:lang w:val="en-GB"/>
+              </w:rPr>
+              <w:t>None</w:t>
+            </w:r>
+          </w:p>
+        </w:tc>
+        <w:tc>
+          <w:tcPr>
+            <w:tcW w:w="2621" w:type="dxa"/>
+          </w:tcPr>
+          <w:p>
+            <w:pPr>
+              <w:jc w:val="center"/>
+              <w:rPr>
+                <w:lang w:val="en-GB"/>
+              </w:rPr>
+            </w:pPr>
+            <w:r>
+              <w:rPr>
+                <w:lang w:val="en-GB"/>
+              </w:rPr>
+              <w:t>None</w:t>
+            </w:r>
+          </w:p>
+        </w:tc>
+      </w:tr>
+      <w:tr>
+        <w:trPr>
+          <w:trHeight w:val="316"/>
+        </w:trPr>
+        <w:tc>
+          <w:tcPr>
+            <w:tcW w:w="2509" w:type="dxa"/>
+          </w:tcPr>
+          <w:p>
+            <w:pPr>
+              <w:jc w:val="center"/>
+              <w:rPr>
+                <w:b/>
+                <w:lang w:val="en-GB"/>
+              </w:rPr>
+            </w:pPr>
+            <w:r>
+              <w:rPr>
+                <w:lang w:val="en-GB"/>
+              </w:rPr>
+              <w:t>1.1.3 – Close</w:t>
+            </w:r>
+          </w:p>
+        </w:tc>
+        <w:tc>
+          <w:tcPr>
+            <w:tcW w:w="2777" w:type="dxa"/>
+          </w:tcPr>
+          <w:p>
+            <w:pPr>
+              <w:jc w:val="center"/>
+              <w:rPr>
+                <w:lang w:val="en-GB"/>
+              </w:rPr>
+            </w:pPr>
+            <w:r>
+              <w:rPr>
+                <w:lang w:val="en-GB"/>
+              </w:rPr>
+              <w:t>Feedback and closure meetings, and production and delivery of the report</w:t>
+            </w:r>
+          </w:p>
+        </w:tc>
+        <w:tc>
+          <w:tcPr>
+            <w:tcW w:w="2281" w:type="dxa"/>
+          </w:tcPr>
+          <w:p>
+            <w:pPr>
+              <w:jc w:val="center"/>
+              <w:rPr>
+                <w:lang w:val="en-GB"/>
+              </w:rPr>
+            </w:pPr>
+            <w:r>
+              <w:rPr>
+                <w:lang w:val="en-GB"/>
+              </w:rPr>
+              <w:t>Project finished</w:t>
+            </w:r>
+          </w:p>
+        </w:tc>
+        <w:tc>
+          <w:tcPr>
+            <w:tcW w:w="2621" w:type="dxa"/>
+          </w:tcPr>
+          <w:p>
+            <w:pPr>
+              <w:jc w:val="center"/>
+              <w:rPr>
+                <w:lang w:val="en-GB"/>
+              </w:rPr>
+            </w:pPr>
+            <w:r>
+              <w:rPr>
+                <w:lang w:val="en-GB"/>
+              </w:rPr>
+              <w:t>Project report</w:t>
+            </w:r>
+          </w:p>
+        </w:tc>
+      </w:tr>
+      <w:tr>
+        <w:trPr>
+          <w:trHeight w:val="316"/>
+        </w:trPr>
+        <w:tc>
+          <w:tcPr>
+            <w:tcW w:w="2509" w:type="dxa"/>
+          </w:tcPr>
+          <w:p>
+            <w:pPr>
+              <w:jc w:val="center"/>
+              <w:rPr>
+                <w:lang w:val="en-GB"/>
+              </w:rPr>
+            </w:pPr>
+            <w:r>
+              <w:rPr>
+                <w:lang w:val="en-GB"/>
+              </w:rPr>
+              <w:t>1.2.1 – Requirements Specification</w:t>
+            </w:r>
+          </w:p>
+        </w:tc>
+        <w:tc>
+          <w:tcPr>
+            <w:tcW w:w="2777" w:type="dxa"/>
+          </w:tcPr>
+          <w:p>
+            <w:pPr>
+              <w:jc w:val="center"/>
+              <w:rPr>
+                <w:lang w:val="en-GB"/>
+              </w:rPr>
+            </w:pPr>
+            <w:r>
+              <w:rPr>
+                <w:lang w:val="en-GB"/>
+              </w:rPr>
+              <w:t>Analysis and specification of requirements</w:t>
+            </w:r>
+          </w:p>
+        </w:tc>
+        <w:tc>
+          <w:tcPr>
+            <w:tcW w:w="2281" w:type="dxa"/>
+          </w:tcPr>
+          <w:p>
+            <w:pPr>
+              <w:jc w:val="center"/>
+              <w:rPr>
+                <w:lang w:val="en-GB"/>
+              </w:rPr>
+            </w:pPr>
+            <w:r>
+              <w:rPr>
+                <w:lang w:val="en-GB"/>
+              </w:rPr>
+              <w:t>Requirements approved</w:t>
+            </w:r>
+          </w:p>
+        </w:tc>
+        <w:tc>
+          <w:tcPr>
+            <w:tcW w:w="2621" w:type="dxa"/>
+          </w:tcPr>
+          <w:p>
+            <w:pPr>
+              <w:jc w:val="center"/>
+              <w:rPr>
+                <w:lang w:val="en-GB"/>
+              </w:rPr>
+            </w:pPr>
+            <w:r>
+              <w:rPr>
+                <w:lang w:val="en-GB"/>
+              </w:rPr>
+              <w:t xml:space="preserve">Requirements </w:t>
+            </w:r>
+            <w:r>
+              <w:rPr>
+                <w:lang w:val="en-GB"/>
+              </w:rPr>
+              <w:t xml:space="preserve">specification </w:t>
+            </w:r>
+            <w:r>
+              <w:rPr>
+                <w:lang w:val="en-GB"/>
+              </w:rPr>
+              <w:t>document</w:t>
+            </w:r>
+          </w:p>
+        </w:tc>
+      </w:tr>
+      <w:tr>
+        <w:trPr>
+          <w:trHeight w:val="316"/>
+        </w:trPr>
+        <w:tc>
+          <w:tcPr>
+            <w:tcW w:w="2509" w:type="dxa"/>
+          </w:tcPr>
+          <w:p>
+            <w:pPr>
+              <w:jc w:val="center"/>
+              <w:rPr>
+                <w:lang w:val="en-GB"/>
+              </w:rPr>
+            </w:pPr>
+            <w:r>
+              <w:rPr>
+                <w:lang w:val="en-GB"/>
+              </w:rPr>
+              <w:t>1.2.2 – Tests Specification</w:t>
+            </w:r>
+          </w:p>
+        </w:tc>
+        <w:tc>
+          <w:tcPr>
+            <w:tcW w:w="2777" w:type="dxa"/>
+          </w:tcPr>
+          <w:p>
+            <w:pPr>
+              <w:jc w:val="center"/>
+              <w:rPr>
+                <w:lang w:val="en-GB"/>
+              </w:rPr>
+            </w:pPr>
+            <w:r>
+              <w:rPr>
+                <w:lang w:val="en-GB"/>
+              </w:rPr>
+              <w:t>Specification of tests</w:t>
+            </w:r>
+          </w:p>
+        </w:tc>
+        <w:tc>
+          <w:tcPr>
+            <w:tcW w:w="2281" w:type="dxa"/>
+          </w:tcPr>
+          <w:p>
+            <w:pPr>
+              <w:jc w:val="center"/>
+              <w:rPr>
+                <w:lang w:val="en-GB"/>
+              </w:rPr>
+            </w:pPr>
+            <w:r>
+              <w:rPr>
+                <w:lang w:val="en-GB"/>
+              </w:rPr>
+              <w:t>Tests approved</w:t>
+            </w:r>
+          </w:p>
+        </w:tc>
+        <w:tc>
+          <w:tcPr>
+            <w:tcW w:w="2621" w:type="dxa"/>
+          </w:tcPr>
+          <w:p>
+            <w:pPr>
+              <w:jc w:val="center"/>
+              <w:rPr>
+                <w:lang w:val="en-GB"/>
+              </w:rPr>
+            </w:pPr>
+            <w:r>
+              <w:rPr>
+                <w:lang w:val="en-GB"/>
+              </w:rPr>
+              <w:t>Tests</w:t>
+            </w:r>
+            <w:r>
+              <w:rPr>
+                <w:lang w:val="en-GB"/>
+              </w:rPr>
+              <w:t xml:space="preserve"> specification document</w:t>
+            </w:r>
+          </w:p>
+        </w:tc>
+      </w:tr>
+      <w:tr>
+        <w:trPr>
+          <w:trHeight w:val="316"/>
+        </w:trPr>
+        <w:tc>
+          <w:tcPr>
+            <w:tcW w:w="2509" w:type="dxa"/>
+          </w:tcPr>
+          <w:p>
+            <w:pPr>
+              <w:jc w:val="center"/>
+              <w:rPr>
+                <w:lang w:val="en-GB"/>
+              </w:rPr>
+            </w:pPr>
+            <w:r>
+              <w:rPr>
+                <w:lang w:val="en-GB"/>
+              </w:rPr>
+              <w:t>1.3.1.1 – Sprint 1</w:t>
+            </w:r>
+          </w:p>
+        </w:tc>
+        <w:tc>
+          <w:tcPr>
+            <w:tcW w:w="2777" w:type="dxa"/>
+          </w:tcPr>
+          <w:p>
+            <w:pPr>
+              <w:jc w:val="center"/>
+              <w:rPr>
+                <w:lang w:val="en-GB"/>
+              </w:rPr>
+            </w:pPr>
+            <w:r>
+              <w:rPr>
+                <w:lang w:val="en-GB"/>
+              </w:rPr>
+              <w:t>Scrum meetings and implementation of Purchase Module</w:t>
+            </w:r>
+          </w:p>
+        </w:tc>
+        <w:tc>
+          <w:tcPr>
+            <w:tcW w:w="2281" w:type="dxa"/>
+          </w:tcPr>
+          <w:p>
+            <w:pPr>
+              <w:jc w:val="center"/>
+              <w:rPr>
+                <w:lang w:val="en-GB"/>
+              </w:rPr>
+            </w:pPr>
+            <w:r>
+              <w:rPr>
+                <w:lang w:val="en-GB"/>
+              </w:rPr>
+              <w:t>Sprint 1 complete</w:t>
+            </w:r>
+          </w:p>
+        </w:tc>
+        <w:tc>
+          <w:tcPr>
+            <w:tcW w:w="2621" w:type="dxa"/>
+          </w:tcPr>
+          <w:p>
+            <w:pPr>
+              <w:jc w:val="center"/>
+              <w:rPr>
+                <w:lang w:val="en-GB"/>
+              </w:rPr>
+            </w:pPr>
+            <w:r>
+              <w:rPr>
+                <w:lang w:val="en-GB"/>
+              </w:rPr>
+              <w:t>Purchase Module and its manuals, documentation, specification document and training materials</w:t>
+            </w:r>
+          </w:p>
+        </w:tc>
+      </w:tr>
+      <w:tr>
+        <w:trPr>
+          <w:trHeight w:val="316"/>
+        </w:trPr>
+        <w:tc>
+          <w:tcPr>
+            <w:tcW w:w="2509" w:type="dxa"/>
+          </w:tcPr>
+          <w:p>
+            <w:pPr>
+              <w:jc w:val="center"/>
+              <w:rPr>
+                <w:lang w:val="en-GB"/>
+              </w:rPr>
+            </w:pPr>
+            <w:r>
+              <w:rPr>
+                <w:lang w:val="en-GB"/>
+              </w:rPr>
+              <w:lastRenderedPageBreak/>
+              <w:t>1.3.1.2 – Sprint 2</w:t>
+            </w:r>
+          </w:p>
+        </w:tc>
+        <w:tc>
+          <w:tcPr>
+            <w:tcW w:w="2777" w:type="dxa"/>
+          </w:tcPr>
+          <w:p>
+            <w:pPr>
+              <w:jc w:val="center"/>
+              <w:rPr>
+                <w:lang w:val="en-GB"/>
+              </w:rPr>
+            </w:pPr>
+            <w:r>
+              <w:rPr>
+                <w:lang w:val="en-GB"/>
+              </w:rPr>
+              <w:t>Scrum meetings and implementation of Invoices Approval module</w:t>
+            </w:r>
+          </w:p>
+        </w:tc>
+        <w:tc>
+          <w:tcPr>
+            <w:tcW w:w="2281" w:type="dxa"/>
+          </w:tcPr>
+          <w:p>
+            <w:pPr>
+              <w:jc w:val="center"/>
+              <w:rPr>
+                <w:lang w:val="en-GB"/>
+              </w:rPr>
+            </w:pPr>
+            <w:r>
+              <w:rPr>
+                <w:lang w:val="en-GB"/>
+              </w:rPr>
+              <w:t>Sprint 2 complete</w:t>
+            </w:r>
+          </w:p>
+        </w:tc>
+        <w:tc>
+          <w:tcPr>
+            <w:tcW w:w="2621" w:type="dxa"/>
+          </w:tcPr>
+          <w:p>
+            <w:pPr>
+              <w:jc w:val="center"/>
+              <w:rPr>
+                <w:lang w:val="en-GB"/>
+              </w:rPr>
+            </w:pPr>
+            <w:r>
+              <w:rPr>
+                <w:lang w:val="en-GB"/>
+              </w:rPr>
+              <w:t>Invoices Approval and its manuals, documentation, specification document and training materials</w:t>
+            </w:r>
+          </w:p>
+        </w:tc>
+      </w:tr>
+      <w:tr>
+        <w:trPr>
+          <w:trHeight w:val="316"/>
+        </w:trPr>
+        <w:tc>
+          <w:tcPr>
+            <w:tcW w:w="2509" w:type="dxa"/>
+          </w:tcPr>
+          <w:p>
+            <w:pPr>
+              <w:jc w:val="center"/>
+              <w:rPr>
+                <w:lang w:val="en-GB"/>
+              </w:rPr>
+            </w:pPr>
+            <w:r>
+              <w:rPr>
+                <w:lang w:val="en-GB"/>
+              </w:rPr>
+              <w:t>1.3.1.3 – Sprint 3</w:t>
+            </w:r>
+          </w:p>
+        </w:tc>
+        <w:tc>
+          <w:tcPr>
+            <w:tcW w:w="2777" w:type="dxa"/>
+          </w:tcPr>
+          <w:p>
+            <w:pPr>
+              <w:jc w:val="center"/>
+              <w:rPr>
+                <w:lang w:val="en-GB"/>
+              </w:rPr>
+            </w:pPr>
+            <w:r>
+              <w:rPr>
+                <w:lang w:val="en-GB"/>
+              </w:rPr>
+              <w:t>Scrum meetings and implementation of Documents Management module</w:t>
+            </w:r>
+          </w:p>
+        </w:tc>
+        <w:tc>
+          <w:tcPr>
+            <w:tcW w:w="2281" w:type="dxa"/>
+          </w:tcPr>
+          <w:p>
+            <w:pPr>
+              <w:jc w:val="center"/>
+              <w:rPr>
+                <w:lang w:val="en-GB"/>
+              </w:rPr>
+            </w:pPr>
+            <w:r>
+              <w:rPr>
+                <w:lang w:val="en-GB"/>
+              </w:rPr>
+              <w:t>Sprint 3 complete</w:t>
+            </w:r>
+          </w:p>
+        </w:tc>
+        <w:tc>
+          <w:tcPr>
+            <w:tcW w:w="2621" w:type="dxa"/>
+          </w:tcPr>
+          <w:p>
+            <w:pPr>
+              <w:jc w:val="center"/>
+              <w:rPr>
+                <w:lang w:val="en-GB"/>
+              </w:rPr>
+            </w:pPr>
+            <w:r>
+              <w:rPr>
+                <w:lang w:val="en-GB"/>
+              </w:rPr>
+              <w:t>Documents Management and its manuals, documentation, specification document and training materials</w:t>
+            </w:r>
+          </w:p>
+        </w:tc>
+      </w:tr>
+      <w:tr>
+        <w:trPr>
+          <w:trHeight w:val="316"/>
+        </w:trPr>
+        <w:tc>
+          <w:tcPr>
+            <w:tcW w:w="2509" w:type="dxa"/>
+          </w:tcPr>
+          <w:p>
+            <w:pPr>
+              <w:jc w:val="center"/>
+              <w:rPr>
+                <w:lang w:val="en-GB"/>
+              </w:rPr>
+            </w:pPr>
+            <w:r>
+              <w:rPr>
+                <w:lang w:val="en-GB"/>
+              </w:rPr>
+              <w:t>1.3.2 – Integration</w:t>
+            </w:r>
+          </w:p>
+        </w:tc>
+        <w:tc>
+          <w:tcPr>
+            <w:tcW w:w="2777" w:type="dxa"/>
+          </w:tcPr>
+          <w:p>
+            <w:pPr>
+              <w:jc w:val="center"/>
+              <w:rPr>
+                <w:lang w:val="en-GB"/>
+              </w:rPr>
+            </w:pPr>
+            <w:r>
+              <w:rPr>
+                <w:lang w:val="en-GB"/>
+              </w:rPr>
+              <w:t>Integration of the developed modules with the ERP</w:t>
+            </w:r>
+          </w:p>
+        </w:tc>
+        <w:tc>
+          <w:tcPr>
+            <w:tcW w:w="2281" w:type="dxa"/>
+          </w:tcPr>
+          <w:p>
+            <w:pPr>
+              <w:jc w:val="center"/>
+              <w:rPr>
+                <w:lang w:val="en-GB"/>
+              </w:rPr>
+            </w:pPr>
+            <w:r>
+              <w:rPr>
+                <w:lang w:val="en-GB"/>
+              </w:rPr>
+              <w:t>Integration finished</w:t>
+            </w:r>
+          </w:p>
+        </w:tc>
+        <w:tc>
+          <w:tcPr>
+            <w:tcW w:w="2621" w:type="dxa"/>
+          </w:tcPr>
+          <w:p>
+            <w:pPr>
+              <w:jc w:val="center"/>
+              <w:rPr>
+                <w:lang w:val="en-GB"/>
+              </w:rPr>
+            </w:pPr>
+            <w:r>
+              <w:rPr>
+                <w:lang w:val="en-GB"/>
+              </w:rPr>
+              <w:t>None</w:t>
+            </w:r>
+          </w:p>
+        </w:tc>
+      </w:tr>
+      <w:tr>
+        <w:trPr>
+          <w:trHeight w:val="316"/>
+        </w:trPr>
+        <w:tc>
+          <w:tcPr>
+            <w:tcW w:w="2509" w:type="dxa"/>
+          </w:tcPr>
+          <w:p>
+            <w:pPr>
+              <w:jc w:val="center"/>
+              <w:rPr>
+                <w:lang w:val="en-GB"/>
+              </w:rPr>
+            </w:pPr>
+            <w:r>
+              <w:rPr>
+                <w:lang w:val="en-GB"/>
+              </w:rPr>
+              <w:t>1.4.1 – Deployment</w:t>
+            </w:r>
+          </w:p>
+        </w:tc>
+        <w:tc>
+          <w:tcPr>
+            <w:tcW w:w="2777" w:type="dxa"/>
+          </w:tcPr>
+          <w:p>
+            <w:pPr>
+              <w:jc w:val="center"/>
+              <w:rPr>
+                <w:lang w:val="en-GB"/>
+              </w:rPr>
+            </w:pPr>
+            <w:r>
+              <w:rPr>
+                <w:lang w:val="en-GB"/>
+              </w:rPr>
+              <w:t>Deployment of the system including its installation and configuration</w:t>
+            </w:r>
+          </w:p>
+        </w:tc>
+        <w:tc>
+          <w:tcPr>
+            <w:tcW w:w="2281" w:type="dxa"/>
+          </w:tcPr>
+          <w:p>
+            <w:pPr>
+              <w:jc w:val="center"/>
+              <w:rPr>
+                <w:lang w:val="en-GB"/>
+              </w:rPr>
+            </w:pPr>
+            <w:r>
+              <w:rPr>
+                <w:lang w:val="en-GB"/>
+              </w:rPr>
+              <w:t>Deployment complete</w:t>
+            </w:r>
+          </w:p>
+        </w:tc>
+        <w:tc>
+          <w:tcPr>
+            <w:tcW w:w="2621" w:type="dxa"/>
+          </w:tcPr>
+          <w:p>
+            <w:pPr>
+              <w:jc w:val="center"/>
+              <w:rPr>
+                <w:lang w:val="en-GB"/>
+              </w:rPr>
+            </w:pPr>
+            <w:r>
+              <w:rPr>
+                <w:lang w:val="en-GB"/>
+              </w:rPr>
+              <w:t>Working information system</w:t>
+            </w:r>
+          </w:p>
+        </w:tc>
+      </w:tr>
+      <w:tr>
+        <w:trPr>
+          <w:trHeight w:val="316"/>
+        </w:trPr>
+        <w:tc>
+          <w:tcPr>
+            <w:tcW w:w="2509" w:type="dxa"/>
+          </w:tcPr>
+          <w:p>
+            <w:pPr>
+              <w:jc w:val="center"/>
+              <w:rPr>
+                <w:lang w:val="en-GB"/>
+              </w:rPr>
+            </w:pPr>
+            <w:r>
+              <w:rPr>
+                <w:lang w:val="en-GB"/>
+              </w:rPr>
+              <w:t>1.4.2 – Training</w:t>
+            </w:r>
+          </w:p>
+        </w:tc>
+        <w:tc>
+          <w:tcPr>
+            <w:tcW w:w="2777" w:type="dxa"/>
+          </w:tcPr>
+          <w:p>
+            <w:pPr>
+              <w:jc w:val="center"/>
+              <w:rPr>
+                <w:lang w:val="en-GB"/>
+              </w:rPr>
+            </w:pPr>
+            <w:r>
+              <w:rPr>
+                <w:lang w:val="en-GB"/>
+              </w:rPr>
+              <w:t>Training of technicians and K-users, and its evaluation.</w:t>
+            </w:r>
+          </w:p>
+        </w:tc>
+        <w:tc>
+          <w:tcPr>
+            <w:tcW w:w="2281" w:type="dxa"/>
+          </w:tcPr>
+          <w:p>
+            <w:pPr>
+              <w:jc w:val="center"/>
+              <w:rPr>
+                <w:lang w:val="en-GB"/>
+              </w:rPr>
+            </w:pPr>
+            <w:r>
+              <w:rPr>
+                <w:lang w:val="en-GB"/>
+              </w:rPr>
+              <w:t>Training complete</w:t>
+            </w:r>
+          </w:p>
+        </w:tc>
+        <w:tc>
+          <w:tcPr>
+            <w:tcW w:w="2621" w:type="dxa"/>
+          </w:tcPr>
+          <w:p>
+            <w:pPr>
+              <w:jc w:val="center"/>
+              <w:rPr>
+                <w:lang w:val="en-GB"/>
+              </w:rPr>
+            </w:pPr>
+            <w:r>
+              <w:rPr>
+                <w:lang w:val="en-GB"/>
+              </w:rPr>
+              <w:t>None</w:t>
+            </w:r>
+          </w:p>
+        </w:tc>
+      </w:tr>
+      <w:tr>
+        <w:trPr>
+          <w:trHeight w:val="316"/>
+        </w:trPr>
+        <w:tc>
+          <w:tcPr>
+            <w:tcW w:w="2509" w:type="dxa"/>
+          </w:tcPr>
+          <w:p>
+            <w:pPr>
+              <w:jc w:val="center"/>
+              <w:rPr>
+                <w:lang w:val="en-GB"/>
+              </w:rPr>
+            </w:pPr>
+            <w:r>
+              <w:rPr>
+                <w:lang w:val="en-GB"/>
+              </w:rPr>
+              <w:t>1.4.3 – Acceptance Testing</w:t>
+            </w:r>
+          </w:p>
+        </w:tc>
+        <w:tc>
+          <w:tcPr>
+            <w:tcW w:w="2777" w:type="dxa"/>
+          </w:tcPr>
+          <w:p>
+            <w:pPr>
+              <w:jc w:val="center"/>
+              <w:rPr>
+                <w:lang w:val="en-GB"/>
+              </w:rPr>
+            </w:pPr>
+            <w:r>
+              <w:rPr>
+                <w:lang w:val="en-GB"/>
+              </w:rPr>
+              <w:t>Validation of the information system</w:t>
+            </w:r>
+            <w:r>
+              <w:rPr>
+                <w:lang w:val="en-GB"/>
+              </w:rPr>
+              <w:t xml:space="preserve"> and correction of non-conformities</w:t>
+            </w:r>
+          </w:p>
+        </w:tc>
+        <w:tc>
+          <w:tcPr>
+            <w:tcW w:w="2281" w:type="dxa"/>
+          </w:tcPr>
+          <w:p>
+            <w:pPr>
+              <w:jc w:val="center"/>
+              <w:rPr>
+                <w:lang w:val="en-GB"/>
+              </w:rPr>
+            </w:pPr>
+            <w:r>
+              <w:rPr>
+                <w:lang w:val="en-GB"/>
+              </w:rPr>
+              <w:t>Acceptance tests passed</w:t>
+            </w:r>
+          </w:p>
+        </w:tc>
+        <w:tc>
+          <w:tcPr>
+            <w:tcW w:w="2621" w:type="dxa"/>
+          </w:tcPr>
+          <w:p>
+            <w:pPr>
+              <w:jc w:val="center"/>
+              <w:rPr>
+                <w:lang w:val="en-GB"/>
+              </w:rPr>
+            </w:pPr>
+            <w:r>
+              <w:rPr>
+                <w:lang w:val="en-GB"/>
+              </w:rPr>
+              <w:t>None</w:t>
+            </w:r>
+          </w:p>
+        </w:tc>
+      </w:tr>
+      <w:tr>
+        <w:trPr>
+          <w:trHeight w:val="316"/>
+        </w:trPr>
+        <w:tc>
+          <w:tcPr>
+            <w:tcW w:w="2509" w:type="dxa"/>
+          </w:tcPr>
+          <w:p>
+            <w:pPr>
+              <w:jc w:val="center"/>
+              <w:rPr>
+                <w:lang w:val="en-GB"/>
+              </w:rPr>
+            </w:pPr>
+            <w:r>
+              <w:rPr>
+                <w:lang w:val="en-GB"/>
+              </w:rPr>
+              <w:t>1.4.4 – Pilot Testing</w:t>
+            </w:r>
+          </w:p>
+        </w:tc>
+        <w:tc>
+          <w:tcPr>
+            <w:tcW w:w="2777" w:type="dxa"/>
+          </w:tcPr>
+          <w:p>
+            <w:pPr>
+              <w:jc w:val="center"/>
+              <w:rPr>
+                <w:lang w:val="en-GB"/>
+              </w:rPr>
+            </w:pPr>
+            <w:r>
+              <w:rPr>
+                <w:lang w:val="en-GB"/>
+              </w:rPr>
+              <w:t>Pilot test done before the go-live of the system</w:t>
+            </w:r>
+          </w:p>
+        </w:tc>
+        <w:tc>
+          <w:tcPr>
+            <w:tcW w:w="2281" w:type="dxa"/>
+          </w:tcPr>
+          <w:p>
+            <w:pPr>
+              <w:jc w:val="center"/>
+              <w:rPr>
+                <w:lang w:val="en-GB"/>
+              </w:rPr>
+            </w:pPr>
+            <w:r>
+              <w:rPr>
+                <w:lang w:val="en-GB"/>
+              </w:rPr>
+              <w:t>Pilot test passed</w:t>
+            </w:r>
+          </w:p>
+        </w:tc>
+        <w:tc>
+          <w:tcPr>
+            <w:tcW w:w="2621" w:type="dxa"/>
+          </w:tcPr>
+          <w:p>
+            <w:pPr>
+              <w:jc w:val="center"/>
+              <w:rPr>
+                <w:lang w:val="en-GB"/>
+              </w:rPr>
+            </w:pPr>
+            <w:r>
+              <w:rPr>
+                <w:lang w:val="en-GB"/>
+              </w:rPr>
+              <w:t>None</w:t>
+            </w:r>
+          </w:p>
+        </w:tc>
+      </w:tr>
+      <w:tr>
+        <w:trPr>
+          <w:trHeight w:val="316"/>
+        </w:trPr>
+        <w:tc>
+          <w:tcPr>
+            <w:tcW w:w="2509" w:type="dxa"/>
+          </w:tcPr>
+          <w:p>
+            <w:pPr>
+              <w:jc w:val="center"/>
+              <w:rPr>
+                <w:lang w:val="en-GB"/>
+              </w:rPr>
+            </w:pPr>
+            <w:r>
+              <w:rPr>
+                <w:lang w:val="en-GB"/>
+              </w:rPr>
+              <w:t>1.5.1 – Warranty</w:t>
+            </w:r>
+          </w:p>
+        </w:tc>
+        <w:tc>
+          <w:tcPr>
+            <w:tcW w:w="2777" w:type="dxa"/>
+          </w:tcPr>
+          <w:p>
+            <w:pPr>
+              <w:jc w:val="center"/>
+              <w:rPr>
+                <w:lang w:val="en-GB"/>
+              </w:rPr>
+            </w:pPr>
+            <w:r>
+              <w:rPr>
+                <w:lang w:val="en-GB"/>
+              </w:rPr>
+              <w:t>Warranty work provided by the supplier (our company) during the three months</w:t>
+            </w:r>
+          </w:p>
+        </w:tc>
+        <w:tc>
+          <w:tcPr>
+            <w:tcW w:w="2281" w:type="dxa"/>
+          </w:tcPr>
+          <w:p>
+            <w:pPr>
+              <w:jc w:val="center"/>
+              <w:rPr>
+                <w:lang w:val="en-GB"/>
+              </w:rPr>
+            </w:pPr>
+            <w:r>
+              <w:rPr>
+                <w:lang w:val="en-GB"/>
+              </w:rPr>
+              <w:t>Warranty concluded</w:t>
+            </w:r>
+          </w:p>
+        </w:tc>
+        <w:tc>
+          <w:tcPr>
+            <w:tcW w:w="2621" w:type="dxa"/>
+          </w:tcPr>
+          <w:p>
+            <w:pPr>
+              <w:jc w:val="center"/>
+              <w:rPr>
+                <w:lang w:val="en-GB"/>
+              </w:rPr>
+            </w:pPr>
+            <w:r>
+              <w:rPr>
+                <w:lang w:val="en-GB"/>
+              </w:rPr>
+              <w:t>None</w:t>
+            </w:r>
+          </w:p>
+        </w:tc>
+      </w:tr>
+    </w:tbl>
+    <w:p>
+      <w:pPr>
+        <w:rPr>
+          <w:rFonts w:ascii="Cambria" w:hAnsi="Cambria"/>
+          <w:b/>
+          <w:noProof/>
+          <w:sz w:val="32"/>
+          <w:lang w:val="en-GB" w:eastAsia="pt-PT" w:bidi="ar-SA"/>
+        </w:rPr>
+      </w:pPr>
+    </w:p>
+    <w:p>
+      <w:pPr>
+        <w:rPr>
+          <w:rFonts w:ascii="Cambria" w:hAnsi="Cambria"/>
+          <w:b/>
+          <w:noProof/>
+          <w:sz w:val="32"/>
+          <w:lang w:val="en-GB" w:eastAsia="pt-PT" w:bidi="ar-SA"/>
+        </w:rPr>
+      </w:pPr>
+    </w:p>
+    <w:p>
+      <w:pPr>
+        <w:rPr>
+          <w:rFonts w:ascii="Cambria" w:hAnsi="Cambria"/>
+          <w:b/>
+          <w:noProof/>
+          <w:sz w:val="32"/>
+          <w:lang w:val="en-GB" w:eastAsia="pt-PT" w:bidi="ar-SA"/>
+        </w:rPr>
+      </w:pPr>
+    </w:p>
+    <w:p>
+      <w:pPr>
+        <w:rPr>
+          <w:rFonts w:ascii="Cambria" w:hAnsi="Cambria"/>
+          <w:b/>
+          <w:noProof/>
+          <w:sz w:val="32"/>
+          <w:lang w:val="en-GB" w:eastAsia="pt-PT" w:bidi="ar-SA"/>
+        </w:rPr>
+      </w:pPr>
+    </w:p>
+    <w:p>
+      <w:pPr>
+        <w:rPr>
+          <w:rFonts w:ascii="Cambria" w:hAnsi="Cambria"/>
+          <w:b/>
+          <w:noProof/>
+          <w:sz w:val="32"/>
+          <w:lang w:val="en-GB" w:eastAsia="pt-PT" w:bidi="ar-SA"/>
+        </w:rPr>
+      </w:pPr>
+    </w:p>
+    <w:p>
+      <w:pPr>
+        <w:rPr>
+          <w:rFonts w:ascii="Cambria" w:hAnsi="Cambria"/>
+          <w:b/>
+          <w:noProof/>
+          <w:sz w:val="32"/>
+          <w:lang w:val="en-GB" w:eastAsia="pt-PT" w:bidi="ar-SA"/>
+        </w:rPr>
+      </w:pPr>
+    </w:p>
+    <w:p>
+      <w:pPr>
+        <w:rPr>
+          <w:rFonts w:ascii="Cambria" w:hAnsi="Cambria"/>
+          <w:b/>
+          <w:noProof/>
+          <w:sz w:val="32"/>
+          <w:lang w:val="en-GB" w:eastAsia="pt-PT" w:bidi="ar-SA"/>
+        </w:rPr>
+      </w:pPr>
+    </w:p>
+    <w:p>
+      <w:pPr>
+        <w:rPr>
+          <w:rFonts w:ascii="Cambria" w:hAnsi="Cambria"/>
+          <w:b/>
+          <w:noProof/>
+          <w:sz w:val="32"/>
+          <w:lang w:val="en-GB" w:eastAsia="pt-PT" w:bidi="ar-SA"/>
+        </w:rPr>
+      </w:pPr>
+    </w:p>
+    <w:p>
+      <w:pPr>
+        <w:rPr>
+          <w:rFonts w:ascii="Cambria" w:hAnsi="Cambria"/>
+          <w:b/>
+          <w:noProof/>
+          <w:sz w:val="32"/>
+          <w:lang w:val="en-GB" w:eastAsia="pt-PT" w:bidi="ar-SA"/>
+        </w:rPr>
+      </w:pPr>
+    </w:p>
+    <w:p>
+      <w:pPr>
+        <w:rPr>
+          <w:rFonts w:ascii="Cambria" w:hAnsi="Cambria"/>
+          <w:b/>
+          <w:noProof/>
+          <w:sz w:val="32"/>
+          <w:lang w:val="en-GB" w:eastAsia="pt-PT" w:bidi="ar-SA"/>
+        </w:rPr>
+      </w:pPr>
+    </w:p>
+    <w:p>
+      <w:pPr>
+        <w:rPr>
+          <w:rFonts w:ascii="Cambria" w:hAnsi="Cambria"/>
+          <w:b/>
+          <w:noProof/>
+          <w:sz w:val="32"/>
+          <w:lang w:val="en-GB" w:eastAsia="pt-PT" w:bidi="ar-SA"/>
+        </w:rPr>
+      </w:pPr>
+      <w:r>
+        <w:rPr>
+          <w:rFonts w:ascii="Cambria" w:hAnsi="Cambria"/>
+          <w:b/>
+          <w:noProof/>
+          <w:sz w:val="32"/>
+          <w:lang w:val="en-GB" w:eastAsia="pt-PT" w:bidi="ar-SA"/>
+        </w:rPr>
+        <w:lastRenderedPageBreak/>
+        <w:t>Project Scheduling</w:t>
+      </w:r>
+    </w:p>
+    <w:p>
+      <w:pPr>
+        <w:rPr>
+          <w:rFonts w:ascii="Cambria" w:hAnsi="Cambria"/>
+          <w:b/>
+          <w:noProof/>
+          <w:sz w:val="32"/>
+          <w:lang w:val="en-GB" w:eastAsia="pt-PT" w:bidi="ar-SA"/>
+        </w:rPr>
+      </w:pPr>
+    </w:p>
+    <w:p>
+      <w:pPr>
+        <w:rPr>
+          <w:rFonts w:ascii="Cambria" w:hAnsi="Cambria"/>
+          <w:b/>
+          <w:noProof/>
+          <w:sz w:val="32"/>
+          <w:lang w:val="en-GB" w:eastAsia="pt-PT" w:bidi="ar-SA"/>
+        </w:rPr>
+      </w:pPr>
+    </w:p>
+    <w:p>
+      <w:pPr>
+        <w:rPr>
+          <w:rFonts w:ascii="Cambria" w:hAnsi="Cambria"/>
+          <w:b/>
+          <w:noProof/>
+          <w:sz w:val="32"/>
+          <w:lang w:val="en-GB" w:eastAsia="pt-PT" w:bidi="ar-SA"/>
+        </w:rPr>
+      </w:pPr>
+    </w:p>
+    <w:p>
+      <w:pPr>
+        <w:rPr>
+          <w:rFonts w:ascii="Cambria" w:hAnsi="Cambria"/>
+          <w:b/>
+          <w:noProof/>
+          <w:sz w:val="32"/>
+          <w:lang w:val="en-GB" w:eastAsia="pt-PT" w:bidi="ar-SA"/>
+        </w:rPr>
+      </w:pPr>
+      <w:r>
+        <w:rPr>
+          <w:noProof/>
+          <w:lang w:eastAsia="en-US" w:bidi="ar-SA"/>
+        </w:rPr>
+        <w:drawing>
+          <wp:anchor distT="0" distB="0" distL="114300" distR="114300" simplePos="0" relativeHeight="251658240" behindDoc="1" locked="0" layoutInCell="1" allowOverlap="1" wp14:anchorId="5391D17D" wp14:editId="1C1E8194">
+            <wp:simplePos x="0" y="0"/>
+            <wp:positionH relativeFrom="column">
+              <wp:posOffset>-819785</wp:posOffset>
+            </wp:positionH>
+            <wp:positionV relativeFrom="paragraph">
+              <wp:posOffset>417195</wp:posOffset>
+            </wp:positionV>
+            <wp:extent cx="8060690" cy="4097020"/>
+            <wp:effectExtent l="0" t="1981200" r="0" b="1960880"/>
+            <wp:wrapThrough wrapText="bothSides">
+              <wp:wrapPolygon edited="0">
+                <wp:start x="21598" y="-3"/>
+                <wp:lineTo x="56" y="-3"/>
+                <wp:lineTo x="56" y="21490"/>
+                <wp:lineTo x="21598" y="21490"/>
+                <wp:lineTo x="21598" y="-3"/>
+              </wp:wrapPolygon>
+            </wp:wrapThrough>
+            <wp:docPr id="6" name="Picture 6"/>
+            <wp:cNvGraphicFramePr>
+              <a:graphicFrameLocks xmlns:a="http://schemas.openxmlformats.org/drawingml/2006/main" noChangeAspect="1"/>
+            </wp:cNvGraphicFramePr>
+            <a:graphic xmlns:a="http://schemas.openxmlformats.org/drawingml/2006/main">
+              <a:graphicData uri="http://schemas.openxmlformats.org/drawingml/2006/picture">
+                <pic:pic xmlns:pic="http://schemas.openxmlformats.org/drawingml/2006/picture">
+                  <pic:nvPicPr>
+                    <pic:cNvPr id="0" name=""/>
+                    <pic:cNvPicPr/>
+                  </pic:nvPicPr>
+                  <pic:blipFill>
+                    <a:blip r:embed="rId11">
+                      <a:extLst>
+                        <a:ext uri="{28A0092B-C50C-407E-A947-70E740481C1C}">
+                          <a14:useLocalDpi xmlns:a14="http://schemas.microsoft.com/office/drawing/2010/main" val="0"/>
+                        </a:ext>
+                      </a:extLst>
+                    </a:blip>
+                    <a:stretch>
+                      <a:fillRect/>
+                    </a:stretch>
+                  </pic:blipFill>
+                  <pic:spPr>
+                    <a:xfrm rot="16200000">
+                      <a:off x="0" y="0"/>
+                      <a:ext cx="8060690" cy="4097020"/>
+                    </a:xfrm>
+                    <a:prstGeom prst="rect">
+                      <a:avLst/>
+                    </a:prstGeom>
+                  </pic:spPr>
+                </pic:pic>
+              </a:graphicData>
+            </a:graphic>
+            <wp14:sizeRelH relativeFrom="page">
+              <wp14:pctWidth>0</wp14:pctWidth>
+            </wp14:sizeRelH>
+            <wp14:sizeRelV relativeFrom="page">
+              <wp14:pctHeight>0</wp14:pctHeight>
+            </wp14:sizeRelV>
+          </wp:anchor>
+        </w:drawing>
+      </w:r>
+    </w:p>
+    <w:p>
+      <w:pPr>
+        <w:rPr>
+          <w:rFonts w:ascii="Cambria" w:hAnsi="Cambria"/>
+          <w:b/>
+          <w:noProof/>
+          <w:sz w:val="32"/>
+          <w:lang w:val="en-GB" w:eastAsia="pt-PT" w:bidi="ar-SA"/>
+        </w:rPr>
+      </w:pPr>
+    </w:p>
+    <w:p>
+      <w:pPr>
+        <w:rPr>
+          <w:rFonts w:ascii="Cambria" w:hAnsi="Cambria"/>
+          <w:b/>
+          <w:noProof/>
+          <w:sz w:val="32"/>
+          <w:lang w:val="en-GB" w:eastAsia="pt-PT" w:bidi="ar-SA"/>
+        </w:rPr>
+      </w:pPr>
+    </w:p>
+    <w:p>
+      <w:pPr>
+        <w:rPr>
+          <w:rFonts w:ascii="Cambria" w:hAnsi="Cambria"/>
+          <w:b/>
+          <w:noProof/>
+          <w:sz w:val="32"/>
+          <w:lang w:val="en-GB" w:eastAsia="pt-PT" w:bidi="ar-SA"/>
+        </w:rPr>
+      </w:pPr>
+    </w:p>
+    <w:p>
+      <w:pPr>
+        <w:rPr>
+          <w:rFonts w:ascii="Cambria" w:hAnsi="Cambria"/>
+          <w:b/>
+          <w:noProof/>
+          <w:sz w:val="32"/>
+          <w:lang w:val="en-GB" w:eastAsia="pt-PT" w:bidi="ar-SA"/>
+        </w:rPr>
+      </w:pPr>
+    </w:p>
+    <w:p>
+      <w:pPr>
+        <w:rPr>
+          <w:rFonts w:ascii="Cambria" w:hAnsi="Cambria"/>
+          <w:b/>
+          <w:noProof/>
+          <w:sz w:val="32"/>
+          <w:lang w:val="en-GB" w:eastAsia="pt-PT" w:bidi="ar-SA"/>
+        </w:rPr>
+      </w:pPr>
+    </w:p>
+    <w:p>
+      <w:pPr>
+        <w:rPr>
+          <w:rFonts w:ascii="Cambria" w:hAnsi="Cambria"/>
+          <w:b/>
+          <w:noProof/>
+          <w:sz w:val="32"/>
+          <w:lang w:val="en-GB" w:eastAsia="pt-PT" w:bidi="ar-SA"/>
+        </w:rPr>
+      </w:pPr>
+    </w:p>
+    <w:p>
+      <w:pPr>
+        <w:rPr>
+          <w:rFonts w:ascii="Cambria" w:hAnsi="Cambria"/>
+          <w:b/>
+          <w:noProof/>
+          <w:sz w:val="32"/>
+          <w:lang w:val="en-GB" w:eastAsia="pt-PT" w:bidi="ar-SA"/>
+        </w:rPr>
+      </w:pPr>
+    </w:p>
+    <w:p>
+      <w:pPr>
+        <w:rPr>
+          <w:rFonts w:ascii="Cambria" w:hAnsi="Cambria"/>
+          <w:b/>
+          <w:noProof/>
+          <w:sz w:val="32"/>
+          <w:lang w:val="en-GB" w:eastAsia="pt-PT" w:bidi="ar-SA"/>
+        </w:rPr>
+      </w:pPr>
+    </w:p>
+    <w:p>
+      <w:pPr>
+        <w:rPr>
+          <w:rFonts w:ascii="Cambria" w:hAnsi="Cambria"/>
+          <w:b/>
+          <w:noProof/>
+          <w:sz w:val="32"/>
+          <w:lang w:val="en-GB" w:eastAsia="pt-PT" w:bidi="ar-SA"/>
+        </w:rPr>
+      </w:pPr>
+    </w:p>
+    <w:p>
+      <w:pPr>
+        <w:rPr>
+          <w:rFonts w:ascii="Cambria" w:hAnsi="Cambria"/>
+          <w:b/>
+          <w:noProof/>
+          <w:sz w:val="32"/>
+          <w:lang w:val="en-GB" w:eastAsia="pt-PT" w:bidi="ar-SA"/>
+        </w:rPr>
+      </w:pPr>
+    </w:p>
+    <w:p>
+      <w:pPr>
+        <w:rPr>
+          <w:rFonts w:ascii="Cambria" w:hAnsi="Cambria"/>
+          <w:b/>
+          <w:noProof/>
+          <w:sz w:val="32"/>
+          <w:lang w:val="en-GB" w:eastAsia="pt-PT" w:bidi="ar-SA"/>
+        </w:rPr>
+      </w:pPr>
+    </w:p>
+    <w:p>
+      <w:pPr>
+        <w:rPr>
+          <w:rFonts w:ascii="Cambria" w:hAnsi="Cambria"/>
+          <w:b/>
+          <w:noProof/>
+          <w:sz w:val="32"/>
+          <w:lang w:val="en-GB" w:eastAsia="pt-PT" w:bidi="ar-SA"/>
+        </w:rPr>
+      </w:pPr>
+    </w:p>
+    <w:p>
+      <w:pPr>
+        <w:rPr>
+          <w:rFonts w:ascii="Cambria" w:hAnsi="Cambria"/>
+          <w:b/>
+          <w:noProof/>
+          <w:sz w:val="32"/>
+          <w:lang w:val="en-GB" w:eastAsia="pt-PT" w:bidi="ar-SA"/>
+        </w:rPr>
+      </w:pPr>
+    </w:p>
+    <w:p>
+      <w:pPr>
+        <w:rPr>
+          <w:rFonts w:ascii="Cambria" w:hAnsi="Cambria"/>
+          <w:b/>
+          <w:noProof/>
+          <w:sz w:val="32"/>
+          <w:lang w:val="en-GB" w:eastAsia="pt-PT" w:bidi="ar-SA"/>
+        </w:rPr>
+      </w:pPr>
+    </w:p>
+    <w:p>
+      <w:pPr>
+        <w:rPr>
+          <w:rFonts w:ascii="Cambria" w:hAnsi="Cambria"/>
+          <w:b/>
+          <w:noProof/>
+          <w:sz w:val="32"/>
+          <w:lang w:val="en-GB" w:eastAsia="pt-PT" w:bidi="ar-SA"/>
+        </w:rPr>
+      </w:pPr>
+      <w:r>
+        <w:rPr>
+          <w:rFonts w:ascii="Cambria" w:hAnsi="Cambria"/>
+          <w:b/>
+          <w:noProof/>
+          <w:sz w:val="32"/>
+          <w:lang w:val="en-GB" w:eastAsia="pt-PT" w:bidi="ar-SA"/>
+        </w:rPr>
+        <w:lastRenderedPageBreak/>
+        <w:t>Organization Breakdown Structure</w:t>
+      </w:r>
+    </w:p>
+    <w:p>
+      <w:pPr>
+        <w:rPr>
+          <w:rFonts w:ascii="Cambria" w:hAnsi="Cambria"/>
+          <w:b/>
           <w:noProof/>
           <w:lang w:val="en-GB" w:eastAsia="pt-PT" w:bidi="ar-SA"/>
         </w:rPr>
@@ -1706,22 +3420,15 @@
       <w:r>
         <w:rPr>
           <w:rFonts w:ascii="Cambria" w:hAnsi="Cambria"/>
+          <w:b/>
           <w:noProof/>
-          <w:lang w:val="pt-PT" w:eastAsia="pt-PT" w:bidi="ar-SA"/>
-        </w:rPr>
-        <w:lastRenderedPageBreak/>
+          <w:sz w:val="32"/>
+          <w:lang w:eastAsia="en-US" w:bidi="ar-SA"/>
+        </w:rPr>
         <w:drawing>
-          <wp:anchor distT="0" distB="0" distL="114300" distR="114300" simplePos="0" relativeHeight="251663360" behindDoc="0" locked="0" layoutInCell="1" allowOverlap="1" wp14:anchorId="391F9175" wp14:editId="0B1C139E">
-            <wp:simplePos x="0" y="0"/>
-            <wp:positionH relativeFrom="column">
-              <wp:posOffset>-2540</wp:posOffset>
-            </wp:positionH>
-            <wp:positionV relativeFrom="page">
-              <wp:posOffset>1359799</wp:posOffset>
-            </wp:positionV>
+          <wp:inline distT="0" distB="0" distL="0" distR="0" wp14:anchorId="6C1B0048" wp14:editId="62E6C8C9">
             <wp:extent cx="6322060" cy="3436620"/>
             <wp:effectExtent l="0" t="0" r="0" b="0"/>
-            <wp:wrapSquare wrapText="bothSides"/>
             <wp:docPr id="2" name="Imagem 2"/>
             <wp:cNvGraphicFramePr>
               <a:graphicFrameLocks xmlns:a="http://schemas.openxmlformats.org/drawingml/2006/main" noChangeAspect="1"/>
@@ -1736,7 +3443,7 @@
                     </pic:cNvPicPr>
                   </pic:nvPicPr>
                   <pic:blipFill>
-                    <a:blip r:embed="rId9">
+                    <a:blip r:embed="rId12">
                       <a:extLst>
                         <a:ext uri="{28A0092B-C50C-407E-A947-70E740481C1C}">
                           <a14:useLocalDpi xmlns:a14="http://schemas.microsoft.com/office/drawing/2010/main" val="0"/>
@@ -1764,34 +3471,30 @@
                 </pic:pic>
               </a:graphicData>
             </a:graphic>
-          </wp:anchor>
+          </wp:inline>
         </w:drawing>
       </w:r>
-      <w:r>
-        <w:rPr>
-          <w:rFonts w:ascii="Cambria" w:hAnsi="Cambria"/>
-          <w:noProof/>
-          <w:lang w:val="en-GB" w:eastAsia="pt-PT" w:bidi="ar-SA"/>
-        </w:rPr>
-        <w:t>Organization Breakdown Structure</w:t>
-      </w:r>
-    </w:p>
-    <w:p>
-      <w:pPr>
-        <w:rPr>
-          <w:rFonts w:ascii="Cambria" w:hAnsi="Cambria"/>
-        </w:rPr>
-      </w:pPr>
-      <w:r>
-        <w:rPr>
-          <w:rFonts w:ascii="Cambria" w:hAnsi="Cambria"/>
+    </w:p>
+    <w:p>
+      <w:pPr>
+        <w:rPr>
+          <w:rFonts w:ascii="Cambria" w:hAnsi="Cambria"/>
+          <w:b/>
+          <w:sz w:val="32"/>
+        </w:rPr>
+      </w:pPr>
+      <w:r>
+        <w:rPr>
+          <w:rFonts w:ascii="Cambria" w:hAnsi="Cambria"/>
+          <w:b/>
+          <w:sz w:val="32"/>
         </w:rPr>
         <w:t>Responsibility Assignment Matrix</w:t>
       </w:r>
     </w:p>
     <w:tbl>
       <w:tblPr>
-        <w:tblStyle w:val="TabelacomGrelhaClara"/>
+        <w:tblStyle w:val="GridTableLight"/>
         <w:tblpPr w:leftFromText="141" w:rightFromText="141" w:vertAnchor="text" w:horzAnchor="margin" w:tblpXSpec="center" w:tblpY="83"/>
         <w:tblW w:w="10456" w:type="dxa"/>
         <w:tblLayout w:type="fixed"/>
@@ -2122,21 +3825,7 @@
               <w:rPr>
                 <w:rFonts w:asciiTheme="majorHAnsi" w:hAnsiTheme="majorHAnsi"/>
               </w:rPr>
-              <w:t xml:space="preserve">Pilot </w:t>
-            </w:r>
-            <w:proofErr w:type="spellStart"/>
-            <w:r>
-              <w:rPr>
-                <w:rFonts w:asciiTheme="majorHAnsi" w:hAnsiTheme="majorHAnsi"/>
-              </w:rPr>
-              <w:t>coord</w:t>
-            </w:r>
-            <w:proofErr w:type="spellEnd"/>
-            <w:r>
-              <w:rPr>
-                <w:rFonts w:asciiTheme="majorHAnsi" w:hAnsiTheme="majorHAnsi"/>
-              </w:rPr>
-              <w:t>.</w:t>
+              <w:t>Pilot coord.</w:t>
             </w:r>
           </w:p>
         </w:tc>
@@ -2157,21 +3846,7 @@
               <w:rPr>
                 <w:rFonts w:asciiTheme="majorHAnsi" w:hAnsiTheme="majorHAnsi"/>
               </w:rPr>
-              <w:t xml:space="preserve">Technical </w:t>
-            </w:r>
-            <w:proofErr w:type="spellStart"/>
-            <w:r>
-              <w:rPr>
-                <w:rFonts w:asciiTheme="majorHAnsi" w:hAnsiTheme="majorHAnsi"/>
-              </w:rPr>
-              <w:t>Coord</w:t>
-            </w:r>
-            <w:proofErr w:type="spellEnd"/>
-            <w:r>
-              <w:rPr>
-                <w:rFonts w:asciiTheme="majorHAnsi" w:hAnsiTheme="majorHAnsi"/>
-              </w:rPr>
-              <w:t>.</w:t>
+              <w:t>Technical Coord.</w:t>
             </w:r>
           </w:p>
         </w:tc>
@@ -4376,8 +6051,6 @@
               </w:rPr>
               <w:t>X</w:t>
             </w:r>
-            <w:bookmarkStart w:id="0" w:name="_GoBack"/>
-            <w:bookmarkEnd w:id="0"/>
           </w:p>
         </w:tc>
         <w:tc>
@@ -4882,68 +6555,72 @@
       <w:pPr>
         <w:rPr>
           <w:rFonts w:ascii="Cambria" w:hAnsi="Cambria"/>
-        </w:rPr>
-      </w:pPr>
-    </w:p>
-    <w:p>
-      <w:pPr>
-        <w:rPr>
-          <w:rFonts w:ascii="Cambria" w:hAnsi="Cambria"/>
-        </w:rPr>
-      </w:pPr>
-    </w:p>
-    <w:p>
-      <w:pPr>
-        <w:rPr>
-          <w:rFonts w:ascii="Cambria" w:hAnsi="Cambria"/>
-        </w:rPr>
-      </w:pPr>
-    </w:p>
-    <w:p>
-      <w:pPr>
-        <w:rPr>
-          <w:rFonts w:ascii="Cambria" w:hAnsi="Cambria"/>
-        </w:rPr>
-      </w:pPr>
-      <w:proofErr w:type="spellStart"/>
-      <w:r>
-        <w:rPr>
-          <w:rFonts w:ascii="Cambria" w:hAnsi="Cambria"/>
-        </w:rPr>
-        <w:t>Communcation</w:t>
-      </w:r>
-      <w:proofErr w:type="spellEnd"/>
-      <w:r>
-        <w:rPr>
-          <w:rFonts w:ascii="Cambria" w:hAnsi="Cambria"/>
-        </w:rPr>
-        <w:t xml:space="preserve"> Plan</w:t>
-      </w:r>
-    </w:p>
-    <w:p>
-      <w:pPr>
-        <w:rPr>
-          <w:rFonts w:ascii="Cambria" w:hAnsi="Cambria"/>
-        </w:rPr>
-      </w:pPr>
-      <w:proofErr w:type="spellStart"/>
-      <w:r>
-        <w:rPr>
-          <w:rFonts w:ascii="Cambria" w:hAnsi="Cambria"/>
-        </w:rPr>
-        <w:t>Communcation</w:t>
-      </w:r>
-      <w:proofErr w:type="spellEnd"/>
-      <w:r>
-        <w:rPr>
-          <w:rFonts w:ascii="Cambria" w:hAnsi="Cambria"/>
-        </w:rPr>
-        <w:t xml:space="preserve"> Flow</w:t>
+          <w:b/>
+          <w:sz w:val="32"/>
+        </w:rPr>
+      </w:pPr>
+      <w:r>
+        <w:rPr>
+          <w:rFonts w:ascii="Cambria" w:hAnsi="Cambria"/>
+          <w:b/>
+          <w:sz w:val="32"/>
+        </w:rPr>
+        <w:lastRenderedPageBreak/>
+        <w:t>Commun</w:t>
+      </w:r>
+      <w:r>
+        <w:rPr>
+          <w:rFonts w:ascii="Cambria" w:hAnsi="Cambria"/>
+          <w:b/>
+          <w:sz w:val="32"/>
+        </w:rPr>
+        <w:t>i</w:t>
+      </w:r>
+      <w:r>
+        <w:rPr>
+          <w:rFonts w:ascii="Cambria" w:hAnsi="Cambria"/>
+          <w:b/>
+          <w:sz w:val="32"/>
+        </w:rPr>
+        <w:t>cation Plan</w:t>
+      </w:r>
+    </w:p>
+    <w:p>
+      <w:pPr>
+        <w:rPr>
+          <w:rFonts w:ascii="Cambria" w:hAnsi="Cambria"/>
+          <w:b/>
+          <w:sz w:val="28"/>
+        </w:rPr>
+      </w:pPr>
+      <w:r>
+        <w:rPr>
+          <w:rFonts w:ascii="Cambria" w:hAnsi="Cambria"/>
+          <w:b/>
+          <w:sz w:val="28"/>
+        </w:rPr>
+        <w:t>Commun</w:t>
+      </w:r>
+      <w:r>
+        <w:rPr>
+          <w:rFonts w:ascii="Cambria" w:hAnsi="Cambria"/>
+          <w:b/>
+          <w:sz w:val="28"/>
+        </w:rPr>
+        <w:t>i</w:t>
+      </w:r>
+      <w:r>
+        <w:rPr>
+          <w:rFonts w:ascii="Cambria" w:hAnsi="Cambria"/>
+          <w:b/>
+          <w:sz w:val="28"/>
+        </w:rPr>
+        <w:t>cation Flow</w:t>
       </w:r>
     </w:p>
     <w:tbl>
       <w:tblPr>
-        <w:tblStyle w:val="TabelacomGrelhaClara"/>
+        <w:tblStyle w:val="GridTableLight"/>
         <w:tblW w:w="9424" w:type="dxa"/>
         <w:tblLook w:val="04A0" w:firstRow="1" w:lastRow="0" w:firstColumn="1" w:lastColumn="0" w:noHBand="0" w:noVBand="1"/>
       </w:tblPr>
@@ -6687,7 +8364,6 @@
               <w:rPr>
                 <w:lang w:val="en-GB"/>
               </w:rPr>
-              <w:lastRenderedPageBreak/>
               <w:t>Team Leader BE</w:t>
             </w:r>
           </w:p>
@@ -6836,7 +8512,14 @@
               <w:rPr>
                 <w:lang w:val="en-GB"/>
               </w:rPr>
-              <w:t>Project Manager (supplier)</w:t>
+              <w:t xml:space="preserve">Project Manager </w:t>
+            </w:r>
+            <w:r>
+              <w:rPr>
+                <w:lang w:val="en-GB"/>
+              </w:rPr>
+              <w:lastRenderedPageBreak/>
+              <w:t>(supplier)</w:t>
             </w:r>
           </w:p>
           <w:p>
@@ -6870,6 +8553,7 @@
               <w:rPr>
                 <w:lang w:val="en-GB"/>
               </w:rPr>
+              <w:lastRenderedPageBreak/>
               <w:t>Training Materials</w:t>
             </w:r>
           </w:p>
@@ -6889,7 +8573,14 @@
               <w:rPr>
                 <w:lang w:val="en-GB"/>
               </w:rPr>
-              <w:t>After acceptance tests</w:t>
+              <w:t xml:space="preserve">After acceptance </w:t>
+            </w:r>
+            <w:r>
+              <w:rPr>
+                <w:lang w:val="en-GB"/>
+              </w:rPr>
+              <w:lastRenderedPageBreak/>
+              <w:t>tests</w:t>
             </w:r>
           </w:p>
         </w:tc>
@@ -6908,6 +8599,7 @@
               <w:rPr>
                 <w:lang w:val="en-GB"/>
               </w:rPr>
+              <w:lastRenderedPageBreak/>
               <w:t>Collaborative Tool</w:t>
             </w:r>
           </w:p>
@@ -6933,6 +8625,7 @@
               <w:rPr>
                 <w:lang w:val="en-GB"/>
               </w:rPr>
+              <w:lastRenderedPageBreak/>
               <w:t>Project Manager</w:t>
             </w:r>
           </w:p>
@@ -7142,18 +8835,22 @@
       <w:pPr>
         <w:rPr>
           <w:rFonts w:ascii="Cambria" w:hAnsi="Cambria"/>
-        </w:rPr>
-      </w:pPr>
-      <w:r>
-        <w:rPr>
-          <w:rFonts w:ascii="Cambria" w:hAnsi="Cambria"/>
+          <w:b/>
+          <w:sz w:val="28"/>
+        </w:rPr>
+      </w:pPr>
+      <w:r>
+        <w:rPr>
+          <w:rFonts w:ascii="Cambria" w:hAnsi="Cambria"/>
+          <w:b/>
+          <w:sz w:val="28"/>
         </w:rPr>
         <w:t>Meetings Plan</w:t>
       </w:r>
     </w:p>
     <w:tbl>
       <w:tblPr>
-        <w:tblStyle w:val="TabelacomGrelhaClara"/>
+        <w:tblStyle w:val="GridTableLight"/>
         <w:tblW w:w="8860" w:type="dxa"/>
         <w:tblLook w:val="04A0" w:firstRow="1" w:lastRow="0" w:firstColumn="1" w:lastColumn="0" w:noHBand="0" w:noVBand="1"/>
       </w:tblPr>
@@ -8370,7 +10067,6 @@
                 <w:rFonts w:asciiTheme="majorHAnsi" w:hAnsiTheme="majorHAnsi"/>
                 <w:lang w:val="en-GB"/>
               </w:rPr>
-              <w:lastRenderedPageBreak/>
               <w:t>Project closing</w:t>
             </w:r>
           </w:p>
@@ -8455,154 +10151,983 @@
       <w:pPr>
         <w:rPr>
           <w:rFonts w:ascii="Cambria" w:hAnsi="Cambria"/>
-        </w:rPr>
-      </w:pPr>
-    </w:p>
-    <w:p>
-      <w:pPr>
-        <w:rPr>
-          <w:rFonts w:ascii="Cambria" w:hAnsi="Cambria"/>
-        </w:rPr>
-      </w:pPr>
-      <w:proofErr w:type="gramStart"/>
-      <w:r>
-        <w:rPr>
-          <w:rFonts w:ascii="Cambria" w:hAnsi="Cambria"/>
-        </w:rPr>
-        <w:t>D1  .</w:t>
-      </w:r>
-      <w:proofErr w:type="spellStart"/>
-      <w:proofErr w:type="gramEnd"/>
-      <w:r>
-        <w:rPr>
-          <w:rFonts w:ascii="Cambria" w:hAnsi="Cambria"/>
-        </w:rPr>
-        <w:t>req</w:t>
-      </w:r>
-      <w:proofErr w:type="spellEnd"/>
-      <w:r>
-        <w:rPr>
-          <w:rFonts w:ascii="Cambria" w:hAnsi="Cambria"/>
-        </w:rPr>
-        <w:t xml:space="preserve"> for </w:t>
-      </w:r>
-      <w:proofErr w:type="spellStart"/>
-      <w:r>
-        <w:rPr>
-          <w:rFonts w:ascii="Cambria" w:hAnsi="Cambria"/>
-        </w:rPr>
-        <w:t>prosal</w:t>
-      </w:r>
-      <w:proofErr w:type="spellEnd"/>
-    </w:p>
-    <w:p>
-      <w:pPr>
-        <w:rPr>
-          <w:rFonts w:ascii="Cambria" w:hAnsi="Cambria"/>
-        </w:rPr>
-      </w:pPr>
-      <w:proofErr w:type="spellStart"/>
-      <w:proofErr w:type="gramStart"/>
-      <w:r>
-        <w:rPr>
-          <w:rFonts w:ascii="Cambria" w:hAnsi="Cambria"/>
-        </w:rPr>
-        <w:t>Invoince</w:t>
-      </w:r>
-      <w:proofErr w:type="spellEnd"/>
-      <w:r>
-        <w:rPr>
-          <w:rFonts w:ascii="Cambria" w:hAnsi="Cambria"/>
-        </w:rPr>
-        <w:t xml:space="preserve"> .</w:t>
-      </w:r>
-      <w:proofErr w:type="gramEnd"/>
-      <w:r>
-        <w:rPr>
-          <w:rFonts w:ascii="Cambria" w:hAnsi="Cambria"/>
-        </w:rPr>
-        <w:t xml:space="preserve"> </w:t>
-      </w:r>
-      <w:proofErr w:type="spellStart"/>
-      <w:proofErr w:type="gramStart"/>
-      <w:r>
-        <w:rPr>
-          <w:rFonts w:ascii="Cambria" w:hAnsi="Cambria"/>
-        </w:rPr>
-        <w:t>fatures</w:t>
-      </w:r>
-      <w:proofErr w:type="spellEnd"/>
-      <w:proofErr w:type="gramEnd"/>
-    </w:p>
-    <w:p>
-      <w:pPr>
-        <w:rPr>
-          <w:rFonts w:ascii="Cambria" w:hAnsi="Cambria"/>
-        </w:rPr>
-      </w:pPr>
-      <w:r>
-        <w:rPr>
-          <w:rFonts w:ascii="Cambria" w:hAnsi="Cambria"/>
-        </w:rPr>
-        <w:t xml:space="preserve">Payment -30 </w:t>
-      </w:r>
-      <w:proofErr w:type="spellStart"/>
-      <w:proofErr w:type="gramStart"/>
-      <w:r>
-        <w:rPr>
-          <w:rFonts w:ascii="Cambria" w:hAnsi="Cambria"/>
-        </w:rPr>
-        <w:t>dias</w:t>
-      </w:r>
-      <w:proofErr w:type="spellEnd"/>
-      <w:proofErr w:type="gramEnd"/>
-      <w:r>
-        <w:rPr>
-          <w:rFonts w:ascii="Cambria" w:hAnsi="Cambria"/>
-        </w:rPr>
-        <w:t xml:space="preserve"> </w:t>
-      </w:r>
-      <w:proofErr w:type="spellStart"/>
-      <w:r>
-        <w:rPr>
-          <w:rFonts w:ascii="Cambria" w:hAnsi="Cambria"/>
-        </w:rPr>
-        <w:t>etc</w:t>
-      </w:r>
-      <w:proofErr w:type="spellEnd"/>
-    </w:p>
-    <w:p>
-      <w:pPr>
-        <w:rPr>
-          <w:rFonts w:ascii="Cambria" w:hAnsi="Cambria"/>
-        </w:rPr>
-      </w:pPr>
-    </w:p>
-    <w:p>
-      <w:pPr>
-        <w:rPr>
-          <w:rFonts w:ascii="Cambria" w:hAnsi="Cambria"/>
-        </w:rPr>
-      </w:pPr>
-      <w:r>
-        <w:rPr>
-          <w:rFonts w:ascii="Cambria" w:hAnsi="Cambria"/>
-        </w:rPr>
-        <w:t xml:space="preserve">Risk register – </w:t>
-      </w:r>
-      <w:proofErr w:type="spellStart"/>
-      <w:r>
-        <w:rPr>
-          <w:rFonts w:ascii="Cambria" w:hAnsi="Cambria"/>
-        </w:rPr>
-        <w:t>tryskell</w:t>
-      </w:r>
-      <w:proofErr w:type="spellEnd"/>
-      <w:r>
-        <w:rPr>
-          <w:rFonts w:ascii="Cambria" w:hAnsi="Cambria"/>
-        </w:rPr>
-        <w:t xml:space="preserve"> template</w:t>
+          <w:b/>
+          <w:sz w:val="32"/>
+        </w:rPr>
+      </w:pPr>
+      <w:r>
+        <w:rPr>
+          <w:rFonts w:ascii="Cambria" w:hAnsi="Cambria"/>
+          <w:b/>
+          <w:sz w:val="32"/>
+        </w:rPr>
+        <w:lastRenderedPageBreak/>
+        <w:t>Project Resources</w:t>
+      </w:r>
+    </w:p>
+    <w:p>
+      <w:pPr>
+        <w:rPr>
+          <w:rFonts w:ascii="Cambria" w:hAnsi="Cambria"/>
+        </w:rPr>
+      </w:pPr>
+      <w:r>
+        <w:rPr>
+          <w:rFonts w:ascii="Cambria" w:hAnsi="Cambria"/>
+        </w:rPr>
+        <w:t>The resources of the client company (iRetail) are not represented on our resource table since they are not our company’s employees.</w:t>
+      </w:r>
+    </w:p>
+    <w:tbl>
+      <w:tblPr>
+        <w:tblStyle w:val="GridTableLight"/>
+        <w:tblW w:w="10188" w:type="dxa"/>
+        <w:tblLook w:val="04A0" w:firstRow="1" w:lastRow="0" w:firstColumn="1" w:lastColumn="0" w:noHBand="0" w:noVBand="1"/>
+      </w:tblPr>
+      <w:tblGrid>
+        <w:gridCol w:w="3888"/>
+        <w:gridCol w:w="1890"/>
+        <w:gridCol w:w="4410"/>
+      </w:tblGrid>
+      <w:tr>
+        <w:trPr>
+          <w:trHeight w:val="333"/>
+        </w:trPr>
+        <w:tc>
+          <w:tcPr>
+            <w:tcW w:w="3888" w:type="dxa"/>
+          </w:tcPr>
+          <w:p>
+            <w:pPr>
+              <w:jc w:val="center"/>
+              <w:rPr>
+                <w:b/>
+              </w:rPr>
+            </w:pPr>
+            <w:r>
+              <w:rPr>
+                <w:b/>
+              </w:rPr>
+              <w:t>Triskell resource</w:t>
+            </w:r>
+          </w:p>
+        </w:tc>
+        <w:tc>
+          <w:tcPr>
+            <w:tcW w:w="1890" w:type="dxa"/>
+          </w:tcPr>
+          <w:p>
+            <w:pPr>
+              <w:jc w:val="center"/>
+              <w:rPr>
+                <w:b/>
+              </w:rPr>
+            </w:pPr>
+            <w:r>
+              <w:rPr>
+                <w:b/>
+              </w:rPr>
+              <w:t>Rate type</w:t>
+            </w:r>
+          </w:p>
+        </w:tc>
+        <w:tc>
+          <w:tcPr>
+            <w:tcW w:w="4410" w:type="dxa"/>
+          </w:tcPr>
+          <w:p>
+            <w:pPr>
+              <w:jc w:val="center"/>
+              <w:rPr>
+                <w:b/>
+              </w:rPr>
+            </w:pPr>
+            <w:r>
+              <w:rPr>
+                <w:b/>
+              </w:rPr>
+              <w:t>Description</w:t>
+            </w:r>
+          </w:p>
+        </w:tc>
+      </w:tr>
+      <w:tr>
+        <w:trPr>
+          <w:trHeight w:val="296"/>
+        </w:trPr>
+        <w:tc>
+          <w:tcPr>
+            <w:tcW w:w="3888" w:type="dxa"/>
+          </w:tcPr>
+          <w:p>
+            <w:pPr>
+              <w:jc w:val="center"/>
+            </w:pPr>
+            <w:r>
+              <w:t>Project manager</w:t>
+            </w:r>
+          </w:p>
+        </w:tc>
+        <w:tc>
+          <w:tcPr>
+            <w:tcW w:w="1890" w:type="dxa"/>
+          </w:tcPr>
+          <w:p>
+            <w:pPr>
+              <w:jc w:val="center"/>
+              <w:rPr>
+                <w:lang w:val="en-GB"/>
+              </w:rPr>
+            </w:pPr>
+            <w:r>
+              <w:rPr>
+                <w:lang w:val="en-GB"/>
+              </w:rPr>
+              <w:t xml:space="preserve">Project Manager </w:t>
+            </w:r>
+          </w:p>
+        </w:tc>
+        <w:tc>
+          <w:tcPr>
+            <w:tcW w:w="4410" w:type="dxa"/>
+          </w:tcPr>
+          <w:p>
+            <w:pPr>
+              <w:jc w:val="center"/>
+              <w:rPr>
+                <w:lang w:val="en-GB"/>
+              </w:rPr>
+            </w:pPr>
+            <w:r>
+              <w:rPr>
+                <w:lang w:val="en-GB"/>
+              </w:rPr>
+              <w:t>Manager of the project, as stated in the case study</w:t>
+            </w:r>
+          </w:p>
+        </w:tc>
+      </w:tr>
+      <w:tr>
+        <w:trPr>
+          <w:trHeight w:val="316"/>
+        </w:trPr>
+        <w:tc>
+          <w:tcPr>
+            <w:tcW w:w="3888" w:type="dxa"/>
+          </w:tcPr>
+          <w:p>
+            <w:pPr>
+              <w:jc w:val="center"/>
+              <w:rPr>
+                <w:b/>
+                <w:lang w:val="en-GB"/>
+              </w:rPr>
+            </w:pPr>
+            <w:r>
+              <w:rPr>
+                <w:lang w:val="en-GB"/>
+              </w:rPr>
+              <w:t>BE Team Leader</w:t>
+            </w:r>
+            <w:r>
+              <w:rPr>
+                <w:lang w:val="en-GB"/>
+              </w:rPr>
+              <w:t xml:space="preserve"> </w:t>
+            </w:r>
+          </w:p>
+        </w:tc>
+        <w:tc>
+          <w:tcPr>
+            <w:tcW w:w="1890" w:type="dxa"/>
+          </w:tcPr>
+          <w:p>
+            <w:pPr>
+              <w:jc w:val="center"/>
+              <w:rPr>
+                <w:lang w:val="en-GB"/>
+              </w:rPr>
+            </w:pPr>
+            <w:r>
+              <w:rPr>
+                <w:lang w:val="en-GB"/>
+              </w:rPr>
+              <w:t xml:space="preserve">Middle Consultant </w:t>
+            </w:r>
+          </w:p>
+        </w:tc>
+        <w:tc>
+          <w:tcPr>
+            <w:tcW w:w="4410" w:type="dxa"/>
+          </w:tcPr>
+          <w:p>
+            <w:pPr>
+              <w:jc w:val="center"/>
+              <w:rPr>
+                <w:lang w:val="en-GB"/>
+              </w:rPr>
+            </w:pPr>
+            <w:r>
+              <w:rPr>
+                <w:lang w:val="en-GB"/>
+              </w:rPr>
+              <w:t>Leader of the BE Team, as stated in the case study</w:t>
+            </w:r>
+          </w:p>
+        </w:tc>
+      </w:tr>
+      <w:tr>
+        <w:trPr>
+          <w:trHeight w:val="316"/>
+        </w:trPr>
+        <w:tc>
+          <w:tcPr>
+            <w:tcW w:w="3888" w:type="dxa"/>
+          </w:tcPr>
+          <w:p>
+            <w:pPr>
+              <w:jc w:val="center"/>
+              <w:rPr>
+                <w:b/>
+                <w:lang w:val="en-GB"/>
+              </w:rPr>
+            </w:pPr>
+            <w:r>
+              <w:rPr>
+                <w:lang w:val="en-GB"/>
+              </w:rPr>
+              <w:t>IE Team Leader</w:t>
+            </w:r>
+          </w:p>
+        </w:tc>
+        <w:tc>
+          <w:tcPr>
+            <w:tcW w:w="1890" w:type="dxa"/>
+          </w:tcPr>
+          <w:p>
+            <w:pPr>
+              <w:jc w:val="center"/>
+              <w:rPr>
+                <w:lang w:val="en-GB"/>
+              </w:rPr>
+            </w:pPr>
+            <w:r>
+              <w:rPr>
+                <w:lang w:val="en-GB"/>
+              </w:rPr>
+              <w:t xml:space="preserve">Middle Consultant </w:t>
+            </w:r>
+          </w:p>
+        </w:tc>
+        <w:tc>
+          <w:tcPr>
+            <w:tcW w:w="4410" w:type="dxa"/>
+          </w:tcPr>
+          <w:p>
+            <w:pPr>
+              <w:jc w:val="center"/>
+              <w:rPr>
+                <w:lang w:val="en-GB"/>
+              </w:rPr>
+            </w:pPr>
+            <w:r>
+              <w:rPr>
+                <w:lang w:val="en-GB"/>
+              </w:rPr>
+              <w:t>Leader of the I</w:t>
+            </w:r>
+            <w:r>
+              <w:rPr>
+                <w:lang w:val="en-GB"/>
+              </w:rPr>
+              <w:t>E Team, as stated in the case study</w:t>
+            </w:r>
+          </w:p>
+        </w:tc>
+      </w:tr>
+      <w:tr>
+        <w:trPr>
+          <w:trHeight w:val="316"/>
+        </w:trPr>
+        <w:tc>
+          <w:tcPr>
+            <w:tcW w:w="3888" w:type="dxa"/>
+          </w:tcPr>
+          <w:p>
+            <w:pPr>
+              <w:jc w:val="center"/>
+              <w:rPr>
+                <w:lang w:val="en-GB"/>
+              </w:rPr>
+            </w:pPr>
+            <w:r>
+              <w:rPr>
+                <w:lang w:val="en-GB"/>
+              </w:rPr>
+              <w:t>Artur José Lourenço Fonseca</w:t>
+            </w:r>
+          </w:p>
+        </w:tc>
+        <w:tc>
+          <w:tcPr>
+            <w:tcW w:w="1890" w:type="dxa"/>
+          </w:tcPr>
+          <w:p>
+            <w:pPr>
+              <w:jc w:val="center"/>
+              <w:rPr>
+                <w:lang w:val="en-GB"/>
+              </w:rPr>
+            </w:pPr>
+            <w:r>
+              <w:rPr>
+                <w:lang w:val="en-GB"/>
+              </w:rPr>
+              <w:t>Junior Consultant</w:t>
+            </w:r>
+          </w:p>
+        </w:tc>
+        <w:tc>
+          <w:tcPr>
+            <w:tcW w:w="4410" w:type="dxa"/>
+          </w:tcPr>
+          <w:p>
+            <w:pPr>
+              <w:jc w:val="center"/>
+              <w:rPr>
+                <w:lang w:val="en-GB"/>
+              </w:rPr>
+            </w:pPr>
+            <w:r>
+              <w:rPr>
+                <w:lang w:val="en-GB"/>
+              </w:rPr>
+              <w:t>BE Team member assigned to the</w:t>
+            </w:r>
+            <w:r>
+              <w:rPr>
+                <w:lang w:val="en-GB"/>
+              </w:rPr>
+              <w:t xml:space="preserve"> Sprints,</w:t>
+            </w:r>
+            <w:r>
+              <w:rPr>
+                <w:lang w:val="en-GB"/>
+              </w:rPr>
+              <w:t xml:space="preserve"> and</w:t>
+            </w:r>
+            <w:r>
+              <w:rPr>
+                <w:lang w:val="en-GB"/>
+              </w:rPr>
+              <w:t xml:space="preserve"> Installation</w:t>
+            </w:r>
+            <w:r>
+              <w:rPr>
+                <w:lang w:val="en-GB"/>
+              </w:rPr>
+              <w:t xml:space="preserve"> of the system during the Deployment.</w:t>
+            </w:r>
+          </w:p>
+        </w:tc>
+      </w:tr>
+      <w:tr>
+        <w:trPr>
+          <w:trHeight w:val="316"/>
+        </w:trPr>
+        <w:tc>
+          <w:tcPr>
+            <w:tcW w:w="3888" w:type="dxa"/>
+          </w:tcPr>
+          <w:p>
+            <w:pPr>
+              <w:jc w:val="center"/>
+              <w:rPr>
+                <w:lang w:val="pt-PT"/>
+              </w:rPr>
+            </w:pPr>
+            <w:r>
+              <w:rPr>
+                <w:lang w:val="pt-PT"/>
+              </w:rPr>
+              <w:t>Tiago Miguel Pedro do Nascimento</w:t>
+            </w:r>
+            <w:r>
+              <w:rPr>
+                <w:lang w:val="pt-PT"/>
+              </w:rPr>
+              <w:t xml:space="preserve"> </w:t>
+            </w:r>
+          </w:p>
+        </w:tc>
+        <w:tc>
+          <w:tcPr>
+            <w:tcW w:w="1890" w:type="dxa"/>
+          </w:tcPr>
+          <w:p>
+            <w:pPr>
+              <w:jc w:val="center"/>
+              <w:rPr>
+                <w:lang w:val="pt-PT"/>
+              </w:rPr>
+            </w:pPr>
+            <w:r>
+              <w:rPr>
+                <w:lang w:val="en-GB"/>
+              </w:rPr>
+              <w:t>Junior Consultant</w:t>
+            </w:r>
+          </w:p>
+        </w:tc>
+        <w:tc>
+          <w:tcPr>
+            <w:tcW w:w="4410" w:type="dxa"/>
+          </w:tcPr>
+          <w:p>
+            <w:pPr>
+              <w:jc w:val="center"/>
+              <w:rPr>
+                <w:lang w:val="en-GB"/>
+              </w:rPr>
+            </w:pPr>
+            <w:r>
+              <w:rPr>
+                <w:lang w:val="en-GB"/>
+              </w:rPr>
+              <w:t xml:space="preserve">BE Team member assigned to the </w:t>
+            </w:r>
+            <w:r>
+              <w:rPr>
+                <w:lang w:val="en-GB"/>
+              </w:rPr>
+              <w:t>Sprints, and Configuration of the system during the Deployment.</w:t>
+            </w:r>
+          </w:p>
+        </w:tc>
+      </w:tr>
+      <w:tr>
+        <w:trPr>
+          <w:trHeight w:val="316"/>
+        </w:trPr>
+        <w:tc>
+          <w:tcPr>
+            <w:tcW w:w="3888" w:type="dxa"/>
+          </w:tcPr>
+          <w:p>
+            <w:pPr>
+              <w:jc w:val="center"/>
+              <w:rPr>
+                <w:lang w:val="pt-PT"/>
+              </w:rPr>
+            </w:pPr>
+            <w:r>
+              <w:rPr>
+                <w:lang w:val="pt-PT"/>
+              </w:rPr>
+              <w:t>Miguel de Oliveira Martins Mel</w:t>
+            </w:r>
+            <w:r>
+              <w:rPr>
+                <w:lang w:val="pt-PT"/>
+              </w:rPr>
+              <w:t>ícia Cruz</w:t>
+            </w:r>
+          </w:p>
+        </w:tc>
+        <w:tc>
+          <w:tcPr>
+            <w:tcW w:w="1890" w:type="dxa"/>
+          </w:tcPr>
+          <w:p>
+            <w:pPr>
+              <w:jc w:val="center"/>
+              <w:rPr>
+                <w:lang w:val="pt-PT"/>
+              </w:rPr>
+            </w:pPr>
+            <w:r>
+              <w:rPr>
+                <w:lang w:val="en-GB"/>
+              </w:rPr>
+              <w:t>Junior Consultant</w:t>
+            </w:r>
+          </w:p>
+        </w:tc>
+        <w:tc>
+          <w:tcPr>
+            <w:tcW w:w="4410" w:type="dxa"/>
+          </w:tcPr>
+          <w:p>
+            <w:pPr>
+              <w:jc w:val="center"/>
+              <w:rPr>
+                <w:lang w:val="en-GB"/>
+              </w:rPr>
+            </w:pPr>
+            <w:r>
+              <w:rPr>
+                <w:lang w:val="en-GB"/>
+              </w:rPr>
+              <w:t>IE Team member assigned to the Integration work.</w:t>
+            </w:r>
+          </w:p>
+          <w:p>
+            <w:pPr>
+              <w:jc w:val="center"/>
+              <w:rPr>
+                <w:lang w:val="en-GB"/>
+              </w:rPr>
+            </w:pPr>
+            <w:r>
+              <w:rPr>
+                <w:lang w:val="en-GB"/>
+              </w:rPr>
+              <w:t>BE Team member assigned to the Warranty period.</w:t>
+            </w:r>
+          </w:p>
+        </w:tc>
+      </w:tr>
+    </w:tbl>
+    <w:p>
+      <w:pPr>
+        <w:rPr>
+          <w:rFonts w:ascii="Cambria" w:hAnsi="Cambria"/>
+          <w:b/>
+          <w:sz w:val="32"/>
+        </w:rPr>
+      </w:pPr>
+    </w:p>
+    <w:p>
+      <w:pPr>
+        <w:rPr>
+          <w:rFonts w:ascii="Cambria" w:hAnsi="Cambria"/>
+          <w:b/>
+          <w:sz w:val="32"/>
+        </w:rPr>
+      </w:pPr>
+    </w:p>
+    <w:p>
+      <w:pPr>
+        <w:rPr>
+          <w:rFonts w:ascii="Cambria" w:hAnsi="Cambria"/>
+          <w:b/>
+          <w:sz w:val="32"/>
+        </w:rPr>
+      </w:pPr>
+    </w:p>
+    <w:p>
+      <w:pPr>
+        <w:rPr>
+          <w:rFonts w:ascii="Cambria" w:hAnsi="Cambria"/>
+          <w:b/>
+          <w:sz w:val="32"/>
+        </w:rPr>
+      </w:pPr>
+    </w:p>
+    <w:p>
+      <w:pPr>
+        <w:rPr>
+          <w:rFonts w:ascii="Cambria" w:hAnsi="Cambria"/>
+          <w:b/>
+          <w:sz w:val="32"/>
+        </w:rPr>
+      </w:pPr>
+    </w:p>
+    <w:p>
+      <w:pPr>
+        <w:rPr>
+          <w:rFonts w:ascii="Cambria" w:hAnsi="Cambria"/>
+          <w:b/>
+          <w:sz w:val="32"/>
+        </w:rPr>
+      </w:pPr>
+    </w:p>
+    <w:p>
+      <w:pPr>
+        <w:rPr>
+          <w:rFonts w:ascii="Cambria" w:hAnsi="Cambria"/>
+          <w:b/>
+          <w:sz w:val="32"/>
+        </w:rPr>
+      </w:pPr>
+    </w:p>
+    <w:p>
+      <w:pPr>
+        <w:rPr>
+          <w:rFonts w:ascii="Cambria" w:hAnsi="Cambria"/>
+          <w:b/>
+          <w:sz w:val="32"/>
+        </w:rPr>
+      </w:pPr>
+    </w:p>
+    <w:p>
+      <w:pPr>
+        <w:rPr>
+          <w:rFonts w:ascii="Cambria" w:hAnsi="Cambria"/>
+          <w:b/>
+          <w:sz w:val="32"/>
+        </w:rPr>
+      </w:pPr>
+    </w:p>
+    <w:p>
+      <w:pPr>
+        <w:rPr>
+          <w:rFonts w:ascii="Cambria" w:hAnsi="Cambria"/>
+          <w:b/>
+          <w:sz w:val="32"/>
+        </w:rPr>
+      </w:pPr>
+    </w:p>
+    <w:p>
+      <w:pPr>
+        <w:rPr>
+          <w:rFonts w:ascii="Cambria" w:hAnsi="Cambria"/>
+          <w:b/>
+          <w:sz w:val="32"/>
+        </w:rPr>
+      </w:pPr>
+      <w:r>
+        <w:rPr>
+          <w:rFonts w:ascii="Cambria" w:hAnsi="Cambria"/>
+          <w:b/>
+          <w:sz w:val="32"/>
+        </w:rPr>
+        <w:lastRenderedPageBreak/>
+        <w:t xml:space="preserve">Project </w:t>
+      </w:r>
+      <w:r>
+        <w:rPr>
+          <w:rFonts w:ascii="Cambria" w:hAnsi="Cambria"/>
+          <w:b/>
+          <w:sz w:val="32"/>
+        </w:rPr>
+        <w:t>Quality</w:t>
+      </w:r>
+    </w:p>
+    <w:p>
+      <w:pPr>
+        <w:rPr>
+          <w:rFonts w:ascii="Cambria" w:hAnsi="Cambria"/>
+          <w:b/>
+          <w:sz w:val="28"/>
+        </w:rPr>
+      </w:pPr>
+      <w:r>
+        <w:rPr>
+          <w:rFonts w:ascii="Cambria" w:hAnsi="Cambria"/>
+          <w:b/>
+          <w:sz w:val="28"/>
+        </w:rPr>
+        <w:t>Quality Assurance Activities</w:t>
+      </w:r>
+    </w:p>
+    <w:p>
+      <w:pPr>
+        <w:rPr>
+          <w:rFonts w:ascii="Cambria" w:hAnsi="Cambria"/>
+        </w:rPr>
+      </w:pPr>
+      <w:r>
+        <w:rPr>
+          <w:rFonts w:ascii="Cambria" w:hAnsi="Cambria"/>
+        </w:rPr>
+        <w:t>Carefully made plan for the project, along with control</w:t>
+      </w:r>
+      <w:r>
+        <w:rPr>
+          <w:rFonts w:ascii="Cambria" w:hAnsi="Cambria"/>
+        </w:rPr>
+        <w:t>/monitoring</w:t>
+      </w:r>
+      <w:r>
+        <w:rPr>
+          <w:rFonts w:ascii="Cambria" w:hAnsi="Cambria"/>
+        </w:rPr>
+        <w:t xml:space="preserve"> and replanning activities to ensure the requirements are met.</w:t>
+      </w:r>
+    </w:p>
+    <w:p>
+      <w:pPr>
+        <w:rPr>
+          <w:rFonts w:ascii="Cambria" w:hAnsi="Cambria"/>
+        </w:rPr>
+      </w:pPr>
+      <w:r>
+        <w:rPr>
+          <w:rFonts w:ascii="Cambria" w:hAnsi="Cambria"/>
+        </w:rPr>
+        <w:t>Clear specification of requirements to</w:t>
+      </w:r>
+      <w:r>
+        <w:rPr>
+          <w:rFonts w:ascii="Cambria" w:hAnsi="Cambria"/>
+        </w:rPr>
+        <w:t xml:space="preserve"> avoid ambiguities and conflict, after a thorough analysis.</w:t>
+      </w:r>
+    </w:p>
+    <w:p>
+      <w:pPr>
+        <w:rPr>
+          <w:rFonts w:ascii="Cambria" w:hAnsi="Cambria"/>
+        </w:rPr>
+      </w:pPr>
+      <w:r>
+        <w:rPr>
+          <w:rFonts w:ascii="Cambria" w:hAnsi="Cambria"/>
+        </w:rPr>
+        <w:t>Clear specification of the tests for the system.</w:t>
+      </w:r>
+    </w:p>
+    <w:p>
+      <w:pPr>
+        <w:rPr>
+          <w:rFonts w:ascii="Cambria" w:hAnsi="Cambria"/>
+        </w:rPr>
+      </w:pPr>
+      <w:r>
+        <w:rPr>
+          <w:rFonts w:ascii="Cambria" w:hAnsi="Cambria"/>
+        </w:rPr>
+        <w:t>Use the sprint planning meetings to approach better solutions to the due work.</w:t>
+      </w:r>
+    </w:p>
+    <w:p>
+      <w:pPr>
+        <w:rPr>
+          <w:rFonts w:ascii="Cambria" w:hAnsi="Cambria"/>
+        </w:rPr>
+      </w:pPr>
+      <w:r>
+        <w:rPr>
+          <w:rFonts w:ascii="Cambria" w:hAnsi="Cambria"/>
+        </w:rPr>
+        <w:t>Adapt the training materials, documentation and manuals to improve the K-user and technician experience.</w:t>
+      </w:r>
+      <w:bookmarkStart w:id="0" w:name="_GoBack"/>
+      <w:bookmarkEnd w:id="0"/>
+    </w:p>
+    <w:p>
+      <w:pPr>
+        <w:rPr>
+          <w:rFonts w:ascii="Cambria" w:hAnsi="Cambria"/>
+          <w:b/>
+          <w:sz w:val="28"/>
+        </w:rPr>
+      </w:pPr>
+      <w:r>
+        <w:rPr>
+          <w:rFonts w:ascii="Cambria" w:hAnsi="Cambria"/>
+          <w:b/>
+          <w:sz w:val="28"/>
+        </w:rPr>
+        <w:t>Quality Control Activities</w:t>
+      </w:r>
+    </w:p>
+    <w:p>
+      <w:pPr>
+        <w:rPr>
+          <w:rFonts w:ascii="Cambria" w:hAnsi="Cambria"/>
+        </w:rPr>
+      </w:pPr>
+      <w:r>
+        <w:rPr>
+          <w:rFonts w:ascii="Cambria" w:hAnsi="Cambria"/>
+        </w:rPr>
+        <w:t>Quality</w:t>
+      </w:r>
+    </w:p>
+    <w:p>
+      <w:pPr>
+        <w:rPr>
+          <w:rFonts w:ascii="Cambria" w:hAnsi="Cambria"/>
+          <w:b/>
+          <w:sz w:val="28"/>
+        </w:rPr>
+      </w:pPr>
+      <w:r>
+        <w:rPr>
+          <w:rFonts w:ascii="Cambria" w:hAnsi="Cambria"/>
+          <w:b/>
+          <w:sz w:val="28"/>
+        </w:rPr>
+        <w:t>Acceptance Criteria</w:t>
+      </w:r>
+    </w:p>
+    <w:p>
+      <w:pPr>
+        <w:rPr>
+          <w:rFonts w:ascii="Cambria" w:hAnsi="Cambria"/>
+        </w:rPr>
+      </w:pPr>
+      <w:r>
+        <w:rPr>
+          <w:rFonts w:ascii="Cambria" w:hAnsi="Cambria"/>
+        </w:rPr>
+        <w:t>Quality</w:t>
+      </w:r>
+    </w:p>
+    <w:p>
+      <w:pPr>
+        <w:rPr>
+          <w:rFonts w:ascii="Cambria" w:hAnsi="Cambria"/>
+        </w:rPr>
+      </w:pPr>
+    </w:p>
+    <w:p>
+      <w:pPr>
+        <w:rPr>
+          <w:rFonts w:ascii="Cambria" w:hAnsi="Cambria"/>
+          <w:b/>
+          <w:sz w:val="32"/>
+        </w:rPr>
+      </w:pPr>
+      <w:r>
+        <w:rPr>
+          <w:rFonts w:ascii="Cambria" w:hAnsi="Cambria"/>
+          <w:b/>
+          <w:sz w:val="32"/>
+        </w:rPr>
+        <w:t xml:space="preserve">Project </w:t>
+      </w:r>
+      <w:r>
+        <w:rPr>
+          <w:rFonts w:ascii="Cambria" w:hAnsi="Cambria"/>
+          <w:b/>
+          <w:sz w:val="32"/>
+        </w:rPr>
+        <w:t>Risks</w:t>
+      </w:r>
+    </w:p>
+    <w:p>
+      <w:pPr>
+        <w:rPr>
+          <w:rFonts w:ascii="Cambria" w:hAnsi="Cambria"/>
+        </w:rPr>
+      </w:pPr>
+      <w:r>
+        <w:rPr>
+          <w:rFonts w:ascii="Cambria" w:hAnsi="Cambria"/>
+        </w:rPr>
+        <w:t>Risks</w:t>
+      </w:r>
+    </w:p>
+    <w:p>
+      <w:pPr>
+        <w:rPr>
+          <w:rFonts w:ascii="Cambria" w:hAnsi="Cambria"/>
+        </w:rPr>
+      </w:pPr>
+    </w:p>
+    <w:p>
+      <w:pPr>
+        <w:rPr>
+          <w:rFonts w:ascii="Cambria" w:hAnsi="Cambria"/>
+          <w:b/>
+          <w:sz w:val="32"/>
+        </w:rPr>
+      </w:pPr>
+      <w:r>
+        <w:rPr>
+          <w:rFonts w:ascii="Cambria" w:hAnsi="Cambria"/>
+          <w:b/>
+          <w:sz w:val="32"/>
+        </w:rPr>
+        <w:t>Pr</w:t>
+      </w:r>
+      <w:r>
+        <w:rPr>
+          <w:rFonts w:ascii="Cambria" w:hAnsi="Cambria"/>
+          <w:b/>
+          <w:sz w:val="32"/>
+        </w:rPr>
+        <w:t>ice and Supplier Conditions</w:t>
+      </w:r>
+    </w:p>
+    <w:p>
+      <w:pPr>
+        <w:rPr>
+          <w:rFonts w:ascii="Cambria" w:hAnsi="Cambria"/>
+        </w:rPr>
+      </w:pPr>
+      <w:r>
+        <w:rPr>
+          <w:rFonts w:ascii="Cambria" w:hAnsi="Cambria"/>
+        </w:rPr>
+        <w:t>Conditions</w:t>
+      </w:r>
+    </w:p>
+    <w:p>
+      <w:pPr>
+        <w:rPr>
+          <w:rFonts w:ascii="Cambria" w:hAnsi="Cambria"/>
+        </w:rPr>
+      </w:pPr>
+    </w:p>
+    <w:p>
+      <w:pPr>
+        <w:rPr>
+          <w:rFonts w:ascii="Cambria" w:hAnsi="Cambria"/>
+          <w:lang w:val="en-GB"/>
+        </w:rPr>
+      </w:pPr>
+    </w:p>
+    <w:p>
+      <w:pPr>
+        <w:rPr>
+          <w:rFonts w:ascii="Cambria" w:hAnsi="Cambria"/>
+        </w:rPr>
+      </w:pPr>
+      <w:r>
+        <w:rPr>
+          <w:rFonts w:ascii="Cambria" w:hAnsi="Cambria"/>
+        </w:rPr>
+        <w:t>D1  .req for prosal</w:t>
+      </w:r>
+    </w:p>
+    <w:p>
+      <w:pPr>
+        <w:rPr>
+          <w:rFonts w:ascii="Cambria" w:hAnsi="Cambria"/>
+        </w:rPr>
+      </w:pPr>
+      <w:r>
+        <w:rPr>
+          <w:rFonts w:ascii="Cambria" w:hAnsi="Cambria"/>
+        </w:rPr>
+        <w:t>Invoince . fatures</w:t>
+      </w:r>
+    </w:p>
+    <w:p>
+      <w:pPr>
+        <w:rPr>
+          <w:rFonts w:ascii="Cambria" w:hAnsi="Cambria"/>
+        </w:rPr>
+      </w:pPr>
+      <w:r>
+        <w:rPr>
+          <w:rFonts w:ascii="Cambria" w:hAnsi="Cambria"/>
+        </w:rPr>
+        <w:t>Payment -30 dias etc</w:t>
+      </w:r>
+    </w:p>
+    <w:p>
+      <w:pPr>
+        <w:rPr>
+          <w:rFonts w:ascii="Cambria" w:hAnsi="Cambria"/>
+        </w:rPr>
+      </w:pPr>
+    </w:p>
+    <w:p>
+      <w:pPr>
+        <w:rPr>
+          <w:rFonts w:ascii="Cambria" w:hAnsi="Cambria"/>
+        </w:rPr>
+      </w:pPr>
+      <w:r>
+        <w:rPr>
+          <w:rFonts w:ascii="Cambria" w:hAnsi="Cambria"/>
+        </w:rPr>
+        <w:t>Risk register – tryskell template</w:t>
       </w:r>
     </w:p>
     <w:p>
@@ -8631,39 +11156,15 @@
           <w:rFonts w:ascii="Cambria" w:hAnsi="Cambria"/>
         </w:rPr>
       </w:pPr>
-      <w:proofErr w:type="spellStart"/>
-      <w:proofErr w:type="gramStart"/>
-      <w:r>
-        <w:rPr>
-          <w:rFonts w:ascii="Cambria" w:hAnsi="Cambria"/>
-        </w:rPr>
-        <w:t>Usar</w:t>
-      </w:r>
-      <w:proofErr w:type="spellEnd"/>
-      <w:proofErr w:type="gramEnd"/>
-      <w:r>
-        <w:rPr>
-          <w:rFonts w:ascii="Cambria" w:hAnsi="Cambria"/>
-        </w:rPr>
-        <w:t xml:space="preserve"> resources para </w:t>
-      </w:r>
-      <w:proofErr w:type="spellStart"/>
-      <w:r>
-        <w:rPr>
-          <w:rFonts w:ascii="Cambria" w:hAnsi="Cambria"/>
-        </w:rPr>
-        <w:t>fzer</w:t>
-      </w:r>
-      <w:proofErr w:type="spellEnd"/>
-      <w:r>
-        <w:rPr>
-          <w:rFonts w:ascii="Cambria" w:hAnsi="Cambria"/>
-        </w:rPr>
-        <w:t xml:space="preserve"> evaluation</w:t>
+      <w:r>
+        <w:rPr>
+          <w:rFonts w:ascii="Cambria" w:hAnsi="Cambria"/>
+        </w:rPr>
+        <w:t>Usar resources para fzer evaluation</w:t>
       </w:r>
     </w:p>
     <w:sectPr>
-      <w:headerReference w:type="default" r:id="rId10"/>
+      <w:headerReference w:type="default" r:id="rId13"/>
       <w:pgSz w:w="12240" w:h="15840"/>
       <w:pgMar w:top="1134" w:right="1134" w:bottom="1697" w:left="1134" w:header="1134" w:footer="0" w:gutter="0"/>
       <w:cols w:space="720"/>
@@ -8675,7 +11176,7 @@
 </file>
 
 <file path=word/endnotes.xml><?xml version="1.0" encoding="utf-8"?>
-<w:endnotes xmlns:wpc="http://schemas.microsoft.com/office/word/2010/wordprocessingCanvas" xmlns:mc="http://schemas.openxmlformats.org/markup-compatibility/2006" xmlns:o="urn:schemas-microsoft-com:office:office" xmlns:r="http://schemas.openxmlformats.org/officeDocument/2006/relationships" xmlns:m="http://schemas.openxmlformats.org/officeDocument/2006/math" xmlns:v="urn:schemas-microsoft-com:vml" xmlns:wp14="http://schemas.microsoft.com/office/word/2010/wordprocessingDrawing" xmlns:wp="http://schemas.openxmlformats.org/drawingml/2006/wordprocessingDrawing" xmlns:w10="urn:schemas-microsoft-com:office:word" xmlns:w="http://schemas.openxmlformats.org/wordprocessingml/2006/main" xmlns:w14="http://schemas.microsoft.com/office/word/2010/wordml" xmlns:w15="http://schemas.microsoft.com/office/word/2012/wordml" xmlns:wpg="http://schemas.microsoft.com/office/word/2010/wordprocessingGroup" xmlns:wpi="http://schemas.microsoft.com/office/word/2010/wordprocessingInk" xmlns:wne="http://schemas.microsoft.com/office/word/2006/wordml" xmlns:wps="http://schemas.microsoft.com/office/word/2010/wordprocessingShape" mc:Ignorable="w14 w15 wp14">
+<w:endnotes xmlns:wpc="http://schemas.microsoft.com/office/word/2010/wordprocessingCanvas" xmlns:mc="http://schemas.openxmlformats.org/markup-compatibility/2006" xmlns:o="urn:schemas-microsoft-com:office:office" xmlns:r="http://schemas.openxmlformats.org/officeDocument/2006/relationships" xmlns:m="http://schemas.openxmlformats.org/officeDocument/2006/math" xmlns:v="urn:schemas-microsoft-com:vml" xmlns:wp14="http://schemas.microsoft.com/office/word/2010/wordprocessingDrawing" xmlns:wp="http://schemas.openxmlformats.org/drawingml/2006/wordprocessingDrawing" xmlns:w10="urn:schemas-microsoft-com:office:word" xmlns:w="http://schemas.openxmlformats.org/wordprocessingml/2006/main" xmlns:w14="http://schemas.microsoft.com/office/word/2010/wordml" xmlns:wpg="http://schemas.microsoft.com/office/word/2010/wordprocessingGroup" xmlns:wpi="http://schemas.microsoft.com/office/word/2010/wordprocessingInk" xmlns:wne="http://schemas.microsoft.com/office/word/2006/wordml" xmlns:wps="http://schemas.microsoft.com/office/word/2010/wordprocessingShape" mc:Ignorable="w14 wp14">
   <w:endnote w:type="separator" w:id="-1">
     <w:p>
       <w:pPr>
@@ -8700,7 +11201,7 @@
 </file>
 
 <file path=word/footnotes.xml><?xml version="1.0" encoding="utf-8"?>
-<w:footnotes xmlns:wpc="http://schemas.microsoft.com/office/word/2010/wordprocessingCanvas" xmlns:mc="http://schemas.openxmlformats.org/markup-compatibility/2006" xmlns:o="urn:schemas-microsoft-com:office:office" xmlns:r="http://schemas.openxmlformats.org/officeDocument/2006/relationships" xmlns:m="http://schemas.openxmlformats.org/officeDocument/2006/math" xmlns:v="urn:schemas-microsoft-com:vml" xmlns:wp14="http://schemas.microsoft.com/office/word/2010/wordprocessingDrawing" xmlns:wp="http://schemas.openxmlformats.org/drawingml/2006/wordprocessingDrawing" xmlns:w10="urn:schemas-microsoft-com:office:word" xmlns:w="http://schemas.openxmlformats.org/wordprocessingml/2006/main" xmlns:w14="http://schemas.microsoft.com/office/word/2010/wordml" xmlns:w15="http://schemas.microsoft.com/office/word/2012/wordml" xmlns:wpg="http://schemas.microsoft.com/office/word/2010/wordprocessingGroup" xmlns:wpi="http://schemas.microsoft.com/office/word/2010/wordprocessingInk" xmlns:wne="http://schemas.microsoft.com/office/word/2006/wordml" xmlns:wps="http://schemas.microsoft.com/office/word/2010/wordprocessingShape" mc:Ignorable="w14 w15 wp14">
+<w:footnotes xmlns:wpc="http://schemas.microsoft.com/office/word/2010/wordprocessingCanvas" xmlns:mc="http://schemas.openxmlformats.org/markup-compatibility/2006" xmlns:o="urn:schemas-microsoft-com:office:office" xmlns:r="http://schemas.openxmlformats.org/officeDocument/2006/relationships" xmlns:m="http://schemas.openxmlformats.org/officeDocument/2006/math" xmlns:v="urn:schemas-microsoft-com:vml" xmlns:wp14="http://schemas.microsoft.com/office/word/2010/wordprocessingDrawing" xmlns:wp="http://schemas.openxmlformats.org/drawingml/2006/wordprocessingDrawing" xmlns:w10="urn:schemas-microsoft-com:office:word" xmlns:w="http://schemas.openxmlformats.org/wordprocessingml/2006/main" xmlns:w14="http://schemas.microsoft.com/office/word/2010/wordml" xmlns:wpg="http://schemas.microsoft.com/office/word/2010/wordprocessingGroup" xmlns:wpi="http://schemas.microsoft.com/office/word/2010/wordprocessingInk" xmlns:wne="http://schemas.microsoft.com/office/word/2006/wordml" xmlns:wps="http://schemas.microsoft.com/office/word/2010/wordprocessingShape" mc:Ignorable="w14 wp14">
   <w:footnote w:type="separator" w:id="-1">
     <w:p>
       <w:pPr>
@@ -8725,10 +11226,10 @@
 </file>
 
 <file path=word/header1.xml><?xml version="1.0" encoding="utf-8"?>
-<w:hdr xmlns:wpc="http://schemas.microsoft.com/office/word/2010/wordprocessingCanvas" xmlns:mc="http://schemas.openxmlformats.org/markup-compatibility/2006" xmlns:o="urn:schemas-microsoft-com:office:office" xmlns:r="http://schemas.openxmlformats.org/officeDocument/2006/relationships" xmlns:m="http://schemas.openxmlformats.org/officeDocument/2006/math" xmlns:v="urn:schemas-microsoft-com:vml" xmlns:wp14="http://schemas.microsoft.com/office/word/2010/wordprocessingDrawing" xmlns:wp="http://schemas.openxmlformats.org/drawingml/2006/wordprocessingDrawing" xmlns:w10="urn:schemas-microsoft-com:office:word" xmlns:w="http://schemas.openxmlformats.org/wordprocessingml/2006/main" xmlns:w14="http://schemas.microsoft.com/office/word/2010/wordml" xmlns:w15="http://schemas.microsoft.com/office/word/2012/wordml" xmlns:wpg="http://schemas.microsoft.com/office/word/2010/wordprocessingGroup" xmlns:wpi="http://schemas.microsoft.com/office/word/2010/wordprocessingInk" xmlns:wne="http://schemas.microsoft.com/office/word/2006/wordml" xmlns:wps="http://schemas.microsoft.com/office/word/2010/wordprocessingShape" mc:Ignorable="w14 w15 wp14">
+<w:hdr xmlns:wpc="http://schemas.microsoft.com/office/word/2010/wordprocessingCanvas" xmlns:mc="http://schemas.openxmlformats.org/markup-compatibility/2006" xmlns:o="urn:schemas-microsoft-com:office:office" xmlns:r="http://schemas.openxmlformats.org/officeDocument/2006/relationships" xmlns:m="http://schemas.openxmlformats.org/officeDocument/2006/math" xmlns:v="urn:schemas-microsoft-com:vml" xmlns:wp14="http://schemas.microsoft.com/office/word/2010/wordprocessingDrawing" xmlns:wp="http://schemas.openxmlformats.org/drawingml/2006/wordprocessingDrawing" xmlns:w10="urn:schemas-microsoft-com:office:word" xmlns:w="http://schemas.openxmlformats.org/wordprocessingml/2006/main" xmlns:w14="http://schemas.microsoft.com/office/word/2010/wordml" xmlns:wpg="http://schemas.microsoft.com/office/word/2010/wordprocessingGroup" xmlns:wpi="http://schemas.microsoft.com/office/word/2010/wordprocessingInk" xmlns:wne="http://schemas.microsoft.com/office/word/2006/wordml" xmlns:wps="http://schemas.microsoft.com/office/word/2010/wordprocessingShape" mc:Ignorable="w14 wp14">
   <w:p>
     <w:pPr>
-      <w:pStyle w:val="Cabealho"/>
+      <w:pStyle w:val="Header"/>
       <w:rPr>
         <w:rFonts w:ascii="Cambria" w:hAnsi="Cambria"/>
         <w:lang w:val="pt-PT"/>
@@ -8775,8 +11276,8 @@
 </file>
 
 <file path=word/numbering.xml><?xml version="1.0" encoding="utf-8"?>
-<w:numbering xmlns:wpc="http://schemas.microsoft.com/office/word/2010/wordprocessingCanvas" xmlns:mc="http://schemas.openxmlformats.org/markup-compatibility/2006" xmlns:o="urn:schemas-microsoft-com:office:office" xmlns:r="http://schemas.openxmlformats.org/officeDocument/2006/relationships" xmlns:m="http://schemas.openxmlformats.org/officeDocument/2006/math" xmlns:v="urn:schemas-microsoft-com:vml" xmlns:wp14="http://schemas.microsoft.com/office/word/2010/wordprocessingDrawing" xmlns:wp="http://schemas.openxmlformats.org/drawingml/2006/wordprocessingDrawing" xmlns:w10="urn:schemas-microsoft-com:office:word" xmlns:w="http://schemas.openxmlformats.org/wordprocessingml/2006/main" xmlns:w14="http://schemas.microsoft.com/office/word/2010/wordml" xmlns:w15="http://schemas.microsoft.com/office/word/2012/wordml" xmlns:wpg="http://schemas.microsoft.com/office/word/2010/wordprocessingGroup" xmlns:wpi="http://schemas.microsoft.com/office/word/2010/wordprocessingInk" xmlns:wne="http://schemas.microsoft.com/office/word/2006/wordml" xmlns:wps="http://schemas.microsoft.com/office/word/2010/wordprocessingShape" mc:Ignorable="w14 w15 wp14">
-  <w:abstractNum w:abstractNumId="0" w15:restartNumberingAfterBreak="0">
+<w:numbering xmlns:wpc="http://schemas.microsoft.com/office/word/2010/wordprocessingCanvas" xmlns:mc="http://schemas.openxmlformats.org/markup-compatibility/2006" xmlns:o="urn:schemas-microsoft-com:office:office" xmlns:r="http://schemas.openxmlformats.org/officeDocument/2006/relationships" xmlns:m="http://schemas.openxmlformats.org/officeDocument/2006/math" xmlns:v="urn:schemas-microsoft-com:vml" xmlns:wp14="http://schemas.microsoft.com/office/word/2010/wordprocessingDrawing" xmlns:wp="http://schemas.openxmlformats.org/drawingml/2006/wordprocessingDrawing" xmlns:w10="urn:schemas-microsoft-com:office:word" xmlns:w="http://schemas.openxmlformats.org/wordprocessingml/2006/main" xmlns:w14="http://schemas.microsoft.com/office/word/2010/wordml" xmlns:wpg="http://schemas.microsoft.com/office/word/2010/wordprocessingGroup" xmlns:wpi="http://schemas.microsoft.com/office/word/2010/wordprocessingInk" xmlns:wne="http://schemas.microsoft.com/office/word/2006/wordml" xmlns:wps="http://schemas.microsoft.com/office/word/2010/wordprocessingShape" mc:Ignorable="w14 wp14">
+  <w:abstractNum w:abstractNumId="0">
     <w:nsid w:val="3EBB5291"/>
     <w:multiLevelType w:val="hybridMultilevel"/>
     <w:tmpl w:val="AC42D7A2"/>
@@ -8895,7 +11396,7 @@
 </file>
 
 <file path=word/styles.xml><?xml version="1.0" encoding="utf-8"?>
-<w:styles xmlns:mc="http://schemas.openxmlformats.org/markup-compatibility/2006" xmlns:r="http://schemas.openxmlformats.org/officeDocument/2006/relationships" xmlns:w="http://schemas.openxmlformats.org/wordprocessingml/2006/main" xmlns:w14="http://schemas.microsoft.com/office/word/2010/wordml" xmlns:w15="http://schemas.microsoft.com/office/word/2012/wordml" mc:Ignorable="w14 w15">
+<w:styles xmlns:mc="http://schemas.openxmlformats.org/markup-compatibility/2006" xmlns:r="http://schemas.openxmlformats.org/officeDocument/2006/relationships" xmlns:w="http://schemas.openxmlformats.org/wordprocessingml/2006/main" xmlns:w14="http://schemas.microsoft.com/office/word/2010/wordml" mc:Ignorable="w14">
   <w:docDefaults>
     <w:rPrDefault>
       <w:rPr>
@@ -8911,378 +11412,144 @@
       </w:pPr>
     </w:pPrDefault>
   </w:docDefaults>
-  <w:latentStyles w:defLockedState="0" w:defUIPriority="99" w:defSemiHidden="0" w:defUnhideWhenUsed="0" w:defQFormat="0" w:count="371">
-    <w:lsdException w:name="Normal" w:uiPriority="0" w:qFormat="1"/>
-    <w:lsdException w:name="heading 1" w:uiPriority="9" w:qFormat="1"/>
-    <w:lsdException w:name="heading 2" w:semiHidden="1" w:uiPriority="9" w:unhideWhenUsed="1" w:qFormat="1"/>
-    <w:lsdException w:name="heading 3" w:semiHidden="1" w:uiPriority="9" w:unhideWhenUsed="1" w:qFormat="1"/>
-    <w:lsdException w:name="heading 4" w:semiHidden="1" w:uiPriority="9" w:unhideWhenUsed="1" w:qFormat="1"/>
-    <w:lsdException w:name="heading 5" w:semiHidden="1" w:uiPriority="9" w:unhideWhenUsed="1" w:qFormat="1"/>
-    <w:lsdException w:name="heading 6" w:semiHidden="1" w:uiPriority="9" w:unhideWhenUsed="1" w:qFormat="1"/>
-    <w:lsdException w:name="heading 7" w:semiHidden="1" w:uiPriority="9" w:unhideWhenUsed="1" w:qFormat="1"/>
-    <w:lsdException w:name="heading 8" w:semiHidden="1" w:uiPriority="9" w:unhideWhenUsed="1" w:qFormat="1"/>
-    <w:lsdException w:name="heading 9" w:semiHidden="1" w:uiPriority="9" w:unhideWhenUsed="1" w:qFormat="1"/>
-    <w:lsdException w:name="index 1" w:semiHidden="1" w:unhideWhenUsed="1"/>
-    <w:lsdException w:name="index 2" w:semiHidden="1" w:unhideWhenUsed="1"/>
-    <w:lsdException w:name="index 3" w:semiHidden="1" w:unhideWhenUsed="1"/>
-    <w:lsdException w:name="index 4" w:semiHidden="1" w:unhideWhenUsed="1"/>
-    <w:lsdException w:name="index 5" w:semiHidden="1" w:unhideWhenUsed="1"/>
-    <w:lsdException w:name="index 6" w:semiHidden="1" w:unhideWhenUsed="1"/>
-    <w:lsdException w:name="index 7" w:semiHidden="1" w:unhideWhenUsed="1"/>
-    <w:lsdException w:name="index 8" w:semiHidden="1" w:unhideWhenUsed="1"/>
-    <w:lsdException w:name="index 9" w:semiHidden="1" w:unhideWhenUsed="1"/>
-    <w:lsdException w:name="toc 1" w:semiHidden="1" w:uiPriority="39" w:unhideWhenUsed="1"/>
-    <w:lsdException w:name="toc 2" w:semiHidden="1" w:uiPriority="39" w:unhideWhenUsed="1"/>
-    <w:lsdException w:name="toc 3" w:semiHidden="1" w:uiPriority="39" w:unhideWhenUsed="1"/>
-    <w:lsdException w:name="toc 4" w:semiHidden="1" w:uiPriority="39" w:unhideWhenUsed="1"/>
-    <w:lsdException w:name="toc 5" w:semiHidden="1" w:uiPriority="39" w:unhideWhenUsed="1"/>
-    <w:lsdException w:name="toc 6" w:semiHidden="1" w:uiPriority="39" w:unhideWhenUsed="1"/>
-    <w:lsdException w:name="toc 7" w:semiHidden="1" w:uiPriority="39" w:unhideWhenUsed="1"/>
-    <w:lsdException w:name="toc 8" w:semiHidden="1" w:uiPriority="39" w:unhideWhenUsed="1"/>
-    <w:lsdException w:name="toc 9" w:semiHidden="1" w:uiPriority="39" w:unhideWhenUsed="1"/>
-    <w:lsdException w:name="Normal Indent" w:semiHidden="1" w:unhideWhenUsed="1"/>
-    <w:lsdException w:name="footnote text" w:semiHidden="1" w:unhideWhenUsed="1"/>
-    <w:lsdException w:name="annotation text" w:semiHidden="1" w:unhideWhenUsed="1"/>
-    <w:lsdException w:name="header" w:semiHidden="1" w:unhideWhenUsed="1"/>
-    <w:lsdException w:name="footer" w:semiHidden="1" w:unhideWhenUsed="1"/>
-    <w:lsdException w:name="index heading" w:semiHidden="1" w:unhideWhenUsed="1"/>
-    <w:lsdException w:name="caption" w:semiHidden="1" w:uiPriority="35" w:unhideWhenUsed="1" w:qFormat="1"/>
-    <w:lsdException w:name="table of figures" w:semiHidden="1" w:unhideWhenUsed="1"/>
-    <w:lsdException w:name="envelope address" w:semiHidden="1" w:unhideWhenUsed="1"/>
-    <w:lsdException w:name="envelope return" w:semiHidden="1" w:unhideWhenUsed="1"/>
-    <w:lsdException w:name="footnote reference" w:semiHidden="1" w:unhideWhenUsed="1"/>
-    <w:lsdException w:name="annotation reference" w:semiHidden="1" w:unhideWhenUsed="1"/>
-    <w:lsdException w:name="line number" w:semiHidden="1" w:unhideWhenUsed="1"/>
-    <w:lsdException w:name="page number" w:semiHidden="1" w:unhideWhenUsed="1"/>
-    <w:lsdException w:name="endnote reference" w:semiHidden="1" w:unhideWhenUsed="1"/>
-    <w:lsdException w:name="endnote text" w:semiHidden="1" w:unhideWhenUsed="1"/>
-    <w:lsdException w:name="table of authorities" w:semiHidden="1" w:unhideWhenUsed="1"/>
-    <w:lsdException w:name="macro" w:semiHidden="1" w:unhideWhenUsed="1"/>
-    <w:lsdException w:name="toa heading" w:semiHidden="1" w:unhideWhenUsed="1"/>
-    <w:lsdException w:name="List" w:semiHidden="1" w:unhideWhenUsed="1"/>
-    <w:lsdException w:name="List Bullet" w:semiHidden="1" w:unhideWhenUsed="1"/>
-    <w:lsdException w:name="List Number" w:semiHidden="1" w:unhideWhenUsed="1"/>
-    <w:lsdException w:name="List 2" w:semiHidden="1" w:unhideWhenUsed="1"/>
-    <w:lsdException w:name="List 3" w:semiHidden="1" w:unhideWhenUsed="1"/>
-    <w:lsdException w:name="List 4" w:semiHidden="1" w:unhideWhenUsed="1"/>
-    <w:lsdException w:name="List 5" w:semiHidden="1" w:unhideWhenUsed="1"/>
-    <w:lsdException w:name="List Bullet 2" w:semiHidden="1" w:unhideWhenUsed="1"/>
-    <w:lsdException w:name="List Bullet 3" w:semiHidden="1" w:unhideWhenUsed="1"/>
-    <w:lsdException w:name="List Bullet 4" w:semiHidden="1" w:unhideWhenUsed="1"/>
-    <w:lsdException w:name="List Bullet 5" w:semiHidden="1" w:unhideWhenUsed="1"/>
-    <w:lsdException w:name="List Number 2" w:semiHidden="1" w:unhideWhenUsed="1"/>
-    <w:lsdException w:name="List Number 3" w:semiHidden="1" w:unhideWhenUsed="1"/>
-    <w:lsdException w:name="List Number 4" w:semiHidden="1" w:unhideWhenUsed="1"/>
-    <w:lsdException w:name="List Number 5" w:semiHidden="1" w:unhideWhenUsed="1"/>
-    <w:lsdException w:name="Title" w:uiPriority="10" w:qFormat="1"/>
-    <w:lsdException w:name="Closing" w:semiHidden="1" w:unhideWhenUsed="1"/>
-    <w:lsdException w:name="Signature" w:semiHidden="1" w:unhideWhenUsed="1"/>
-    <w:lsdException w:name="Default Paragraph Font" w:semiHidden="1" w:uiPriority="1" w:unhideWhenUsed="1"/>
-    <w:lsdException w:name="Body Text" w:semiHidden="1" w:unhideWhenUsed="1"/>
-    <w:lsdException w:name="Body Text Indent" w:semiHidden="1" w:unhideWhenUsed="1"/>
-    <w:lsdException w:name="List Continue" w:semiHidden="1" w:unhideWhenUsed="1"/>
-    <w:lsdException w:name="List Continue 2" w:semiHidden="1" w:unhideWhenUsed="1"/>
-    <w:lsdException w:name="List Continue 3" w:semiHidden="1" w:unhideWhenUsed="1"/>
-    <w:lsdException w:name="List Continue 4" w:semiHidden="1" w:unhideWhenUsed="1"/>
-    <w:lsdException w:name="List Continue 5" w:semiHidden="1" w:unhideWhenUsed="1"/>
-    <w:lsdException w:name="Message Header" w:semiHidden="1" w:unhideWhenUsed="1"/>
-    <w:lsdException w:name="Subtitle" w:uiPriority="11" w:qFormat="1"/>
-    <w:lsdException w:name="Salutation" w:semiHidden="1" w:unhideWhenUsed="1"/>
-    <w:lsdException w:name="Date" w:semiHidden="1" w:unhideWhenUsed="1"/>
-    <w:lsdException w:name="Body Text First Indent" w:semiHidden="1" w:unhideWhenUsed="1"/>
-    <w:lsdException w:name="Body Text First Indent 2" w:semiHidden="1" w:unhideWhenUsed="1"/>
-    <w:lsdException w:name="Note Heading" w:semiHidden="1" w:unhideWhenUsed="1"/>
-    <w:lsdException w:name="Body Text 2" w:semiHidden="1" w:unhideWhenUsed="1"/>
-    <w:lsdException w:name="Body Text 3" w:semiHidden="1" w:unhideWhenUsed="1"/>
-    <w:lsdException w:name="Body Text Indent 2" w:semiHidden="1" w:unhideWhenUsed="1"/>
-    <w:lsdException w:name="Body Text Indent 3" w:semiHidden="1" w:unhideWhenUsed="1"/>
-    <w:lsdException w:name="Block Text" w:semiHidden="1" w:unhideWhenUsed="1"/>
-    <w:lsdException w:name="Hyperlink" w:semiHidden="1" w:unhideWhenUsed="1"/>
-    <w:lsdException w:name="FollowedHyperlink" w:semiHidden="1" w:unhideWhenUsed="1"/>
-    <w:lsdException w:name="Strong" w:uiPriority="22" w:qFormat="1"/>
-    <w:lsdException w:name="Emphasis" w:uiPriority="20" w:qFormat="1"/>
-    <w:lsdException w:name="Document Map" w:semiHidden="1" w:unhideWhenUsed="1"/>
-    <w:lsdException w:name="Plain Text" w:semiHidden="1" w:unhideWhenUsed="1"/>
-    <w:lsdException w:name="E-mail Signature" w:semiHidden="1" w:unhideWhenUsed="1"/>
-    <w:lsdException w:name="HTML Top of Form" w:semiHidden="1" w:unhideWhenUsed="1"/>
-    <w:lsdException w:name="HTML Bottom of Form" w:semiHidden="1" w:unhideWhenUsed="1"/>
-    <w:lsdException w:name="Normal (Web)" w:semiHidden="1" w:unhideWhenUsed="1"/>
-    <w:lsdException w:name="HTML Acronym" w:semiHidden="1" w:unhideWhenUsed="1"/>
-    <w:lsdException w:name="HTML Address" w:semiHidden="1" w:unhideWhenUsed="1"/>
-    <w:lsdException w:name="HTML Cite" w:semiHidden="1" w:unhideWhenUsed="1"/>
-    <w:lsdException w:name="HTML Code" w:semiHidden="1" w:unhideWhenUsed="1"/>
-    <w:lsdException w:name="HTML Definition" w:semiHidden="1" w:unhideWhenUsed="1"/>
-    <w:lsdException w:name="HTML Keyboard" w:semiHidden="1" w:unhideWhenUsed="1"/>
-    <w:lsdException w:name="HTML Preformatted" w:semiHidden="1" w:unhideWhenUsed="1"/>
-    <w:lsdException w:name="HTML Sample" w:semiHidden="1" w:unhideWhenUsed="1"/>
-    <w:lsdException w:name="HTML Typewriter" w:semiHidden="1" w:unhideWhenUsed="1"/>
-    <w:lsdException w:name="HTML Variable" w:semiHidden="1" w:unhideWhenUsed="1"/>
-    <w:lsdException w:name="Normal Table" w:semiHidden="1" w:unhideWhenUsed="1"/>
-    <w:lsdException w:name="annotation subject" w:semiHidden="1" w:unhideWhenUsed="1"/>
-    <w:lsdException w:name="No List" w:semiHidden="1" w:unhideWhenUsed="1"/>
-    <w:lsdException w:name="Outline List 1" w:semiHidden="1" w:unhideWhenUsed="1"/>
-    <w:lsdException w:name="Outline List 2" w:semiHidden="1" w:unhideWhenUsed="1"/>
-    <w:lsdException w:name="Outline List 3" w:semiHidden="1" w:unhideWhenUsed="1"/>
-    <w:lsdException w:name="Table Simple 1" w:semiHidden="1" w:unhideWhenUsed="1"/>
-    <w:lsdException w:name="Table Simple 2" w:semiHidden="1" w:unhideWhenUsed="1"/>
-    <w:lsdException w:name="Table Simple 3" w:semiHidden="1" w:unhideWhenUsed="1"/>
-    <w:lsdException w:name="Table Classic 1" w:semiHidden="1" w:unhideWhenUsed="1"/>
-    <w:lsdException w:name="Table Classic 2" w:semiHidden="1" w:unhideWhenUsed="1"/>
-    <w:lsdException w:name="Table Classic 3" w:semiHidden="1" w:unhideWhenUsed="1"/>
-    <w:lsdException w:name="Table Classic 4" w:semiHidden="1" w:unhideWhenUsed="1"/>
-    <w:lsdException w:name="Table Colorful 1" w:semiHidden="1" w:unhideWhenUsed="1"/>
-    <w:lsdException w:name="Table Colorful 2" w:semiHidden="1" w:unhideWhenUsed="1"/>
-    <w:lsdException w:name="Table Colorful 3" w:semiHidden="1" w:unhideWhenUsed="1"/>
-    <w:lsdException w:name="Table Columns 1" w:semiHidden="1" w:unhideWhenUsed="1"/>
-    <w:lsdException w:name="Table Columns 2" w:semiHidden="1" w:unhideWhenUsed="1"/>
-    <w:lsdException w:name="Table Columns 3" w:semiHidden="1" w:unhideWhenUsed="1"/>
-    <w:lsdException w:name="Table Columns 4" w:semiHidden="1" w:unhideWhenUsed="1"/>
-    <w:lsdException w:name="Table Columns 5" w:semiHidden="1" w:unhideWhenUsed="1"/>
-    <w:lsdException w:name="Table Grid 1" w:semiHidden="1" w:unhideWhenUsed="1"/>
-    <w:lsdException w:name="Table Grid 2" w:semiHidden="1" w:unhideWhenUsed="1"/>
-    <w:lsdException w:name="Table Grid 3" w:semiHidden="1" w:unhideWhenUsed="1"/>
-    <w:lsdException w:name="Table Grid 4" w:semiHidden="1" w:unhideWhenUsed="1"/>
-    <w:lsdException w:name="Table Grid 5" w:semiHidden="1" w:unhideWhenUsed="1"/>
-    <w:lsdException w:name="Table Grid 6" w:semiHidden="1" w:unhideWhenUsed="1"/>
-    <w:lsdException w:name="Table Grid 7" w:semiHidden="1" w:unhideWhenUsed="1"/>
-    <w:lsdException w:name="Table Grid 8" w:semiHidden="1" w:unhideWhenUsed="1"/>
-    <w:lsdException w:name="Table List 1" w:semiHidden="1" w:unhideWhenUsed="1"/>
-    <w:lsdException w:name="Table List 2" w:semiHidden="1" w:unhideWhenUsed="1"/>
-    <w:lsdException w:name="Table List 3" w:semiHidden="1" w:unhideWhenUsed="1"/>
-    <w:lsdException w:name="Table List 4" w:semiHidden="1" w:unhideWhenUsed="1"/>
-    <w:lsdException w:name="Table List 5" w:semiHidden="1" w:unhideWhenUsed="1"/>
-    <w:lsdException w:name="Table List 6" w:semiHidden="1" w:unhideWhenUsed="1"/>
-    <w:lsdException w:name="Table List 7" w:semiHidden="1" w:unhideWhenUsed="1"/>
-    <w:lsdException w:name="Table List 8" w:semiHidden="1" w:unhideWhenUsed="1"/>
-    <w:lsdException w:name="Table 3D effects 1" w:semiHidden="1" w:unhideWhenUsed="1"/>
-    <w:lsdException w:name="Table 3D effects 2" w:semiHidden="1" w:unhideWhenUsed="1"/>
-    <w:lsdException w:name="Table 3D effects 3" w:semiHidden="1" w:unhideWhenUsed="1"/>
-    <w:lsdException w:name="Table Contemporary" w:semiHidden="1" w:unhideWhenUsed="1"/>
-    <w:lsdException w:name="Table Elegant" w:semiHidden="1" w:unhideWhenUsed="1"/>
-    <w:lsdException w:name="Table Professional" w:semiHidden="1" w:unhideWhenUsed="1"/>
-    <w:lsdException w:name="Table Subtle 1" w:semiHidden="1" w:unhideWhenUsed="1"/>
-    <w:lsdException w:name="Table Subtle 2" w:semiHidden="1" w:unhideWhenUsed="1"/>
-    <w:lsdException w:name="Table Web 1" w:semiHidden="1" w:unhideWhenUsed="1"/>
-    <w:lsdException w:name="Table Web 2" w:semiHidden="1" w:unhideWhenUsed="1"/>
-    <w:lsdException w:name="Table Web 3" w:semiHidden="1" w:unhideWhenUsed="1"/>
-    <w:lsdException w:name="Balloon Text" w:semiHidden="1" w:unhideWhenUsed="1"/>
-    <w:lsdException w:name="Table Grid" w:uiPriority="39"/>
-    <w:lsdException w:name="Table Theme" w:semiHidden="1" w:unhideWhenUsed="1"/>
-    <w:lsdException w:name="Placeholder Text" w:semiHidden="1"/>
-    <w:lsdException w:name="No Spacing" w:uiPriority="1" w:qFormat="1"/>
-    <w:lsdException w:name="Light Shading" w:uiPriority="60"/>
-    <w:lsdException w:name="Light List" w:uiPriority="61"/>
-    <w:lsdException w:name="Light Grid" w:uiPriority="62"/>
-    <w:lsdException w:name="Medium Shading 1" w:uiPriority="63"/>
-    <w:lsdException w:name="Medium Shading 2" w:uiPriority="64"/>
-    <w:lsdException w:name="Medium List 1" w:uiPriority="65"/>
-    <w:lsdException w:name="Medium List 2" w:uiPriority="66"/>
-    <w:lsdException w:name="Medium Grid 1" w:uiPriority="67"/>
-    <w:lsdException w:name="Medium Grid 2" w:uiPriority="68"/>
-    <w:lsdException w:name="Medium Grid 3" w:uiPriority="69"/>
-    <w:lsdException w:name="Dark List" w:uiPriority="70"/>
-    <w:lsdException w:name="Colorful Shading" w:uiPriority="71"/>
-    <w:lsdException w:name="Colorful List" w:uiPriority="72"/>
-    <w:lsdException w:name="Colorful Grid" w:uiPriority="73"/>
-    <w:lsdException w:name="Light Shading Accent 1" w:uiPriority="60"/>
-    <w:lsdException w:name="Light List Accent 1" w:uiPriority="61"/>
-    <w:lsdException w:name="Light Grid Accent 1" w:uiPriority="62"/>
-    <w:lsdException w:name="Medium Shading 1 Accent 1" w:uiPriority="63"/>
-    <w:lsdException w:name="Medium Shading 2 Accent 1" w:uiPriority="64"/>
-    <w:lsdException w:name="Medium List 1 Accent 1" w:uiPriority="65"/>
-    <w:lsdException w:name="Revision" w:semiHidden="1"/>
-    <w:lsdException w:name="List Paragraph" w:uiPriority="34" w:qFormat="1"/>
-    <w:lsdException w:name="Quote" w:uiPriority="29" w:qFormat="1"/>
-    <w:lsdException w:name="Intense Quote" w:uiPriority="30" w:qFormat="1"/>
-    <w:lsdException w:name="Medium List 2 Accent 1" w:uiPriority="66"/>
-    <w:lsdException w:name="Medium Grid 1 Accent 1" w:uiPriority="67"/>
-    <w:lsdException w:name="Medium Grid 2 Accent 1" w:uiPriority="68"/>
-    <w:lsdException w:name="Medium Grid 3 Accent 1" w:uiPriority="69"/>
-    <w:lsdException w:name="Dark List Accent 1" w:uiPriority="70"/>
-    <w:lsdException w:name="Colorful Shading Accent 1" w:uiPriority="71"/>
-    <w:lsdException w:name="Colorful List Accent 1" w:uiPriority="72"/>
-    <w:lsdException w:name="Colorful Grid Accent 1" w:uiPriority="73"/>
-    <w:lsdException w:name="Light Shading Accent 2" w:uiPriority="60"/>
-    <w:lsdException w:name="Light List Accent 2" w:uiPriority="61"/>
-    <w:lsdException w:name="Light Grid Accent 2" w:uiPriority="62"/>
-    <w:lsdException w:name="Medium Shading 1 Accent 2" w:uiPriority="63"/>
-    <w:lsdException w:name="Medium Shading 2 Accent 2" w:uiPriority="64"/>
-    <w:lsdException w:name="Medium List 1 Accent 2" w:uiPriority="65"/>
-    <w:lsdException w:name="Medium List 2 Accent 2" w:uiPriority="66"/>
-    <w:lsdException w:name="Medium Grid 1 Accent 2" w:uiPriority="67"/>
-    <w:lsdException w:name="Medium Grid 2 Accent 2" w:uiPriority="68"/>
-    <w:lsdException w:name="Medium Grid 3 Accent 2" w:uiPriority="69"/>
-    <w:lsdException w:name="Dark List Accent 2" w:uiPriority="70"/>
-    <w:lsdException w:name="Colorful Shading Accent 2" w:uiPriority="71"/>
-    <w:lsdException w:name="Colorful List Accent 2" w:uiPriority="72"/>
-    <w:lsdException w:name="Colorful Grid Accent 2" w:uiPriority="73"/>
-    <w:lsdException w:name="Light Shading Accent 3" w:uiPriority="60"/>
-    <w:lsdException w:name="Light List Accent 3" w:uiPriority="61"/>
-    <w:lsdException w:name="Light Grid Accent 3" w:uiPriority="62"/>
-    <w:lsdException w:name="Medium Shading 1 Accent 3" w:uiPriority="63"/>
-    <w:lsdException w:name="Medium Shading 2 Accent 3" w:uiPriority="64"/>
-    <w:lsdException w:name="Medium List 1 Accent 3" w:uiPriority="65"/>
-    <w:lsdException w:name="Medium List 2 Accent 3" w:uiPriority="66"/>
-    <w:lsdException w:name="Medium Grid 1 Accent 3" w:uiPriority="67"/>
-    <w:lsdException w:name="Medium Grid 2 Accent 3" w:uiPriority="68"/>
-    <w:lsdException w:name="Medium Grid 3 Accent 3" w:uiPriority="69"/>
-    <w:lsdException w:name="Dark List Accent 3" w:uiPriority="70"/>
-    <w:lsdException w:name="Colorful Shading Accent 3" w:uiPriority="71"/>
-    <w:lsdException w:name="Colorful List Accent 3" w:uiPriority="72"/>
-    <w:lsdException w:name="Colorful Grid Accent 3" w:uiPriority="73"/>
-    <w:lsdException w:name="Light Shading Accent 4" w:uiPriority="60"/>
-    <w:lsdException w:name="Light List Accent 4" w:uiPriority="61"/>
-    <w:lsdException w:name="Light Grid Accent 4" w:uiPriority="62"/>
-    <w:lsdException w:name="Medium Shading 1 Accent 4" w:uiPriority="63"/>
-    <w:lsdException w:name="Medium Shading 2 Accent 4" w:uiPriority="64"/>
-    <w:lsdException w:name="Medium List 1 Accent 4" w:uiPriority="65"/>
-    <w:lsdException w:name="Medium List 2 Accent 4" w:uiPriority="66"/>
-    <w:lsdException w:name="Medium Grid 1 Accent 4" w:uiPriority="67"/>
-    <w:lsdException w:name="Medium Grid 2 Accent 4" w:uiPriority="68"/>
-    <w:lsdException w:name="Medium Grid 3 Accent 4" w:uiPriority="69"/>
-    <w:lsdException w:name="Dark List Accent 4" w:uiPriority="70"/>
-    <w:lsdException w:name="Colorful Shading Accent 4" w:uiPriority="71"/>
-    <w:lsdException w:name="Colorful List Accent 4" w:uiPriority="72"/>
-    <w:lsdException w:name="Colorful Grid Accent 4" w:uiPriority="73"/>
-    <w:lsdException w:name="Light Shading Accent 5" w:uiPriority="60"/>
-    <w:lsdException w:name="Light List Accent 5" w:uiPriority="61"/>
-    <w:lsdException w:name="Light Grid Accent 5" w:uiPriority="62"/>
-    <w:lsdException w:name="Medium Shading 1 Accent 5" w:uiPriority="63"/>
-    <w:lsdException w:name="Medium Shading 2 Accent 5" w:uiPriority="64"/>
-    <w:lsdException w:name="Medium List 1 Accent 5" w:uiPriority="65"/>
-    <w:lsdException w:name="Medium List 2 Accent 5" w:uiPriority="66"/>
-    <w:lsdException w:name="Medium Grid 1 Accent 5" w:uiPriority="67"/>
-    <w:lsdException w:name="Medium Grid 2 Accent 5" w:uiPriority="68"/>
-    <w:lsdException w:name="Medium Grid 3 Accent 5" w:uiPriority="69"/>
-    <w:lsdException w:name="Dark List Accent 5" w:uiPriority="70"/>
-    <w:lsdException w:name="Colorful Shading Accent 5" w:uiPriority="71"/>
-    <w:lsdException w:name="Colorful List Accent 5" w:uiPriority="72"/>
-    <w:lsdException w:name="Colorful Grid Accent 5" w:uiPriority="73"/>
-    <w:lsdException w:name="Light Shading Accent 6" w:uiPriority="60"/>
-    <w:lsdException w:name="Light List Accent 6" w:uiPriority="61"/>
-    <w:lsdException w:name="Light Grid Accent 6" w:uiPriority="62"/>
-    <w:lsdException w:name="Medium Shading 1 Accent 6" w:uiPriority="63"/>
-    <w:lsdException w:name="Medium Shading 2 Accent 6" w:uiPriority="64"/>
-    <w:lsdException w:name="Medium List 1 Accent 6" w:uiPriority="65"/>
-    <w:lsdException w:name="Medium List 2 Accent 6" w:uiPriority="66"/>
-    <w:lsdException w:name="Medium Grid 1 Accent 6" w:uiPriority="67"/>
-    <w:lsdException w:name="Medium Grid 2 Accent 6" w:uiPriority="68"/>
-    <w:lsdException w:name="Medium Grid 3 Accent 6" w:uiPriority="69"/>
-    <w:lsdException w:name="Dark List Accent 6" w:uiPriority="70"/>
-    <w:lsdException w:name="Colorful Shading Accent 6" w:uiPriority="71"/>
-    <w:lsdException w:name="Colorful List Accent 6" w:uiPriority="72"/>
-    <w:lsdException w:name="Colorful Grid Accent 6" w:uiPriority="73"/>
-    <w:lsdException w:name="Subtle Emphasis" w:uiPriority="19" w:qFormat="1"/>
-    <w:lsdException w:name="Intense Emphasis" w:uiPriority="21" w:qFormat="1"/>
-    <w:lsdException w:name="Subtle Reference" w:uiPriority="31" w:qFormat="1"/>
-    <w:lsdException w:name="Intense Reference" w:uiPriority="32" w:qFormat="1"/>
-    <w:lsdException w:name="Book Title" w:uiPriority="33" w:qFormat="1"/>
-    <w:lsdException w:name="Bibliography" w:semiHidden="1" w:uiPriority="37" w:unhideWhenUsed="1"/>
-    <w:lsdException w:name="TOC Heading" w:semiHidden="1" w:uiPriority="39" w:unhideWhenUsed="1" w:qFormat="1"/>
-    <w:lsdException w:name="Plain Table 1" w:uiPriority="41"/>
-    <w:lsdException w:name="Plain Table 2" w:uiPriority="42"/>
-    <w:lsdException w:name="Plain Table 3" w:uiPriority="43"/>
-    <w:lsdException w:name="Plain Table 4" w:uiPriority="44"/>
-    <w:lsdException w:name="Plain Table 5" w:uiPriority="45"/>
-    <w:lsdException w:name="Grid Table Light" w:uiPriority="40"/>
-    <w:lsdException w:name="Grid Table 1 Light" w:uiPriority="46"/>
-    <w:lsdException w:name="Grid Table 2" w:uiPriority="47"/>
-    <w:lsdException w:name="Grid Table 3" w:uiPriority="48"/>
-    <w:lsdException w:name="Grid Table 4" w:uiPriority="49"/>
-    <w:lsdException w:name="Grid Table 5 Dark" w:uiPriority="50"/>
-    <w:lsdException w:name="Grid Table 6 Colorful" w:uiPriority="51"/>
-    <w:lsdException w:name="Grid Table 7 Colorful" w:uiPriority="52"/>
-    <w:lsdException w:name="Grid Table 1 Light Accent 1" w:uiPriority="46"/>
-    <w:lsdException w:name="Grid Table 2 Accent 1" w:uiPriority="47"/>
-    <w:lsdException w:name="Grid Table 3 Accent 1" w:uiPriority="48"/>
-    <w:lsdException w:name="Grid Table 4 Accent 1" w:uiPriority="49"/>
-    <w:lsdException w:name="Grid Table 5 Dark Accent 1" w:uiPriority="50"/>
-    <w:lsdException w:name="Grid Table 6 Colorful Accent 1" w:uiPriority="51"/>
-    <w:lsdException w:name="Grid Table 7 Colorful Accent 1" w:uiPriority="52"/>
-    <w:lsdException w:name="Grid Table 1 Light Accent 2" w:uiPriority="46"/>
-    <w:lsdException w:name="Grid Table 2 Accent 2" w:uiPriority="47"/>
-    <w:lsdException w:name="Grid Table 3 Accent 2" w:uiPriority="48"/>
-    <w:lsdException w:name="Grid Table 4 Accent 2" w:uiPriority="49"/>
-    <w:lsdException w:name="Grid Table 5 Dark Accent 2" w:uiPriority="50"/>
-    <w:lsdException w:name="Grid Table 6 Colorful Accent 2" w:uiPriority="51"/>
-    <w:lsdException w:name="Grid Table 7 Colorful Accent 2" w:uiPriority="52"/>
-    <w:lsdException w:name="Grid Table 1 Light Accent 3" w:uiPriority="46"/>
-    <w:lsdException w:name="Grid Table 2 Accent 3" w:uiPriority="47"/>
-    <w:lsdException w:name="Grid Table 3 Accent 3" w:uiPriority="48"/>
-    <w:lsdException w:name="Grid Table 4 Accent 3" w:uiPriority="49"/>
-    <w:lsdException w:name="Grid Table 5 Dark Accent 3" w:uiPriority="50"/>
-    <w:lsdException w:name="Grid Table 6 Colorful Accent 3" w:uiPriority="51"/>
-    <w:lsdException w:name="Grid Table 7 Colorful Accent 3" w:uiPriority="52"/>
-    <w:lsdException w:name="Grid Table 1 Light Accent 4" w:uiPriority="46"/>
-    <w:lsdException w:name="Grid Table 2 Accent 4" w:uiPriority="47"/>
-    <w:lsdException w:name="Grid Table 3 Accent 4" w:uiPriority="48"/>
-    <w:lsdException w:name="Grid Table 4 Accent 4" w:uiPriority="49"/>
-    <w:lsdException w:name="Grid Table 5 Dark Accent 4" w:uiPriority="50"/>
-    <w:lsdException w:name="Grid Table 6 Colorful Accent 4" w:uiPriority="51"/>
-    <w:lsdException w:name="Grid Table 7 Colorful Accent 4" w:uiPriority="52"/>
-    <w:lsdException w:name="Grid Table 1 Light Accent 5" w:uiPriority="46"/>
-    <w:lsdException w:name="Grid Table 2 Accent 5" w:uiPriority="47"/>
-    <w:lsdException w:name="Grid Table 3 Accent 5" w:uiPriority="48"/>
-    <w:lsdException w:name="Grid Table 4 Accent 5" w:uiPriority="49"/>
-    <w:lsdException w:name="Grid Table 5 Dark Accent 5" w:uiPriority="50"/>
-    <w:lsdException w:name="Grid Table 6 Colorful Accent 5" w:uiPriority="51"/>
-    <w:lsdException w:name="Grid Table 7 Colorful Accent 5" w:uiPriority="52"/>
-    <w:lsdException w:name="Grid Table 1 Light Accent 6" w:uiPriority="46"/>
-    <w:lsdException w:name="Grid Table 2 Accent 6" w:uiPriority="47"/>
-    <w:lsdException w:name="Grid Table 3 Accent 6" w:uiPriority="48"/>
-    <w:lsdException w:name="Grid Table 4 Accent 6" w:uiPriority="49"/>
-    <w:lsdException w:name="Grid Table 5 Dark Accent 6" w:uiPriority="50"/>
-    <w:lsdException w:name="Grid Table 6 Colorful Accent 6" w:uiPriority="51"/>
-    <w:lsdException w:name="Grid Table 7 Colorful Accent 6" w:uiPriority="52"/>
-    <w:lsdException w:name="List Table 1 Light" w:uiPriority="46"/>
-    <w:lsdException w:name="List Table 2" w:uiPriority="47"/>
-    <w:lsdException w:name="List Table 3" w:uiPriority="48"/>
-    <w:lsdException w:name="List Table 4" w:uiPriority="49"/>
-    <w:lsdException w:name="List Table 5 Dark" w:uiPriority="50"/>
-    <w:lsdException w:name="List Table 6 Colorful" w:uiPriority="51"/>
-    <w:lsdException w:name="List Table 7 Colorful" w:uiPriority="52"/>
-    <w:lsdException w:name="List Table 1 Light Accent 1" w:uiPriority="46"/>
-    <w:lsdException w:name="List Table 2 Accent 1" w:uiPriority="47"/>
-    <w:lsdException w:name="List Table 3 Accent 1" w:uiPriority="48"/>
-    <w:lsdException w:name="List Table 4 Accent 1" w:uiPriority="49"/>
-    <w:lsdException w:name="List Table 5 Dark Accent 1" w:uiPriority="50"/>
-    <w:lsdException w:name="List Table 6 Colorful Accent 1" w:uiPriority="51"/>
-    <w:lsdException w:name="List Table 7 Colorful Accent 1" w:uiPriority="52"/>
-    <w:lsdException w:name="List Table 1 Light Accent 2" w:uiPriority="46"/>
-    <w:lsdException w:name="List Table 2 Accent 2" w:uiPriority="47"/>
-    <w:lsdException w:name="List Table 3 Accent 2" w:uiPriority="48"/>
-    <w:lsdException w:name="List Table 4 Accent 2" w:uiPriority="49"/>
-    <w:lsdException w:name="List Table 5 Dark Accent 2" w:uiPriority="50"/>
-    <w:lsdException w:name="List Table 6 Colorful Accent 2" w:uiPriority="51"/>
-    <w:lsdException w:name="List Table 7 Colorful Accent 2" w:uiPriority="52"/>
-    <w:lsdException w:name="List Table 1 Light Accent 3" w:uiPriority="46"/>
-    <w:lsdException w:name="List Table 2 Accent 3" w:uiPriority="47"/>
-    <w:lsdException w:name="List Table 3 Accent 3" w:uiPriority="48"/>
-    <w:lsdException w:name="List Table 4 Accent 3" w:uiPriority="49"/>
-    <w:lsdException w:name="List Table 5 Dark Accent 3" w:uiPriority="50"/>
-    <w:lsdException w:name="List Table 6 Colorful Accent 3" w:uiPriority="51"/>
-    <w:lsdException w:name="List Table 7 Colorful Accent 3" w:uiPriority="52"/>
-    <w:lsdException w:name="List Table 1 Light Accent 4" w:uiPriority="46"/>
-    <w:lsdException w:name="List Table 2 Accent 4" w:uiPriority="47"/>
-    <w:lsdException w:name="List Table 3 Accent 4" w:uiPriority="48"/>
-    <w:lsdException w:name="List Table 4 Accent 4" w:uiPriority="49"/>
-    <w:lsdException w:name="List Table 5 Dark Accent 4" w:uiPriority="50"/>
-    <w:lsdException w:name="List Table 6 Colorful Accent 4" w:uiPriority="51"/>
-    <w:lsdException w:name="List Table 7 Colorful Accent 4" w:uiPriority="52"/>
-    <w:lsdException w:name="List Table 1 Light Accent 5" w:uiPriority="46"/>
-    <w:lsdException w:name="List Table 2 Accent 5" w:uiPriority="47"/>
-    <w:lsdException w:name="List Table 3 Accent 5" w:uiPriority="48"/>
-    <w:lsdException w:name="List Table 4 Accent 5" w:uiPriority="49"/>
-    <w:lsdException w:name="List Table 5 Dark Accent 5" w:uiPriority="50"/>
-    <w:lsdException w:name="List Table 6 Colorful Accent 5" w:uiPriority="51"/>
-    <w:lsdException w:name="List Table 7 Colorful Accent 5" w:uiPriority="52"/>
-    <w:lsdException w:name="List Table 1 Light Accent 6" w:uiPriority="46"/>
-    <w:lsdException w:name="List Table 2 Accent 6" w:uiPriority="47"/>
-    <w:lsdException w:name="List Table 3 Accent 6" w:uiPriority="48"/>
-    <w:lsdException w:name="List Table 4 Accent 6" w:uiPriority="49"/>
-    <w:lsdException w:name="List Table 5 Dark Accent 6" w:uiPriority="50"/>
-    <w:lsdException w:name="List Table 6 Colorful Accent 6" w:uiPriority="51"/>
-    <w:lsdException w:name="List Table 7 Colorful Accent 6" w:uiPriority="52"/>
+  <w:latentStyles w:defLockedState="0" w:defUIPriority="99" w:defSemiHidden="1" w:defUnhideWhenUsed="1" w:defQFormat="0" w:count="267">
+    <w:lsdException w:name="Normal" w:semiHidden="0" w:uiPriority="0" w:unhideWhenUsed="0" w:qFormat="1"/>
+    <w:lsdException w:name="heading 1" w:semiHidden="0" w:uiPriority="9" w:unhideWhenUsed="0" w:qFormat="1"/>
+    <w:lsdException w:name="heading 2" w:uiPriority="9" w:qFormat="1"/>
+    <w:lsdException w:name="heading 3" w:uiPriority="9" w:qFormat="1"/>
+    <w:lsdException w:name="heading 4" w:uiPriority="9" w:qFormat="1"/>
+    <w:lsdException w:name="heading 5" w:uiPriority="9" w:qFormat="1"/>
+    <w:lsdException w:name="heading 6" w:uiPriority="9" w:qFormat="1"/>
+    <w:lsdException w:name="heading 7" w:uiPriority="9" w:qFormat="1"/>
+    <w:lsdException w:name="heading 8" w:uiPriority="9" w:qFormat="1"/>
+    <w:lsdException w:name="heading 9" w:uiPriority="9" w:qFormat="1"/>
+    <w:lsdException w:name="toc 1" w:uiPriority="39"/>
+    <w:lsdException w:name="toc 2" w:uiPriority="39"/>
+    <w:lsdException w:name="toc 3" w:uiPriority="39"/>
+    <w:lsdException w:name="toc 4" w:uiPriority="39"/>
+    <w:lsdException w:name="toc 5" w:uiPriority="39"/>
+    <w:lsdException w:name="toc 6" w:uiPriority="39"/>
+    <w:lsdException w:name="toc 7" w:uiPriority="39"/>
+    <w:lsdException w:name="toc 8" w:uiPriority="39"/>
+    <w:lsdException w:name="toc 9" w:uiPriority="39"/>
+    <w:lsdException w:name="caption" w:uiPriority="35" w:qFormat="1"/>
+    <w:lsdException w:name="Title" w:semiHidden="0" w:uiPriority="10" w:unhideWhenUsed="0" w:qFormat="1"/>
+    <w:lsdException w:name="Default Paragraph Font" w:uiPriority="1"/>
+    <w:lsdException w:name="Subtitle" w:semiHidden="0" w:uiPriority="11" w:unhideWhenUsed="0" w:qFormat="1"/>
+    <w:lsdException w:name="Strong" w:semiHidden="0" w:uiPriority="22" w:unhideWhenUsed="0" w:qFormat="1"/>
+    <w:lsdException w:name="Emphasis" w:semiHidden="0" w:uiPriority="20" w:unhideWhenUsed="0" w:qFormat="1"/>
+    <w:lsdException w:name="Table Grid" w:semiHidden="0" w:uiPriority="39" w:unhideWhenUsed="0"/>
+    <w:lsdException w:name="Placeholder Text" w:unhideWhenUsed="0"/>
+    <w:lsdException w:name="No Spacing" w:semiHidden="0" w:uiPriority="1" w:unhideWhenUsed="0" w:qFormat="1"/>
+    <w:lsdException w:name="Light Shading" w:semiHidden="0" w:uiPriority="60" w:unhideWhenUsed="0"/>
+    <w:lsdException w:name="Light List" w:semiHidden="0" w:uiPriority="61" w:unhideWhenUsed="0"/>
+    <w:lsdException w:name="Light Grid" w:semiHidden="0" w:uiPriority="62" w:unhideWhenUsed="0"/>
+    <w:lsdException w:name="Medium Shading 1" w:semiHidden="0" w:uiPriority="63" w:unhideWhenUsed="0"/>
+    <w:lsdException w:name="Medium Shading 2" w:semiHidden="0" w:uiPriority="64" w:unhideWhenUsed="0"/>
+    <w:lsdException w:name="Medium List 1" w:semiHidden="0" w:uiPriority="65" w:unhideWhenUsed="0"/>
+    <w:lsdException w:name="Medium List 2" w:semiHidden="0" w:uiPriority="66" w:unhideWhenUsed="0"/>
+    <w:lsdException w:name="Medium Grid 1" w:semiHidden="0" w:uiPriority="67" w:unhideWhenUsed="0"/>
+    <w:lsdException w:name="Medium Grid 2" w:semiHidden="0" w:uiPriority="68" w:unhideWhenUsed="0"/>
+    <w:lsdException w:name="Medium Grid 3" w:semiHidden="0" w:uiPriority="69" w:unhideWhenUsed="0"/>
+    <w:lsdException w:name="Dark List" w:semiHidden="0" w:uiPriority="70" w:unhideWhenUsed="0"/>
+    <w:lsdException w:name="Colorful Shading" w:semiHidden="0" w:uiPriority="71" w:unhideWhenUsed="0"/>
+    <w:lsdException w:name="Colorful List" w:semiHidden="0" w:uiPriority="72" w:unhideWhenUsed="0"/>
+    <w:lsdException w:name="Colorful Grid" w:semiHidden="0" w:uiPriority="73" w:unhideWhenUsed="0"/>
+    <w:lsdException w:name="Light Shading Accent 1" w:semiHidden="0" w:uiPriority="60" w:unhideWhenUsed="0"/>
+    <w:lsdException w:name="Light List Accent 1" w:semiHidden="0" w:uiPriority="61" w:unhideWhenUsed="0"/>
+    <w:lsdException w:name="Light Grid Accent 1" w:semiHidden="0" w:uiPriority="62" w:unhideWhenUsed="0"/>
+    <w:lsdException w:name="Medium Shading 1 Accent 1" w:semiHidden="0" w:uiPriority="63" w:unhideWhenUsed="0"/>
+    <w:lsdException w:name="Medium Shading 2 Accent 1" w:semiHidden="0" w:uiPriority="64" w:unhideWhenUsed="0"/>
+    <w:lsdException w:name="Medium List 1 Accent 1" w:semiHidden="0" w:uiPriority="65" w:unhideWhenUsed="0"/>
+    <w:lsdException w:name="Revision" w:unhideWhenUsed="0"/>
+    <w:lsdException w:name="List Paragraph" w:semiHidden="0" w:uiPriority="34" w:unhideWhenUsed="0" w:qFormat="1"/>
+    <w:lsdException w:name="Quote" w:semiHidden="0" w:uiPriority="29" w:unhideWhenUsed="0" w:qFormat="1"/>
+    <w:lsdException w:name="Intense Quote" w:semiHidden="0" w:uiPriority="30" w:unhideWhenUsed="0" w:qFormat="1"/>
+    <w:lsdException w:name="Medium List 2 Accent 1" w:semiHidden="0" w:uiPriority="66" w:unhideWhenUsed="0"/>
+    <w:lsdException w:name="Medium Grid 1 Accent 1" w:semiHidden="0" w:uiPriority="67" w:unhideWhenUsed="0"/>
+    <w:lsdException w:name="Medium Grid 2 Accent 1" w:semiHidden="0" w:uiPriority="68" w:unhideWhenUsed="0"/>
+    <w:lsdException w:name="Medium Grid 3 Accent 1" w:semiHidden="0" w:uiPriority="69" w:unhideWhenUsed="0"/>
+    <w:lsdException w:name="Dark List Accent 1" w:semiHidden="0" w:uiPriority="70" w:unhideWhenUsed="0"/>
+    <w:lsdException w:name="Colorful Shading Accent 1" w:semiHidden="0" w:uiPriority="71" w:unhideWhenUsed="0"/>
+    <w:lsdException w:name="Colorful List Accent 1" w:semiHidden="0" w:uiPriority="72" w:unhideWhenUsed="0"/>
+    <w:lsdException w:name="Colorful Grid Accent 1" w:semiHidden="0" w:uiPriority="73" w:unhideWhenUsed="0"/>
+    <w:lsdException w:name="Light Shading Accent 2" w:semiHidden="0" w:uiPriority="60" w:unhideWhenUsed="0"/>
+    <w:lsdException w:name="Light List Accent 2" w:semiHidden="0" w:uiPriority="61" w:unhideWhenUsed="0"/>
+    <w:lsdException w:name="Light Grid Accent 2" w:semiHidden="0" w:uiPriority="62" w:unhideWhenUsed="0"/>
+    <w:lsdException w:name="Medium Shading 1 Accent 2" w:semiHidden="0" w:uiPriority="63" w:unhideWhenUsed="0"/>
+    <w:lsdException w:name="Medium Shading 2 Accent 2" w:semiHidden="0" w:uiPriority="64" w:unhideWhenUsed="0"/>
+    <w:lsdException w:name="Medium List 1 Accent 2" w:semiHidden="0" w:uiPriority="65" w:unhideWhenUsed="0"/>
+    <w:lsdException w:name="Medium List 2 Accent 2" w:semiHidden="0" w:uiPriority="66" w:unhideWhenUsed="0"/>
+    <w:lsdException w:name="Medium Grid 1 Accent 2" w:semiHidden="0" w:uiPriority="67" w:unhideWhenUsed="0"/>
+    <w:lsdException w:name="Medium Grid 2 Accent 2" w:semiHidden="0" w:uiPriority="68" w:unhideWhenUsed="0"/>
+    <w:lsdException w:name="Medium Grid 3 Accent 2" w:semiHidden="0" w:uiPriority="69" w:unhideWhenUsed="0"/>
+    <w:lsdException w:name="Dark List Accent 2" w:semiHidden="0" w:uiPriority="70" w:unhideWhenUsed="0"/>
+    <w:lsdException w:name="Colorful Shading Accent 2" w:semiHidden="0" w:uiPriority="71" w:unhideWhenUsed="0"/>
+    <w:lsdException w:name="Colorful List Accent 2" w:semiHidden="0" w:uiPriority="72" w:unhideWhenUsed="0"/>
+    <w:lsdException w:name="Colorful Grid Accent 2" w:semiHidden="0" w:uiPriority="73" w:unhideWhenUsed="0"/>
+    <w:lsdException w:name="Light Shading Accent 3" w:semiHidden="0" w:uiPriority="60" w:unhideWhenUsed="0"/>
+    <w:lsdException w:name="Light List Accent 3" w:semiHidden="0" w:uiPriority="61" w:unhideWhenUsed="0"/>
+    <w:lsdException w:name="Light Grid Accent 3" w:semiHidden="0" w:uiPriority="62" w:unhideWhenUsed="0"/>
+    <w:lsdException w:name="Medium Shading 1 Accent 3" w:semiHidden="0" w:uiPriority="63" w:unhideWhenUsed="0"/>
+    <w:lsdException w:name="Medium Shading 2 Accent 3" w:semiHidden="0" w:uiPriority="64" w:unhideWhenUsed="0"/>
+    <w:lsdException w:name="Medium List 1 Accent 3" w:semiHidden="0" w:uiPriority="65" w:unhideWhenUsed="0"/>
+    <w:lsdException w:name="Medium List 2 Accent 3" w:semiHidden="0" w:uiPriority="66" w:unhideWhenUsed="0"/>
+    <w:lsdException w:name="Medium Grid 1 Accent 3" w:semiHidden="0" w:uiPriority="67" w:unhideWhenUsed="0"/>
+    <w:lsdException w:name="Medium Grid 2 Accent 3" w:semiHidden="0" w:uiPriority="68" w:unhideWhenUsed="0"/>
+    <w:lsdException w:name="Medium Grid 3 Accent 3" w:semiHidden="0" w:uiPriority="69" w:unhideWhenUsed="0"/>
+    <w:lsdException w:name="Dark List Accent 3" w:semiHidden="0" w:uiPriority="70" w:unhideWhenUsed="0"/>
+    <w:lsdException w:name="Colorful Shading Accent 3" w:semiHidden="0" w:uiPriority="71" w:unhideWhenUsed="0"/>
+    <w:lsdException w:name="Colorful List Accent 3" w:semiHidden="0" w:uiPriority="72" w:unhideWhenUsed="0"/>
+    <w:lsdException w:name="Colorful Grid Accent 3" w:semiHidden="0" w:uiPriority="73" w:unhideWhenUsed="0"/>
+    <w:lsdException w:name="Light Shading Accent 4" w:semiHidden="0" w:uiPriority="60" w:unhideWhenUsed="0"/>
+    <w:lsdException w:name="Light List Accent 4" w:semiHidden="0" w:uiPriority="61" w:unhideWhenUsed="0"/>
+    <w:lsdException w:name="Light Grid Accent 4" w:semiHidden="0" w:uiPriority="62" w:unhideWhenUsed="0"/>
+    <w:lsdException w:name="Medium Shading 1 Accent 4" w:semiHidden="0" w:uiPriority="63" w:unhideWhenUsed="0"/>
+    <w:lsdException w:name="Medium Shading 2 Accent 4" w:semiHidden="0" w:uiPriority="64" w:unhideWhenUsed="0"/>
+    <w:lsdException w:name="Medium List 1 Accent 4" w:semiHidden="0" w:uiPriority="65" w:unhideWhenUsed="0"/>
+    <w:lsdException w:name="Medium List 2 Accent 4" w:semiHidden="0" w:uiPriority="66" w:unhideWhenUsed="0"/>
+    <w:lsdException w:name="Medium Grid 1 Accent 4" w:semiHidden="0" w:uiPriority="67" w:unhideWhenUsed="0"/>
+    <w:lsdException w:name="Medium Grid 2 Accent 4" w:semiHidden="0" w:uiPriority="68" w:unhideWhenUsed="0"/>
+    <w:lsdException w:name="Medium Grid 3 Accent 4" w:semiHidden="0" w:uiPriority="69" w:unhideWhenUsed="0"/>
+    <w:lsdException w:name="Dark List Accent 4" w:semiHidden="0" w:uiPriority="70" w:unhideWhenUsed="0"/>
+    <w:lsdException w:name="Colorful Shading Accent 4" w:semiHidden="0" w:uiPriority="71" w:unhideWhenUsed="0"/>
+    <w:lsdException w:name="Colorful List Accent 4" w:semiHidden="0" w:uiPriority="72" w:unhideWhenUsed="0"/>
+    <w:lsdException w:name="Colorful Grid Accent 4" w:semiHidden="0" w:uiPriority="73" w:unhideWhenUsed="0"/>
+    <w:lsdException w:name="Light Shading Accent 5" w:semiHidden="0" w:uiPriority="60" w:unhideWhenUsed="0"/>
+    <w:lsdException w:name="Light List Accent 5" w:semiHidden="0" w:uiPriority="61" w:unhideWhenUsed="0"/>
+    <w:lsdException w:name="Light Grid Accent 5" w:semiHidden="0" w:uiPriority="62" w:unhideWhenUsed="0"/>
+    <w:lsdException w:name="Medium Shading 1 Accent 5" w:semiHidden="0" w:uiPriority="63" w:unhideWhenUsed="0"/>
+    <w:lsdException w:name="Medium Shading 2 Accent 5" w:semiHidden="0" w:uiPriority="64" w:unhideWhenUsed="0"/>
+    <w:lsdException w:name="Medium List 1 Accent 5" w:semiHidden="0" w:uiPriority="65" w:unhideWhenUsed="0"/>
+    <w:lsdException w:name="Medium List 2 Accent 5" w:semiHidden="0" w:uiPriority="66" w:unhideWhenUsed="0"/>
+    <w:lsdException w:name="Medium Grid 1 Accent 5" w:semiHidden="0" w:uiPriority="67" w:unhideWhenUsed="0"/>
+    <w:lsdException w:name="Medium Grid 2 Accent 5" w:semiHidden="0" w:uiPriority="68" w:unhideWhenUsed="0"/>
+    <w:lsdException w:name="Medium Grid 3 Accent 5" w:semiHidden="0" w:uiPriority="69" w:unhideWhenUsed="0"/>
+    <w:lsdException w:name="Dark List Accent 5" w:semiHidden="0" w:uiPriority="70" w:unhideWhenUsed="0"/>
+    <w:lsdException w:name="Colorful Shading Accent 5" w:semiHidden="0" w:uiPriority="71" w:unhideWhenUsed="0"/>
+    <w:lsdException w:name="Colorful List Accent 5" w:semiHidden="0" w:uiPriority="72" w:unhideWhenUsed="0"/>
+    <w:lsdException w:name="Colorful Grid Accent 5" w:semiHidden="0" w:uiPriority="73" w:unhideWhenUsed="0"/>
+    <w:lsdException w:name="Light Shading Accent 6" w:semiHidden="0" w:uiPriority="60" w:unhideWhenUsed="0"/>
+    <w:lsdException w:name="Light List Accent 6" w:semiHidden="0" w:uiPriority="61" w:unhideWhenUsed="0"/>
+    <w:lsdException w:name="Light Grid Accent 6" w:semiHidden="0" w:uiPriority="62" w:unhideWhenUsed="0"/>
+    <w:lsdException w:name="Medium Shading 1 Accent 6" w:semiHidden="0" w:uiPriority="63" w:unhideWhenUsed="0"/>
+    <w:lsdException w:name="Medium Shading 2 Accent 6" w:semiHidden="0" w:uiPriority="64" w:unhideWhenUsed="0"/>
+    <w:lsdException w:name="Medium List 1 Accent 6" w:semiHidden="0" w:uiPriority="65" w:unhideWhenUsed="0"/>
+    <w:lsdException w:name="Medium List 2 Accent 6" w:semiHidden="0" w:uiPriority="66" w:unhideWhenUsed="0"/>
+    <w:lsdException w:name="Medium Grid 1 Accent 6" w:semiHidden="0" w:uiPriority="67" w:unhideWhenUsed="0"/>
+    <w:lsdException w:name="Medium Grid 2 Accent 6" w:semiHidden="0" w:uiPriority="68" w:unhideWhenUsed="0"/>
+    <w:lsdException w:name="Medium Grid 3 Accent 6" w:semiHidden="0" w:uiPriority="69" w:unhideWhenUsed="0"/>
+    <w:lsdException w:name="Dark List Accent 6" w:semiHidden="0" w:uiPriority="70" w:unhideWhenUsed="0"/>
+    <w:lsdException w:name="Colorful Shading Accent 6" w:semiHidden="0" w:uiPriority="71" w:unhideWhenUsed="0"/>
+    <w:lsdException w:name="Colorful List Accent 6" w:semiHidden="0" w:uiPriority="72" w:unhideWhenUsed="0"/>
+    <w:lsdException w:name="Colorful Grid Accent 6" w:semiHidden="0" w:uiPriority="73" w:unhideWhenUsed="0"/>
+    <w:lsdException w:name="Subtle Emphasis" w:semiHidden="0" w:uiPriority="19" w:unhideWhenUsed="0" w:qFormat="1"/>
+    <w:lsdException w:name="Intense Emphasis" w:semiHidden="0" w:uiPriority="21" w:unhideWhenUsed="0" w:qFormat="1"/>
+    <w:lsdException w:name="Subtle Reference" w:semiHidden="0" w:uiPriority="31" w:unhideWhenUsed="0" w:qFormat="1"/>
+    <w:lsdException w:name="Intense Reference" w:semiHidden="0" w:uiPriority="32" w:unhideWhenUsed="0" w:qFormat="1"/>
+    <w:lsdException w:name="Book Title" w:semiHidden="0" w:uiPriority="33" w:unhideWhenUsed="0" w:qFormat="1"/>
+    <w:lsdException w:name="Bibliography" w:uiPriority="37"/>
+    <w:lsdException w:name="TOC Heading" w:uiPriority="39" w:qFormat="1"/>
   </w:latentStyles>
   <w:style w:type="paragraph" w:default="1" w:styleId="Normal">
     <w:name w:val="Normal"/>
@@ -9297,13 +11564,13 @@
       <w:lang w:eastAsia="zh-CN" w:bidi="hi-IN"/>
     </w:rPr>
   </w:style>
-  <w:style w:type="character" w:default="1" w:styleId="Tipodeletrapredefinidodopargrafo">
+  <w:style w:type="character" w:default="1" w:styleId="DefaultParagraphFont">
     <w:name w:val="Default Paragraph Font"/>
     <w:uiPriority w:val="1"/>
     <w:semiHidden/>
     <w:unhideWhenUsed/>
   </w:style>
-  <w:style w:type="table" w:default="1" w:styleId="Tabelanormal">
+  <w:style w:type="table" w:default="1" w:styleId="TableNormal">
     <w:name w:val="Normal Table"/>
     <w:uiPriority w:val="99"/>
     <w:semiHidden/>
@@ -9318,7 +11585,7 @@
       </w:tblCellMar>
     </w:tblPr>
   </w:style>
-  <w:style w:type="numbering" w:default="1" w:styleId="Semlista">
+  <w:style w:type="numbering" w:default="1" w:styleId="NoList">
     <w:name w:val="No List"/>
     <w:uiPriority w:val="99"/>
     <w:semiHidden/>
@@ -9345,11 +11612,11 @@
       <w:spacing w:after="120"/>
     </w:pPr>
   </w:style>
-  <w:style w:type="paragraph" w:styleId="Lista">
+  <w:style w:type="paragraph" w:styleId="List">
     <w:name w:val="List"/>
     <w:basedOn w:val="TextBody"/>
   </w:style>
-  <w:style w:type="paragraph" w:styleId="Legenda">
+  <w:style w:type="paragraph" w:styleId="Caption">
     <w:name w:val="caption"/>
     <w:basedOn w:val="Normal"/>
     <w:pPr>
@@ -9368,7 +11635,7 @@
       <w:suppressLineNumbers/>
     </w:pPr>
   </w:style>
-  <w:style w:type="paragraph" w:styleId="Cabealho">
+  <w:style w:type="paragraph" w:styleId="Header">
     <w:name w:val="header"/>
     <w:basedOn w:val="Normal"/>
     <w:pPr>
@@ -9379,7 +11646,7 @@
       </w:tabs>
     </w:pPr>
   </w:style>
-  <w:style w:type="paragraph" w:styleId="PargrafodaLista">
+  <w:style w:type="paragraph" w:styleId="ListParagraph">
     <w:name w:val="List Paragraph"/>
     <w:basedOn w:val="Normal"/>
     <w:uiPriority w:val="34"/>
@@ -9394,15 +11661,16 @@
       <w:szCs w:val="21"/>
     </w:rPr>
   </w:style>
-  <w:style w:type="table" w:styleId="Tabelacomgrelha">
+  <w:style w:type="table" w:styleId="TableGrid">
     <w:name w:val="Table Grid"/>
-    <w:basedOn w:val="Tabelanormal"/>
+    <w:basedOn w:val="TableNormal"/>
     <w:uiPriority w:val="39"/>
     <w:rsid w:val="00A376C2"/>
     <w:pPr>
       <w:spacing w:after="0" w:line="240" w:lineRule="auto"/>
     </w:pPr>
     <w:tblPr>
+      <w:tblInd w:w="0" w:type="dxa"/>
       <w:tblBorders>
         <w:top w:val="single" w:sz="4" w:space="0" w:color="auto"/>
         <w:left w:val="single" w:sz="4" w:space="0" w:color="auto"/>
@@ -9411,12 +11679,18 @@
         <w:insideH w:val="single" w:sz="4" w:space="0" w:color="auto"/>
         <w:insideV w:val="single" w:sz="4" w:space="0" w:color="auto"/>
       </w:tblBorders>
+      <w:tblCellMar>
+        <w:top w:w="0" w:type="dxa"/>
+        <w:left w:w="108" w:type="dxa"/>
+        <w:bottom w:w="0" w:type="dxa"/>
+        <w:right w:w="108" w:type="dxa"/>
+      </w:tblCellMar>
     </w:tblPr>
   </w:style>
-  <w:style w:type="paragraph" w:styleId="Textodebalo">
+  <w:style w:type="paragraph" w:styleId="BalloonText">
     <w:name w:val="Balloon Text"/>
     <w:basedOn w:val="Normal"/>
-    <w:link w:val="TextodebaloCarter"/>
+    <w:link w:val="BalloonTextChar"/>
     <w:uiPriority w:val="99"/>
     <w:semiHidden/>
     <w:unhideWhenUsed/>
@@ -9430,10 +11704,10 @@
       <w:szCs w:val="14"/>
     </w:rPr>
   </w:style>
-  <w:style w:type="character" w:customStyle="1" w:styleId="TextodebaloCarter">
-    <w:name w:val="Texto de balão Caráter"/>
-    <w:basedOn w:val="Tipodeletrapredefinidodopargrafo"/>
-    <w:link w:val="Textodebalo"/>
+  <w:style w:type="character" w:customStyle="1" w:styleId="BalloonTextChar">
+    <w:name w:val="Balloon Text Char"/>
+    <w:basedOn w:val="DefaultParagraphFont"/>
+    <w:link w:val="BalloonText"/>
     <w:uiPriority w:val="99"/>
     <w:semiHidden/>
     <w:rsid w:val="00B66D93"/>
@@ -9444,10 +11718,10 @@
       <w:lang w:eastAsia="zh-CN" w:bidi="hi-IN"/>
     </w:rPr>
   </w:style>
-  <w:style w:type="paragraph" w:styleId="Rodap">
+  <w:style w:type="paragraph" w:styleId="Footer">
     <w:name w:val="footer"/>
     <w:basedOn w:val="Normal"/>
-    <w:link w:val="RodapCarter"/>
+    <w:link w:val="FooterChar"/>
     <w:uiPriority w:val="99"/>
     <w:unhideWhenUsed/>
     <w:rsid w:val="003A0CE2"/>
@@ -9463,10 +11737,10 @@
       <w:szCs w:val="21"/>
     </w:rPr>
   </w:style>
-  <w:style w:type="character" w:customStyle="1" w:styleId="RodapCarter">
-    <w:name w:val="Rodapé Caráter"/>
-    <w:basedOn w:val="Tipodeletrapredefinidodopargrafo"/>
-    <w:link w:val="Rodap"/>
+  <w:style w:type="character" w:customStyle="1" w:styleId="FooterChar">
+    <w:name w:val="Footer Char"/>
+    <w:basedOn w:val="DefaultParagraphFont"/>
+    <w:link w:val="Footer"/>
     <w:uiPriority w:val="99"/>
     <w:rsid w:val="003A0CE2"/>
     <w:rPr>
@@ -9476,9 +11750,9 @@
       <w:lang w:eastAsia="zh-CN" w:bidi="hi-IN"/>
     </w:rPr>
   </w:style>
-  <w:style w:type="table" w:styleId="SombreadoClaro-Cor5">
+  <w:style w:type="table" w:styleId="LightShading-Accent5">
     <w:name w:val="Light Shading Accent 5"/>
-    <w:basedOn w:val="Tabelanormal"/>
+    <w:basedOn w:val="TableNormal"/>
     <w:uiPriority w:val="60"/>
     <w:rsid w:val="00A9532C"/>
     <w:pPr>
@@ -9492,10 +11766,17 @@
     <w:tblPr>
       <w:tblStyleRowBandSize w:val="1"/>
       <w:tblStyleColBandSize w:val="1"/>
+      <w:tblInd w:w="0" w:type="dxa"/>
       <w:tblBorders>
         <w:top w:val="single" w:sz="8" w:space="0" w:color="4BACC6" w:themeColor="accent5"/>
         <w:bottom w:val="single" w:sz="8" w:space="0" w:color="4BACC6" w:themeColor="accent5"/>
       </w:tblBorders>
+      <w:tblCellMar>
+        <w:top w:w="0" w:type="dxa"/>
+        <w:left w:w="108" w:type="dxa"/>
+        <w:bottom w:w="0" w:type="dxa"/>
+        <w:right w:w="108" w:type="dxa"/>
+      </w:tblCellMar>
     </w:tblPr>
     <w:tblStylePr w:type="firstRow">
       <w:pPr>
@@ -9574,9 +11855,9 @@
       </w:tcPr>
     </w:tblStylePr>
   </w:style>
-  <w:style w:type="table" w:styleId="SombreadoClaro-Cor1">
+  <w:style w:type="table" w:styleId="LightShading-Accent1">
     <w:name w:val="Light Shading Accent 1"/>
-    <w:basedOn w:val="Tabelanormal"/>
+    <w:basedOn w:val="TableNormal"/>
     <w:uiPriority w:val="60"/>
     <w:rsid w:val="00E9295F"/>
     <w:pPr>
@@ -9590,10 +11871,17 @@
     <w:tblPr>
       <w:tblStyleRowBandSize w:val="1"/>
       <w:tblStyleColBandSize w:val="1"/>
+      <w:tblInd w:w="0" w:type="dxa"/>
       <w:tblBorders>
         <w:top w:val="single" w:sz="8" w:space="0" w:color="4F81BD" w:themeColor="accent1"/>
         <w:bottom w:val="single" w:sz="8" w:space="0" w:color="4F81BD" w:themeColor="accent1"/>
       </w:tblBorders>
+      <w:tblCellMar>
+        <w:top w:w="0" w:type="dxa"/>
+        <w:left w:w="108" w:type="dxa"/>
+        <w:bottom w:w="0" w:type="dxa"/>
+        <w:right w:w="108" w:type="dxa"/>
+      </w:tblCellMar>
     </w:tblPr>
     <w:tblStylePr w:type="firstRow">
       <w:pPr>
@@ -9672,9 +11960,9 @@
       </w:tcPr>
     </w:tblStylePr>
   </w:style>
-  <w:style w:type="table" w:styleId="TabeladeLista7Colorida">
+  <w:style w:type="table" w:customStyle="1" w:styleId="ListTable7Colorful">
     <w:name w:val="List Table 7 Colorful"/>
-    <w:basedOn w:val="Tabelanormal"/>
+    <w:basedOn w:val="TableNormal"/>
     <w:uiPriority w:val="52"/>
     <w:rsid w:val="00D02A95"/>
     <w:pPr>
@@ -9686,6 +11974,13 @@
     <w:tblPr>
       <w:tblStyleRowBandSize w:val="1"/>
       <w:tblStyleColBandSize w:val="1"/>
+      <w:tblInd w:w="0" w:type="dxa"/>
+      <w:tblCellMar>
+        <w:top w:w="0" w:type="dxa"/>
+        <w:left w:w="108" w:type="dxa"/>
+        <w:bottom w:w="0" w:type="dxa"/>
+        <w:right w:w="108" w:type="dxa"/>
+      </w:tblCellMar>
     </w:tblPr>
     <w:tblStylePr w:type="firstRow">
       <w:rPr>
@@ -9795,15 +12090,16 @@
       </w:tcPr>
     </w:tblStylePr>
   </w:style>
-  <w:style w:type="table" w:styleId="TabelacomGrelhaClara">
+  <w:style w:type="table" w:customStyle="1" w:styleId="GridTableLight">
     <w:name w:val="Grid Table Light"/>
-    <w:basedOn w:val="Tabelanormal"/>
+    <w:basedOn w:val="TableNormal"/>
     <w:uiPriority w:val="40"/>
     <w:rsid w:val="00D02A95"/>
     <w:pPr>
       <w:spacing w:after="0" w:line="240" w:lineRule="auto"/>
     </w:pPr>
     <w:tblPr>
+      <w:tblInd w:w="0" w:type="dxa"/>
       <w:tblBorders>
         <w:top w:val="single" w:sz="4" w:space="0" w:color="BFBFBF" w:themeColor="background1" w:themeShade="BF"/>
         <w:left w:val="single" w:sz="4" w:space="0" w:color="BFBFBF" w:themeColor="background1" w:themeShade="BF"/>
@@ -9812,7 +12108,203 @@
         <w:insideH w:val="single" w:sz="4" w:space="0" w:color="BFBFBF" w:themeColor="background1" w:themeShade="BF"/>
         <w:insideV w:val="single" w:sz="4" w:space="0" w:color="BFBFBF" w:themeColor="background1" w:themeShade="BF"/>
       </w:tblBorders>
+      <w:tblCellMar>
+        <w:top w:w="0" w:type="dxa"/>
+        <w:left w:w="108" w:type="dxa"/>
+        <w:bottom w:w="0" w:type="dxa"/>
+        <w:right w:w="108" w:type="dxa"/>
+      </w:tblCellMar>
     </w:tblPr>
+  </w:style>
+</w:styles>
+</file>
+
+<file path=word/stylesWithEffects.xml><?xml version="1.0" encoding="utf-8"?>
+<w:styles xmlns:wpc="http://schemas.microsoft.com/office/word/2010/wordprocessingCanvas" xmlns:mc="http://schemas.openxmlformats.org/markup-compatibility/2006" xmlns:o="urn:schemas-microsoft-com:office:office" xmlns:r="http://schemas.openxmlformats.org/officeDocument/2006/relationships" xmlns:m="http://schemas.openxmlformats.org/officeDocument/2006/math" xmlns:v="urn:schemas-microsoft-com:vml" xmlns:wp14="http://schemas.microsoft.com/office/word/2010/wordprocessingDrawing" xmlns:wp="http://schemas.openxmlformats.org/drawingml/2006/wordprocessingDrawing" xmlns:w10="urn:schemas-microsoft-com:office:word" xmlns:w="http://schemas.openxmlformats.org/wordprocessingml/2006/main" xmlns:w14="http://schemas.microsoft.com/office/word/2010/wordml" xmlns:wpg="http://schemas.microsoft.com/office/word/2010/wordprocessingGroup" xmlns:wpi="http://schemas.microsoft.com/office/word/2010/wordprocessingInk" xmlns:wne="http://schemas.microsoft.com/office/word/2006/wordml" xmlns:wps="http://schemas.microsoft.com/office/word/2010/wordprocessingShape" mc:Ignorable="w14 wp14">
+  <w:docDefaults>
+    <w:rPrDefault>
+      <w:rPr>
+        <w:rFonts w:asciiTheme="minorHAnsi" w:eastAsiaTheme="minorEastAsia" w:hAnsiTheme="minorHAnsi" w:cstheme="minorBidi"/>
+        <w:sz w:val="22"/>
+        <w:szCs w:val="22"/>
+        <w:lang w:val="en-US" w:eastAsia="en-US" w:bidi="ar-SA"/>
+      </w:rPr>
+    </w:rPrDefault>
+    <w:pPrDefault>
+      <w:pPr>
+        <w:spacing w:after="200" w:line="276" w:lineRule="auto"/>
+      </w:pPr>
+    </w:pPrDefault>
+  </w:docDefaults>
+  <w:latentStyles w:defLockedState="0" w:defUIPriority="99" w:defSemiHidden="1" w:defUnhideWhenUsed="1" w:defQFormat="0" w:count="267">
+    <w:lsdException w:name="Normal" w:semiHidden="0" w:uiPriority="0" w:unhideWhenUsed="0" w:qFormat="1"/>
+    <w:lsdException w:name="heading 1" w:semiHidden="0" w:uiPriority="9" w:unhideWhenUsed="0" w:qFormat="1"/>
+    <w:lsdException w:name="heading 2" w:uiPriority="9" w:qFormat="1"/>
+    <w:lsdException w:name="heading 3" w:uiPriority="9" w:qFormat="1"/>
+    <w:lsdException w:name="heading 4" w:uiPriority="9" w:qFormat="1"/>
+    <w:lsdException w:name="heading 5" w:uiPriority="9" w:qFormat="1"/>
+    <w:lsdException w:name="heading 6" w:uiPriority="9" w:qFormat="1"/>
+    <w:lsdException w:name="heading 7" w:uiPriority="9" w:qFormat="1"/>
+    <w:lsdException w:name="heading 8" w:uiPriority="9" w:qFormat="1"/>
+    <w:lsdException w:name="heading 9" w:uiPriority="9" w:qFormat="1"/>
+    <w:lsdException w:name="toc 1" w:uiPriority="39"/>
+    <w:lsdException w:name="toc 2" w:uiPriority="39"/>
+    <w:lsdException w:name="toc 3" w:uiPriority="39"/>
+    <w:lsdException w:name="toc 4" w:uiPriority="39"/>
+    <w:lsdException w:name="toc 5" w:uiPriority="39"/>
+    <w:lsdException w:name="toc 6" w:uiPriority="39"/>
+    <w:lsdException w:name="toc 7" w:uiPriority="39"/>
+    <w:lsdException w:name="toc 8" w:uiPriority="39"/>
+    <w:lsdException w:name="toc 9" w:uiPriority="39"/>
+    <w:lsdException w:name="caption" w:uiPriority="35" w:qFormat="1"/>
+    <w:lsdException w:name="Title" w:semiHidden="0" w:uiPriority="10" w:unhideWhenUsed="0" w:qFormat="1"/>
+    <w:lsdException w:name="Default Paragraph Font" w:uiPriority="1"/>
+    <w:lsdException w:name="Subtitle" w:semiHidden="0" w:uiPriority="11" w:unhideWhenUsed="0" w:qFormat="1"/>
+    <w:lsdException w:name="Strong" w:semiHidden="0" w:uiPriority="22" w:unhideWhenUsed="0" w:qFormat="1"/>
+    <w:lsdException w:name="Emphasis" w:semiHidden="0" w:uiPriority="20" w:unhideWhenUsed="0" w:qFormat="1"/>
+    <w:lsdException w:name="Table Grid" w:semiHidden="0" w:uiPriority="59" w:unhideWhenUsed="0"/>
+    <w:lsdException w:name="Placeholder Text" w:unhideWhenUsed="0"/>
+    <w:lsdException w:name="No Spacing" w:semiHidden="0" w:uiPriority="1" w:unhideWhenUsed="0" w:qFormat="1"/>
+    <w:lsdException w:name="Light Shading" w:semiHidden="0" w:uiPriority="60" w:unhideWhenUsed="0"/>
+    <w:lsdException w:name="Light List" w:semiHidden="0" w:uiPriority="61" w:unhideWhenUsed="0"/>
+    <w:lsdException w:name="Light Grid" w:semiHidden="0" w:uiPriority="62" w:unhideWhenUsed="0"/>
+    <w:lsdException w:name="Medium Shading 1" w:semiHidden="0" w:uiPriority="63" w:unhideWhenUsed="0"/>
+    <w:lsdException w:name="Medium Shading 2" w:semiHidden="0" w:uiPriority="64" w:unhideWhenUsed="0"/>
+    <w:lsdException w:name="Medium List 1" w:semiHidden="0" w:uiPriority="65" w:unhideWhenUsed="0"/>
+    <w:lsdException w:name="Medium List 2" w:semiHidden="0" w:uiPriority="66" w:unhideWhenUsed="0"/>
+    <w:lsdException w:name="Medium Grid 1" w:semiHidden="0" w:uiPriority="67" w:unhideWhenUsed="0"/>
+    <w:lsdException w:name="Medium Grid 2" w:semiHidden="0" w:uiPriority="68" w:unhideWhenUsed="0"/>
+    <w:lsdException w:name="Medium Grid 3" w:semiHidden="0" w:uiPriority="69" w:unhideWhenUsed="0"/>
+    <w:lsdException w:name="Dark List" w:semiHidden="0" w:uiPriority="70" w:unhideWhenUsed="0"/>
+    <w:lsdException w:name="Colorful Shading" w:semiHidden="0" w:uiPriority="71" w:unhideWhenUsed="0"/>
+    <w:lsdException w:name="Colorful List" w:semiHidden="0" w:uiPriority="72" w:unhideWhenUsed="0"/>
+    <w:lsdException w:name="Colorful Grid" w:semiHidden="0" w:uiPriority="73" w:unhideWhenUsed="0"/>
+    <w:lsdException w:name="Light Shading Accent 1" w:semiHidden="0" w:uiPriority="60" w:unhideWhenUsed="0"/>
+    <w:lsdException w:name="Light List Accent 1" w:semiHidden="0" w:uiPriority="61" w:unhideWhenUsed="0"/>
+    <w:lsdException w:name="Light Grid Accent 1" w:semiHidden="0" w:uiPriority="62" w:unhideWhenUsed="0"/>
+    <w:lsdException w:name="Medium Shading 1 Accent 1" w:semiHidden="0" w:uiPriority="63" w:unhideWhenUsed="0"/>
+    <w:lsdException w:name="Medium Shading 2 Accent 1" w:semiHidden="0" w:uiPriority="64" w:unhideWhenUsed="0"/>
+    <w:lsdException w:name="Medium List 1 Accent 1" w:semiHidden="0" w:uiPriority="65" w:unhideWhenUsed="0"/>
+    <w:lsdException w:name="Revision" w:unhideWhenUsed="0"/>
+    <w:lsdException w:name="List Paragraph" w:semiHidden="0" w:uiPriority="34" w:unhideWhenUsed="0" w:qFormat="1"/>
+    <w:lsdException w:name="Quote" w:semiHidden="0" w:uiPriority="29" w:unhideWhenUsed="0" w:qFormat="1"/>
+    <w:lsdException w:name="Intense Quote" w:semiHidden="0" w:uiPriority="30" w:unhideWhenUsed="0" w:qFormat="1"/>
+    <w:lsdException w:name="Medium List 2 Accent 1" w:semiHidden="0" w:uiPriority="66" w:unhideWhenUsed="0"/>
+    <w:lsdException w:name="Medium Grid 1 Accent 1" w:semiHidden="0" w:uiPriority="67" w:unhideWhenUsed="0"/>
+    <w:lsdException w:name="Medium Grid 2 Accent 1" w:semiHidden="0" w:uiPriority="68" w:unhideWhenUsed="0"/>
+    <w:lsdException w:name="Medium Grid 3 Accent 1" w:semiHidden="0" w:uiPriority="69" w:unhideWhenUsed="0"/>
+    <w:lsdException w:name="Dark List Accent 1" w:semiHidden="0" w:uiPriority="70" w:unhideWhenUsed="0"/>
+    <w:lsdException w:name="Colorful Shading Accent 1" w:semiHidden="0" w:uiPriority="71" w:unhideWhenUsed="0"/>
+    <w:lsdException w:name="Colorful List Accent 1" w:semiHidden="0" w:uiPriority="72" w:unhideWhenUsed="0"/>
+    <w:lsdException w:name="Colorful Grid Accent 1" w:semiHidden="0" w:uiPriority="73" w:unhideWhenUsed="0"/>
+    <w:lsdException w:name="Light Shading Accent 2" w:semiHidden="0" w:uiPriority="60" w:unhideWhenUsed="0"/>
+    <w:lsdException w:name="Light List Accent 2" w:semiHidden="0" w:uiPriority="61" w:unhideWhenUsed="0"/>
+    <w:lsdException w:name="Light Grid Accent 2" w:semiHidden="0" w:uiPriority="62" w:unhideWhenUsed="0"/>
+    <w:lsdException w:name="Medium Shading 1 Accent 2" w:semiHidden="0" w:uiPriority="63" w:unhideWhenUsed="0"/>
+    <w:lsdException w:name="Medium Shading 2 Accent 2" w:semiHidden="0" w:uiPriority="64" w:unhideWhenUsed="0"/>
+    <w:lsdException w:name="Medium List 1 Accent 2" w:semiHidden="0" w:uiPriority="65" w:unhideWhenUsed="0"/>
+    <w:lsdException w:name="Medium List 2 Accent 2" w:semiHidden="0" w:uiPriority="66" w:unhideWhenUsed="0"/>
+    <w:lsdException w:name="Medium Grid 1 Accent 2" w:semiHidden="0" w:uiPriority="67" w:unhideWhenUsed="0"/>
+    <w:lsdException w:name="Medium Grid 2 Accent 2" w:semiHidden="0" w:uiPriority="68" w:unhideWhenUsed="0"/>
+    <w:lsdException w:name="Medium Grid 3 Accent 2" w:semiHidden="0" w:uiPriority="69" w:unhideWhenUsed="0"/>
+    <w:lsdException w:name="Dark List Accent 2" w:semiHidden="0" w:uiPriority="70" w:unhideWhenUsed="0"/>
+    <w:lsdException w:name="Colorful Shading Accent 2" w:semiHidden="0" w:uiPriority="71" w:unhideWhenUsed="0"/>
+    <w:lsdException w:name="Colorful List Accent 2" w:semiHidden="0" w:uiPriority="72" w:unhideWhenUsed="0"/>
+    <w:lsdException w:name="Colorful Grid Accent 2" w:semiHidden="0" w:uiPriority="73" w:unhideWhenUsed="0"/>
+    <w:lsdException w:name="Light Shading Accent 3" w:semiHidden="0" w:uiPriority="60" w:unhideWhenUsed="0"/>
+    <w:lsdException w:name="Light List Accent 3" w:semiHidden="0" w:uiPriority="61" w:unhideWhenUsed="0"/>
+    <w:lsdException w:name="Light Grid Accent 3" w:semiHidden="0" w:uiPriority="62" w:unhideWhenUsed="0"/>
+    <w:lsdException w:name="Medium Shading 1 Accent 3" w:semiHidden="0" w:uiPriority="63" w:unhideWhenUsed="0"/>
+    <w:lsdException w:name="Medium Shading 2 Accent 3" w:semiHidden="0" w:uiPriority="64" w:unhideWhenUsed="0"/>
+    <w:lsdException w:name="Medium List 1 Accent 3" w:semiHidden="0" w:uiPriority="65" w:unhideWhenUsed="0"/>
+    <w:lsdException w:name="Medium List 2 Accent 3" w:semiHidden="0" w:uiPriority="66" w:unhideWhenUsed="0"/>
+    <w:lsdException w:name="Medium Grid 1 Accent 3" w:semiHidden="0" w:uiPriority="67" w:unhideWhenUsed="0"/>
+    <w:lsdException w:name="Medium Grid 2 Accent 3" w:semiHidden="0" w:uiPriority="68" w:unhideWhenUsed="0"/>
+    <w:lsdException w:name="Medium Grid 3 Accent 3" w:semiHidden="0" w:uiPriority="69" w:unhideWhenUsed="0"/>
+    <w:lsdException w:name="Dark List Accent 3" w:semiHidden="0" w:uiPriority="70" w:unhideWhenUsed="0"/>
+    <w:lsdException w:name="Colorful Shading Accent 3" w:semiHidden="0" w:uiPriority="71" w:unhideWhenUsed="0"/>
+    <w:lsdException w:name="Colorful List Accent 3" w:semiHidden="0" w:uiPriority="72" w:unhideWhenUsed="0"/>
+    <w:lsdException w:name="Colorful Grid Accent 3" w:semiHidden="0" w:uiPriority="73" w:unhideWhenUsed="0"/>
+    <w:lsdException w:name="Light Shading Accent 4" w:semiHidden="0" w:uiPriority="60" w:unhideWhenUsed="0"/>
+    <w:lsdException w:name="Light List Accent 4" w:semiHidden="0" w:uiPriority="61" w:unhideWhenUsed="0"/>
+    <w:lsdException w:name="Light Grid Accent 4" w:semiHidden="0" w:uiPriority="62" w:unhideWhenUsed="0"/>
+    <w:lsdException w:name="Medium Shading 1 Accent 4" w:semiHidden="0" w:uiPriority="63" w:unhideWhenUsed="0"/>
+    <w:lsdException w:name="Medium Shading 2 Accent 4" w:semiHidden="0" w:uiPriority="64" w:unhideWhenUsed="0"/>
+    <w:lsdException w:name="Medium List 1 Accent 4" w:semiHidden="0" w:uiPriority="65" w:unhideWhenUsed="0"/>
+    <w:lsdException w:name="Medium List 2 Accent 4" w:semiHidden="0" w:uiPriority="66" w:unhideWhenUsed="0"/>
+    <w:lsdException w:name="Medium Grid 1 Accent 4" w:semiHidden="0" w:uiPriority="67" w:unhideWhenUsed="0"/>
+    <w:lsdException w:name="Medium Grid 2 Accent 4" w:semiHidden="0" w:uiPriority="68" w:unhideWhenUsed="0"/>
+    <w:lsdException w:name="Medium Grid 3 Accent 4" w:semiHidden="0" w:uiPriority="69" w:unhideWhenUsed="0"/>
+    <w:lsdException w:name="Dark List Accent 4" w:semiHidden="0" w:uiPriority="70" w:unhideWhenUsed="0"/>
+    <w:lsdException w:name="Colorful Shading Accent 4" w:semiHidden="0" w:uiPriority="71" w:unhideWhenUsed="0"/>
+    <w:lsdException w:name="Colorful List Accent 4" w:semiHidden="0" w:uiPriority="72" w:unhideWhenUsed="0"/>
+    <w:lsdException w:name="Colorful Grid Accent 4" w:semiHidden="0" w:uiPriority="73" w:unhideWhenUsed="0"/>
+    <w:lsdException w:name="Light Shading Accent 5" w:semiHidden="0" w:uiPriority="60" w:unhideWhenUsed="0"/>
+    <w:lsdException w:name="Light List Accent 5" w:semiHidden="0" w:uiPriority="61" w:unhideWhenUsed="0"/>
+    <w:lsdException w:name="Light Grid Accent 5" w:semiHidden="0" w:uiPriority="62" w:unhideWhenUsed="0"/>
+    <w:lsdException w:name="Medium Shading 1 Accent 5" w:semiHidden="0" w:uiPriority="63" w:unhideWhenUsed="0"/>
+    <w:lsdException w:name="Medium Shading 2 Accent 5" w:semiHidden="0" w:uiPriority="64" w:unhideWhenUsed="0"/>
+    <w:lsdException w:name="Medium List 1 Accent 5" w:semiHidden="0" w:uiPriority="65" w:unhideWhenUsed="0"/>
+    <w:lsdException w:name="Medium List 2 Accent 5" w:semiHidden="0" w:uiPriority="66" w:unhideWhenUsed="0"/>
+    <w:lsdException w:name="Medium Grid 1 Accent 5" w:semiHidden="0" w:uiPriority="67" w:unhideWhenUsed="0"/>
+    <w:lsdException w:name="Medium Grid 2 Accent 5" w:semiHidden="0" w:uiPriority="68" w:unhideWhenUsed="0"/>
+    <w:lsdException w:name="Medium Grid 3 Accent 5" w:semiHidden="0" w:uiPriority="69" w:unhideWhenUsed="0"/>
+    <w:lsdException w:name="Dark List Accent 5" w:semiHidden="0" w:uiPriority="70" w:unhideWhenUsed="0"/>
+    <w:lsdException w:name="Colorful Shading Accent 5" w:semiHidden="0" w:uiPriority="71" w:unhideWhenUsed="0"/>
+    <w:lsdException w:name="Colorful List Accent 5" w:semiHidden="0" w:uiPriority="72" w:unhideWhenUsed="0"/>
+    <w:lsdException w:name="Colorful Grid Accent 5" w:semiHidden="0" w:uiPriority="73" w:unhideWhenUsed="0"/>
+    <w:lsdException w:name="Light Shading Accent 6" w:semiHidden="0" w:uiPriority="60" w:unhideWhenUsed="0"/>
+    <w:lsdException w:name="Light List Accent 6" w:semiHidden="0" w:uiPriority="61" w:unhideWhenUsed="0"/>
+    <w:lsdException w:name="Light Grid Accent 6" w:semiHidden="0" w:uiPriority="62" w:unhideWhenUsed="0"/>
+    <w:lsdException w:name="Medium Shading 1 Accent 6" w:semiHidden="0" w:uiPriority="63" w:unhideWhenUsed="0"/>
+    <w:lsdException w:name="Medium Shading 2 Accent 6" w:semiHidden="0" w:uiPriority="64" w:unhideWhenUsed="0"/>
+    <w:lsdException w:name="Medium List 1 Accent 6" w:semiHidden="0" w:uiPriority="65" w:unhideWhenUsed="0"/>
+    <w:lsdException w:name="Medium List 2 Accent 6" w:semiHidden="0" w:uiPriority="66" w:unhideWhenUsed="0"/>
+    <w:lsdException w:name="Medium Grid 1 Accent 6" w:semiHidden="0" w:uiPriority="67" w:unhideWhenUsed="0"/>
+    <w:lsdException w:name="Medium Grid 2 Accent 6" w:semiHidden="0" w:uiPriority="68" w:unhideWhenUsed="0"/>
+    <w:lsdException w:name="Medium Grid 3 Accent 6" w:semiHidden="0" w:uiPriority="69" w:unhideWhenUsed="0"/>
+    <w:lsdException w:name="Dark List Accent 6" w:semiHidden="0" w:uiPriority="70" w:unhideWhenUsed="0"/>
+    <w:lsdException w:name="Colorful Shading Accent 6" w:semiHidden="0" w:uiPriority="71" w:unhideWhenUsed="0"/>
+    <w:lsdException w:name="Colorful List Accent 6" w:semiHidden="0" w:uiPriority="72" w:unhideWhenUsed="0"/>
+    <w:lsdException w:name="Colorful Grid Accent 6" w:semiHidden="0" w:uiPriority="73" w:unhideWhenUsed="0"/>
+    <w:lsdException w:name="Subtle Emphasis" w:semiHidden="0" w:uiPriority="19" w:unhideWhenUsed="0" w:qFormat="1"/>
+    <w:lsdException w:name="Intense Emphasis" w:semiHidden="0" w:uiPriority="21" w:unhideWhenUsed="0" w:qFormat="1"/>
+    <w:lsdException w:name="Subtle Reference" w:semiHidden="0" w:uiPriority="31" w:unhideWhenUsed="0" w:qFormat="1"/>
+    <w:lsdException w:name="Intense Reference" w:semiHidden="0" w:uiPriority="32" w:unhideWhenUsed="0" w:qFormat="1"/>
+    <w:lsdException w:name="Book Title" w:semiHidden="0" w:uiPriority="33" w:unhideWhenUsed="0" w:qFormat="1"/>
+    <w:lsdException w:name="Bibliography" w:uiPriority="37"/>
+    <w:lsdException w:name="TOC Heading" w:uiPriority="39" w:qFormat="1"/>
+  </w:latentStyles>
+  <w:style w:type="paragraph" w:default="1" w:styleId="Normal">
+    <w:name w:val="Normal"/>
+    <w:qFormat/>
+  </w:style>
+  <w:style w:type="character" w:default="1" w:styleId="DefaultParagraphFont">
+    <w:name w:val="Default Paragraph Font"/>
+    <w:uiPriority w:val="1"/>
+    <w:semiHidden/>
+    <w:unhideWhenUsed/>
+  </w:style>
+  <w:style w:type="table" w:default="1" w:styleId="TableNormal">
+    <w:name w:val="Normal Table"/>
+    <w:uiPriority w:val="99"/>
+    <w:semiHidden/>
+    <w:unhideWhenUsed/>
+    <w:tblPr>
+      <w:tblInd w:w="0" w:type="dxa"/>
+      <w:tblCellMar>
+        <w:top w:w="0" w:type="dxa"/>
+        <w:left w:w="108" w:type="dxa"/>
+        <w:bottom w:w="0" w:type="dxa"/>
+        <w:right w:w="108" w:type="dxa"/>
+      </w:tblCellMar>
+    </w:tblPr>
+  </w:style>
+  <w:style w:type="numbering" w:default="1" w:styleId="NoList">
+    <w:name w:val="No List"/>
+    <w:uiPriority w:val="99"/>
+    <w:semiHidden/>
+    <w:unhideWhenUsed/>
   </w:style>
 </w:styles>
 </file>
@@ -10107,7 +12599,7 @@
 </file>
 
 <file path=customXml/itemProps1.xml><?xml version="1.0" encoding="utf-8"?>
-<ds:datastoreItem xmlns:ds="http://schemas.openxmlformats.org/officeDocument/2006/customXml" ds:itemID="{D341FA4D-6A24-4584-9A6D-1455784B21D7}">
+<ds:datastoreItem xmlns:ds="http://schemas.openxmlformats.org/officeDocument/2006/customXml" ds:itemID="{A74152CA-AC37-40E6-9A91-1E659CCB34C4}">
   <ds:schemaRefs>
     <ds:schemaRef ds:uri="http://schemas.openxmlformats.org/officeDocument/2006/bibliography"/>
   </ds:schemaRefs>

</xml_diff>

<commit_message>
sublinhar qa e qc
</commit_message>
<xml_diff>
--- a/e3.docx
+++ b/e3.docx
@@ -1,6 +1,6 @@
 
 <file path=word/document.xml><?xml version="1.0" encoding="utf-8"?>
-<w:document xmlns:wpc="http://schemas.microsoft.com/office/word/2010/wordprocessingCanvas" xmlns:mc="http://schemas.openxmlformats.org/markup-compatibility/2006" xmlns:o="urn:schemas-microsoft-com:office:office" xmlns:r="http://schemas.openxmlformats.org/officeDocument/2006/relationships" xmlns:m="http://schemas.openxmlformats.org/officeDocument/2006/math" xmlns:v="urn:schemas-microsoft-com:vml" xmlns:wp14="http://schemas.microsoft.com/office/word/2010/wordprocessingDrawing" xmlns:wp="http://schemas.openxmlformats.org/drawingml/2006/wordprocessingDrawing" xmlns:w10="urn:schemas-microsoft-com:office:word" xmlns:w="http://schemas.openxmlformats.org/wordprocessingml/2006/main" xmlns:w14="http://schemas.microsoft.com/office/word/2010/wordml" xmlns:w15="http://schemas.microsoft.com/office/word/2012/wordml" xmlns:wpg="http://schemas.microsoft.com/office/word/2010/wordprocessingGroup" xmlns:wpi="http://schemas.microsoft.com/office/word/2010/wordprocessingInk" xmlns:wne="http://schemas.microsoft.com/office/word/2006/wordml" xmlns:wps="http://schemas.microsoft.com/office/word/2010/wordprocessingShape" mc:Ignorable="w14 w15 wp14">
+<w:document xmlns:wpc="http://schemas.microsoft.com/office/word/2010/wordprocessingCanvas" xmlns:mc="http://schemas.openxmlformats.org/markup-compatibility/2006" xmlns:o="urn:schemas-microsoft-com:office:office" xmlns:r="http://schemas.openxmlformats.org/officeDocument/2006/relationships" xmlns:m="http://schemas.openxmlformats.org/officeDocument/2006/math" xmlns:v="urn:schemas-microsoft-com:vml" xmlns:wp14="http://schemas.microsoft.com/office/word/2010/wordprocessingDrawing" xmlns:wp="http://schemas.openxmlformats.org/drawingml/2006/wordprocessingDrawing" xmlns:w10="urn:schemas-microsoft-com:office:word" xmlns:w="http://schemas.openxmlformats.org/wordprocessingml/2006/main" xmlns:w14="http://schemas.microsoft.com/office/word/2010/wordml" xmlns:wpg="http://schemas.microsoft.com/office/word/2010/wordprocessingGroup" xmlns:wpi="http://schemas.microsoft.com/office/word/2010/wordprocessingInk" xmlns:wne="http://schemas.microsoft.com/office/word/2006/wordml" xmlns:wps="http://schemas.microsoft.com/office/word/2010/wordprocessingShape" mc:Ignorable="w14 wp14">
   <w:body>
     <w:p>
       <w:pPr>
@@ -12,7 +12,7 @@
         <w:rPr>
           <w:rFonts w:ascii="Cambria" w:hAnsi="Cambria"/>
           <w:noProof/>
-          <w:lang w:val="pt-PT" w:eastAsia="pt-PT" w:bidi="ar-SA"/>
+          <w:lang w:eastAsia="en-US" w:bidi="ar-SA"/>
         </w:rPr>
         <w:drawing>
           <wp:anchor distT="0" distB="0" distL="0" distR="0" simplePos="0" relativeHeight="251655680" behindDoc="0" locked="0" layoutInCell="1" allowOverlap="1">
@@ -40,7 +40,7 @@
                     </pic:cNvPicPr>
                   </pic:nvPicPr>
                   <pic:blipFill>
-                    <a:blip r:link="rId8"/>
+                    <a:blip r:link="rId9"/>
                     <a:srcRect/>
                     <a:stretch>
                       <a:fillRect/>
@@ -697,7 +697,7 @@
     </w:p>
     <w:p>
       <w:pPr>
-        <w:pStyle w:val="PargrafodaLista"/>
+        <w:pStyle w:val="ListParagraph"/>
         <w:numPr>
           <w:ilvl w:val="0"/>
           <w:numId w:val="1"/>
@@ -721,7 +721,7 @@
     </w:p>
     <w:p>
       <w:pPr>
-        <w:pStyle w:val="PargrafodaLista"/>
+        <w:pStyle w:val="ListParagraph"/>
         <w:numPr>
           <w:ilvl w:val="0"/>
           <w:numId w:val="1"/>
@@ -745,7 +745,7 @@
     </w:p>
     <w:p>
       <w:pPr>
-        <w:pStyle w:val="PargrafodaLista"/>
+        <w:pStyle w:val="ListParagraph"/>
         <w:numPr>
           <w:ilvl w:val="0"/>
           <w:numId w:val="1"/>
@@ -899,7 +899,7 @@
     </w:p>
     <w:p>
       <w:pPr>
-        <w:pStyle w:val="PargrafodaLista"/>
+        <w:pStyle w:val="ListParagraph"/>
         <w:numPr>
           <w:ilvl w:val="0"/>
           <w:numId w:val="1"/>
@@ -926,7 +926,7 @@
     </w:p>
     <w:p>
       <w:pPr>
-        <w:pStyle w:val="PargrafodaLista"/>
+        <w:pStyle w:val="ListParagraph"/>
         <w:numPr>
           <w:ilvl w:val="0"/>
           <w:numId w:val="1"/>
@@ -947,7 +947,7 @@
     </w:p>
     <w:p>
       <w:pPr>
-        <w:pStyle w:val="PargrafodaLista"/>
+        <w:pStyle w:val="ListParagraph"/>
         <w:numPr>
           <w:ilvl w:val="0"/>
           <w:numId w:val="1"/>
@@ -968,7 +968,7 @@
     </w:p>
     <w:p>
       <w:pPr>
-        <w:pStyle w:val="PargrafodaLista"/>
+        <w:pStyle w:val="ListParagraph"/>
         <w:numPr>
           <w:ilvl w:val="0"/>
           <w:numId w:val="1"/>
@@ -1061,7 +1061,7 @@
     </w:p>
     <w:p>
       <w:pPr>
-        <w:pStyle w:val="PargrafodaLista"/>
+        <w:pStyle w:val="ListParagraph"/>
         <w:numPr>
           <w:ilvl w:val="0"/>
           <w:numId w:val="1"/>
@@ -1082,7 +1082,7 @@
     </w:p>
     <w:p>
       <w:pPr>
-        <w:pStyle w:val="PargrafodaLista"/>
+        <w:pStyle w:val="ListParagraph"/>
         <w:numPr>
           <w:ilvl w:val="0"/>
           <w:numId w:val="1"/>
@@ -1127,7 +1127,7 @@
     </w:p>
     <w:p>
       <w:pPr>
-        <w:pStyle w:val="PargrafodaLista"/>
+        <w:pStyle w:val="ListParagraph"/>
         <w:numPr>
           <w:ilvl w:val="0"/>
           <w:numId w:val="1"/>
@@ -1208,7 +1208,7 @@
     </w:p>
     <w:p>
       <w:pPr>
-        <w:pStyle w:val="PargrafodaLista"/>
+        <w:pStyle w:val="ListParagraph"/>
         <w:numPr>
           <w:ilvl w:val="0"/>
           <w:numId w:val="1"/>
@@ -1248,7 +1248,7 @@
     </w:p>
     <w:p>
       <w:pPr>
-        <w:pStyle w:val="PargrafodaLista"/>
+        <w:pStyle w:val="ListParagraph"/>
         <w:numPr>
           <w:ilvl w:val="0"/>
           <w:numId w:val="1"/>
@@ -1266,7 +1266,7 @@
     </w:p>
     <w:p>
       <w:pPr>
-        <w:pStyle w:val="PargrafodaLista"/>
+        <w:pStyle w:val="ListParagraph"/>
         <w:numPr>
           <w:ilvl w:val="1"/>
           <w:numId w:val="1"/>
@@ -1290,7 +1290,7 @@
     </w:p>
     <w:p>
       <w:pPr>
-        <w:pStyle w:val="PargrafodaLista"/>
+        <w:pStyle w:val="ListParagraph"/>
         <w:numPr>
           <w:ilvl w:val="1"/>
           <w:numId w:val="1"/>
@@ -1314,7 +1314,7 @@
     </w:p>
     <w:p>
       <w:pPr>
-        <w:pStyle w:val="PargrafodaLista"/>
+        <w:pStyle w:val="ListParagraph"/>
         <w:numPr>
           <w:ilvl w:val="1"/>
           <w:numId w:val="1"/>
@@ -1339,7 +1339,7 @@
     </w:p>
     <w:p>
       <w:pPr>
-        <w:pStyle w:val="PargrafodaLista"/>
+        <w:pStyle w:val="ListParagraph"/>
         <w:numPr>
           <w:ilvl w:val="0"/>
           <w:numId w:val="1"/>
@@ -1357,7 +1357,7 @@
     </w:p>
     <w:p>
       <w:pPr>
-        <w:pStyle w:val="PargrafodaLista"/>
+        <w:pStyle w:val="ListParagraph"/>
         <w:numPr>
           <w:ilvl w:val="1"/>
           <w:numId w:val="1"/>
@@ -1393,7 +1393,7 @@
     </w:p>
     <w:p>
       <w:pPr>
-        <w:pStyle w:val="PargrafodaLista"/>
+        <w:pStyle w:val="ListParagraph"/>
         <w:numPr>
           <w:ilvl w:val="0"/>
           <w:numId w:val="1"/>
@@ -1411,7 +1411,7 @@
     </w:p>
     <w:p>
       <w:pPr>
-        <w:pStyle w:val="PargrafodaLista"/>
+        <w:pStyle w:val="ListParagraph"/>
         <w:numPr>
           <w:ilvl w:val="1"/>
           <w:numId w:val="1"/>
@@ -1435,7 +1435,7 @@
     </w:p>
     <w:p>
       <w:pPr>
-        <w:pStyle w:val="PargrafodaLista"/>
+        <w:pStyle w:val="ListParagraph"/>
         <w:numPr>
           <w:ilvl w:val="1"/>
           <w:numId w:val="1"/>
@@ -1459,7 +1459,7 @@
     </w:p>
     <w:p>
       <w:pPr>
-        <w:pStyle w:val="PargrafodaLista"/>
+        <w:pStyle w:val="ListParagraph"/>
         <w:numPr>
           <w:ilvl w:val="1"/>
           <w:numId w:val="1"/>
@@ -1507,7 +1507,7 @@
     </w:p>
     <w:p>
       <w:pPr>
-        <w:pStyle w:val="PargrafodaLista"/>
+        <w:pStyle w:val="ListParagraph"/>
         <w:numPr>
           <w:ilvl w:val="0"/>
           <w:numId w:val="1"/>
@@ -1525,7 +1525,7 @@
     </w:p>
     <w:p>
       <w:pPr>
-        <w:pStyle w:val="PargrafodaLista"/>
+        <w:pStyle w:val="ListParagraph"/>
         <w:numPr>
           <w:ilvl w:val="0"/>
           <w:numId w:val="1"/>
@@ -1543,7 +1543,7 @@
     </w:p>
     <w:p>
       <w:pPr>
-        <w:pStyle w:val="PargrafodaLista"/>
+        <w:pStyle w:val="ListParagraph"/>
         <w:numPr>
           <w:ilvl w:val="0"/>
           <w:numId w:val="1"/>
@@ -1575,7 +1575,7 @@
     </w:p>
     <w:p>
       <w:pPr>
-        <w:pStyle w:val="PargrafodaLista"/>
+        <w:pStyle w:val="ListParagraph"/>
         <w:numPr>
           <w:ilvl w:val="0"/>
           <w:numId w:val="1"/>
@@ -1593,7 +1593,7 @@
     </w:p>
     <w:p>
       <w:pPr>
-        <w:pStyle w:val="PargrafodaLista"/>
+        <w:pStyle w:val="ListParagraph"/>
         <w:numPr>
           <w:ilvl w:val="0"/>
           <w:numId w:val="1"/>
@@ -1611,7 +1611,7 @@
     </w:p>
     <w:p>
       <w:pPr>
-        <w:pStyle w:val="PargrafodaLista"/>
+        <w:pStyle w:val="ListParagraph"/>
         <w:numPr>
           <w:ilvl w:val="0"/>
           <w:numId w:val="1"/>
@@ -1755,7 +1755,7 @@
       <w:r>
         <w:rPr>
           <w:noProof/>
-          <w:lang w:val="pt-PT" w:eastAsia="pt-PT" w:bidi="ar-SA"/>
+          <w:lang w:eastAsia="en-US" w:bidi="ar-SA"/>
         </w:rPr>
         <w:drawing>
           <wp:inline distT="0" distB="0" distL="0" distR="0">
@@ -1775,7 +1775,7 @@
                     </pic:cNvPicPr>
                   </pic:nvPicPr>
                   <pic:blipFill>
-                    <a:blip r:embed="rId9">
+                    <a:blip r:embed="rId10">
                       <a:extLst>
                         <a:ext uri="{28A0092B-C50C-407E-A947-70E740481C1C}">
                           <a14:useLocalDpi xmlns:a14="http://schemas.microsoft.com/office/drawing/2010/main" val="0"/>
@@ -3268,7 +3268,7 @@
       <w:r>
         <w:rPr>
           <w:noProof/>
-          <w:lang w:val="pt-PT" w:eastAsia="pt-PT" w:bidi="ar-SA"/>
+          <w:lang w:eastAsia="en-US" w:bidi="ar-SA"/>
         </w:rPr>
         <w:drawing>
           <wp:anchor distT="0" distB="0" distL="114300" distR="114300" simplePos="0" relativeHeight="251658240" behindDoc="1" locked="0" layoutInCell="1" allowOverlap="1" wp14:anchorId="5391D17D" wp14:editId="1C1E8194">
@@ -3302,7 +3302,7 @@
                     <pic:cNvPicPr/>
                   </pic:nvPicPr>
                   <pic:blipFill>
-                    <a:blip r:embed="rId10">
+                    <a:blip r:embed="rId11">
                       <a:extLst>
                         <a:ext uri="{28A0092B-C50C-407E-A947-70E740481C1C}">
                           <a14:useLocalDpi xmlns:a14="http://schemas.microsoft.com/office/drawing/2010/main" val="0"/>
@@ -3526,7 +3526,7 @@
           <w:b/>
           <w:noProof/>
           <w:sz w:val="32"/>
-          <w:lang w:val="pt-PT" w:eastAsia="pt-PT" w:bidi="ar-SA"/>
+          <w:lang w:eastAsia="en-US" w:bidi="ar-SA"/>
         </w:rPr>
         <w:drawing>
           <wp:inline distT="0" distB="0" distL="0" distR="0" wp14:anchorId="6C1B0048" wp14:editId="62E6C8C9">
@@ -3546,7 +3546,7 @@
                     </pic:cNvPicPr>
                   </pic:nvPicPr>
                   <pic:blipFill>
-                    <a:blip r:embed="rId11">
+                    <a:blip r:embed="rId12">
                       <a:extLst>
                         <a:ext uri="{28A0092B-C50C-407E-A947-70E740481C1C}">
                           <a14:useLocalDpi xmlns:a14="http://schemas.microsoft.com/office/drawing/2010/main" val="0"/>
@@ -10601,11 +10601,19 @@
                 <w:lang w:val="en-GB"/>
               </w:rPr>
             </w:pPr>
-            <w:r>
-              <w:rPr>
-                <w:lang w:val="en-GB"/>
-              </w:rPr>
-              <w:t xml:space="preserve">Artur José </w:t>
+            <w:proofErr w:type="spellStart"/>
+            <w:r>
+              <w:rPr>
+                <w:lang w:val="en-GB"/>
+              </w:rPr>
+              <w:t>Artur</w:t>
+            </w:r>
+            <w:proofErr w:type="spellEnd"/>
+            <w:r>
+              <w:rPr>
+                <w:lang w:val="en-GB"/>
+              </w:rPr>
+              <w:t xml:space="preserve"> José </w:t>
             </w:r>
             <w:proofErr w:type="spellStart"/>
             <w:r>
@@ -10972,7 +10980,27 @@
         <w:rPr>
           <w:rFonts w:ascii="Cambria" w:hAnsi="Cambria"/>
         </w:rPr>
-        <w:t xml:space="preserve"> plan for the project, along with control</w:t>
+        <w:t xml:space="preserve"> </w:t>
+      </w:r>
+      <w:r>
+        <w:rPr>
+          <w:rFonts w:ascii="Cambria" w:hAnsi="Cambria"/>
+          <w:b/>
+        </w:rPr>
+        <w:t>plan for the project</w:t>
+      </w:r>
+      <w:r>
+        <w:rPr>
+          <w:rFonts w:ascii="Cambria" w:hAnsi="Cambria"/>
+        </w:rPr>
+        <w:t xml:space="preserve">, along with </w:t>
+      </w:r>
+      <w:r>
+        <w:rPr>
+          <w:rFonts w:ascii="Cambria" w:hAnsi="Cambria"/>
+          <w:b/>
+        </w:rPr>
+        <w:t>control</w:t>
       </w:r>
       <w:r>
         <w:rPr>
@@ -10990,6 +11018,7 @@
       <w:r>
         <w:rPr>
           <w:rFonts w:ascii="Cambria" w:hAnsi="Cambria"/>
+          <w:b/>
         </w:rPr>
         <w:t>replanning</w:t>
       </w:r>
@@ -11023,13 +11052,39 @@
         <w:rPr>
           <w:rFonts w:ascii="Cambria" w:hAnsi="Cambria"/>
         </w:rPr>
-        <w:t>lear specification of requirements to</w:t>
-      </w:r>
-      <w:r>
-        <w:rPr>
-          <w:rFonts w:ascii="Cambria" w:hAnsi="Cambria"/>
-        </w:rPr>
-        <w:t xml:space="preserve"> avoid ambiguities and conflict, after a thorough analysis.</w:t>
+        <w:t xml:space="preserve">lear </w:t>
+      </w:r>
+      <w:r>
+        <w:rPr>
+          <w:rFonts w:ascii="Cambria" w:hAnsi="Cambria"/>
+          <w:b/>
+        </w:rPr>
+        <w:t>specification of requirements</w:t>
+      </w:r>
+      <w:r>
+        <w:rPr>
+          <w:rFonts w:ascii="Cambria" w:hAnsi="Cambria"/>
+        </w:rPr>
+        <w:t xml:space="preserve"> to</w:t>
+      </w:r>
+      <w:r>
+        <w:rPr>
+          <w:rFonts w:ascii="Cambria" w:hAnsi="Cambria"/>
+        </w:rPr>
+        <w:t xml:space="preserve"> avoid ambiguities and conflict, after a thorough </w:t>
+      </w:r>
+      <w:r>
+        <w:rPr>
+          <w:rFonts w:ascii="Cambria" w:hAnsi="Cambria"/>
+          <w:b/>
+        </w:rPr>
+        <w:t>analysis</w:t>
+      </w:r>
+      <w:r>
+        <w:rPr>
+          <w:rFonts w:ascii="Cambria" w:hAnsi="Cambria"/>
+        </w:rPr>
+        <w:t>.</w:t>
       </w:r>
     </w:p>
     <w:p>
@@ -11048,33 +11103,72 @@
         <w:rPr>
           <w:rFonts w:ascii="Cambria" w:hAnsi="Cambria"/>
         </w:rPr>
-        <w:t>lear specification of the tests for the system.</w:t>
-      </w:r>
-    </w:p>
-    <w:p>
-      <w:pPr>
-        <w:rPr>
-          <w:rFonts w:ascii="Cambria" w:hAnsi="Cambria"/>
-        </w:rPr>
-      </w:pPr>
-      <w:r>
-        <w:rPr>
-          <w:rFonts w:ascii="Cambria" w:hAnsi="Cambria"/>
-        </w:rPr>
-        <w:t>Use the sprint planning meetings to approach better solutions to the due work.</w:t>
-      </w:r>
-    </w:p>
-    <w:p>
-      <w:pPr>
-        <w:rPr>
-          <w:rFonts w:ascii="Cambria" w:hAnsi="Cambria"/>
-        </w:rPr>
-      </w:pPr>
-      <w:r>
-        <w:rPr>
-          <w:rFonts w:ascii="Cambria" w:hAnsi="Cambria"/>
-        </w:rPr>
-        <w:t>Adapt the training materials, documentation and manuals to improve the K</w:t>
+        <w:t xml:space="preserve">lear </w:t>
+      </w:r>
+      <w:r>
+        <w:rPr>
+          <w:rFonts w:ascii="Cambria" w:hAnsi="Cambria"/>
+          <w:b/>
+        </w:rPr>
+        <w:t>specification of the tests</w:t>
+      </w:r>
+      <w:r>
+        <w:rPr>
+          <w:rFonts w:ascii="Cambria" w:hAnsi="Cambria"/>
+        </w:rPr>
+        <w:t xml:space="preserve"> for the system.</w:t>
+      </w:r>
+    </w:p>
+    <w:p>
+      <w:pPr>
+        <w:rPr>
+          <w:rFonts w:ascii="Cambria" w:hAnsi="Cambria"/>
+        </w:rPr>
+      </w:pPr>
+      <w:r>
+        <w:rPr>
+          <w:rFonts w:ascii="Cambria" w:hAnsi="Cambria"/>
+        </w:rPr>
+        <w:t xml:space="preserve">Use the </w:t>
+      </w:r>
+      <w:r>
+        <w:rPr>
+          <w:rFonts w:ascii="Cambria" w:hAnsi="Cambria"/>
+          <w:b/>
+        </w:rPr>
+        <w:t>sprint planning meetings</w:t>
+      </w:r>
+      <w:r>
+        <w:rPr>
+          <w:rFonts w:ascii="Cambria" w:hAnsi="Cambria"/>
+        </w:rPr>
+        <w:t xml:space="preserve"> to approach better solutions to the due work.</w:t>
+      </w:r>
+    </w:p>
+    <w:p>
+      <w:pPr>
+        <w:rPr>
+          <w:rFonts w:ascii="Cambria" w:hAnsi="Cambria"/>
+        </w:rPr>
+      </w:pPr>
+      <w:r>
+        <w:rPr>
+          <w:rFonts w:ascii="Cambria" w:hAnsi="Cambria"/>
+        </w:rPr>
+        <w:t xml:space="preserve">Adapt </w:t>
+      </w:r>
+      <w:r>
+        <w:rPr>
+          <w:rFonts w:ascii="Cambria" w:hAnsi="Cambria"/>
+          <w:b/>
+        </w:rPr>
+        <w:t>the training materials, documentation and manuals</w:t>
+      </w:r>
+      <w:r>
+        <w:rPr>
+          <w:rFonts w:ascii="Cambria" w:hAnsi="Cambria"/>
+        </w:rPr>
+        <w:t xml:space="preserve"> to improve the K</w:t>
       </w:r>
       <w:r>
         <w:rPr>
@@ -11148,20 +11242,46 @@
         <w:rPr>
           <w:rFonts w:ascii="Cambria" w:hAnsi="Cambria"/>
         </w:rPr>
-        <w:t>Have review meetings with the client to inspect the work done in each sprint and verify its quality.</w:t>
-      </w:r>
-    </w:p>
-    <w:p>
-      <w:pPr>
-        <w:rPr>
-          <w:rFonts w:ascii="Cambria" w:hAnsi="Cambria"/>
-        </w:rPr>
-      </w:pPr>
-      <w:r>
-        <w:rPr>
-          <w:rFonts w:ascii="Cambria" w:hAnsi="Cambria"/>
-        </w:rPr>
-        <w:t>Have retrospective meetings with the team members, leaders and project manager to analyze the performance in the implementation of the modules.</w:t>
+        <w:t xml:space="preserve">Have </w:t>
+      </w:r>
+      <w:r>
+        <w:rPr>
+          <w:rFonts w:ascii="Cambria" w:hAnsi="Cambria"/>
+          <w:b/>
+        </w:rPr>
+        <w:t>review meetings</w:t>
+      </w:r>
+      <w:r>
+        <w:rPr>
+          <w:rFonts w:ascii="Cambria" w:hAnsi="Cambria"/>
+        </w:rPr>
+        <w:t xml:space="preserve"> with the client to inspect the work done in each sprint and verify its quality.</w:t>
+      </w:r>
+    </w:p>
+    <w:p>
+      <w:pPr>
+        <w:rPr>
+          <w:rFonts w:ascii="Cambria" w:hAnsi="Cambria"/>
+        </w:rPr>
+      </w:pPr>
+      <w:r>
+        <w:rPr>
+          <w:rFonts w:ascii="Cambria" w:hAnsi="Cambria"/>
+        </w:rPr>
+        <w:t xml:space="preserve">Have </w:t>
+      </w:r>
+      <w:r>
+        <w:rPr>
+          <w:rFonts w:ascii="Cambria" w:hAnsi="Cambria"/>
+          <w:b/>
+        </w:rPr>
+        <w:t>retrospective meetings</w:t>
+      </w:r>
+      <w:r>
+        <w:rPr>
+          <w:rFonts w:ascii="Cambria" w:hAnsi="Cambria"/>
+        </w:rPr>
+        <w:t xml:space="preserve"> with the team members, leaders and project manager to analyze the performance in the implementation of the modules.</w:t>
       </w:r>
     </w:p>
     <w:p>
@@ -11187,26 +11307,53 @@
         <w:rPr>
           <w:rFonts w:ascii="Cambria" w:hAnsi="Cambria"/>
         </w:rPr>
-        <w:t>Perform the final acceptance tests and correct non-conformities.</w:t>
-      </w:r>
-    </w:p>
-    <w:p>
-      <w:pPr>
-        <w:rPr>
-          <w:rFonts w:ascii="Cambria" w:hAnsi="Cambria"/>
-        </w:rPr>
-      </w:pPr>
-      <w:r>
-        <w:rPr>
-          <w:rFonts w:ascii="Cambria" w:hAnsi="Cambria"/>
+        <w:t xml:space="preserve">Perform the final </w:t>
+      </w:r>
+      <w:r>
+        <w:rPr>
+          <w:rFonts w:ascii="Cambria" w:hAnsi="Cambria"/>
+          <w:b/>
+        </w:rPr>
+        <w:t>acceptance tests</w:t>
+      </w:r>
+      <w:r>
+        <w:rPr>
+          <w:rFonts w:ascii="Cambria" w:hAnsi="Cambria"/>
+        </w:rPr>
+        <w:t xml:space="preserve"> and correct non-conformities.</w:t>
+      </w:r>
+    </w:p>
+    <w:p>
+      <w:pPr>
+        <w:rPr>
+          <w:rFonts w:ascii="Cambria" w:hAnsi="Cambria"/>
+        </w:rPr>
+      </w:pPr>
+      <w:r>
+        <w:rPr>
+          <w:rFonts w:ascii="Cambria" w:hAnsi="Cambria"/>
+          <w:b/>
         </w:rPr>
         <w:t xml:space="preserve">Evaluate the training </w:t>
       </w:r>
       <w:r>
         <w:rPr>
           <w:rFonts w:ascii="Cambria" w:hAnsi="Cambria"/>
-        </w:rPr>
-        <w:t>sessions to improve them,</w:t>
+          <w:b/>
+        </w:rPr>
+        <w:t>sessions</w:t>
+      </w:r>
+      <w:r>
+        <w:rPr>
+          <w:rFonts w:ascii="Cambria" w:hAnsi="Cambria"/>
+        </w:rPr>
+        <w:t xml:space="preserve"> </w:t>
+      </w:r>
+      <w:r>
+        <w:rPr>
+          <w:rFonts w:ascii="Cambria" w:hAnsi="Cambria"/>
+        </w:rPr>
+        <w:t>to improve them,</w:t>
       </w:r>
       <w:r>
         <w:rPr>
@@ -11231,13 +11378,29 @@
         <w:rPr>
           <w:rFonts w:ascii="Cambria" w:hAnsi="Cambria"/>
         </w:rPr>
-        <w:t>Do a pi</w:t>
-      </w:r>
-      <w:r>
-        <w:rPr>
-          <w:rFonts w:ascii="Cambria" w:hAnsi="Cambria"/>
-        </w:rPr>
-        <w:t>lot test to validate the operability of the system.</w:t>
+        <w:t xml:space="preserve">Do a </w:t>
+      </w:r>
+      <w:bookmarkStart w:id="0" w:name="_GoBack"/>
+      <w:r>
+        <w:rPr>
+          <w:rFonts w:ascii="Cambria" w:hAnsi="Cambria"/>
+          <w:b/>
+        </w:rPr>
+        <w:t>pi</w:t>
+      </w:r>
+      <w:r>
+        <w:rPr>
+          <w:rFonts w:ascii="Cambria" w:hAnsi="Cambria"/>
+          <w:b/>
+        </w:rPr>
+        <w:t>lot test</w:t>
+      </w:r>
+      <w:bookmarkEnd w:id="0"/>
+      <w:r>
+        <w:rPr>
+          <w:rFonts w:ascii="Cambria" w:hAnsi="Cambria"/>
+        </w:rPr>
+        <w:t xml:space="preserve"> to validate the operability of the system.</w:t>
       </w:r>
     </w:p>
     <w:p>
@@ -11412,8 +11575,6 @@
           <w:rFonts w:ascii="Cambria" w:hAnsi="Cambria"/>
         </w:rPr>
       </w:pPr>
-      <w:bookmarkStart w:id="0" w:name="_GoBack"/>
-      <w:bookmarkEnd w:id="0"/>
     </w:p>
     <w:p>
       <w:pPr>
@@ -11556,7 +11717,7 @@
     </w:p>
     <w:tbl>
       <w:tblPr>
-        <w:tblStyle w:val="Tabelacomgrelha"/>
+        <w:tblStyle w:val="TableGrid"/>
         <w:tblW w:w="0" w:type="auto"/>
         <w:tblLook w:val="04A0" w:firstRow="1" w:lastRow="0" w:firstColumn="1" w:lastColumn="0" w:noHBand="0" w:noVBand="1"/>
       </w:tblPr>
@@ -11722,7 +11883,7 @@
     </w:p>
     <w:tbl>
       <w:tblPr>
-        <w:tblStyle w:val="TabeladeGrelha1Clara"/>
+        <w:tblStyle w:val="GridTable1Light"/>
         <w:tblW w:w="0" w:type="auto"/>
         <w:tblLook w:val="04A0" w:firstRow="1" w:lastRow="0" w:firstColumn="1" w:lastColumn="0" w:noHBand="0" w:noVBand="1"/>
       </w:tblPr>
@@ -12166,7 +12327,7 @@
     </w:p>
     <w:p>
       <w:pPr>
-        <w:pStyle w:val="PargrafodaLista"/>
+        <w:pStyle w:val="ListParagraph"/>
         <w:numPr>
           <w:ilvl w:val="0"/>
           <w:numId w:val="2"/>
@@ -12196,7 +12357,7 @@
     </w:p>
     <w:p>
       <w:pPr>
-        <w:pStyle w:val="PargrafodaLista"/>
+        <w:pStyle w:val="ListParagraph"/>
         <w:numPr>
           <w:ilvl w:val="0"/>
           <w:numId w:val="2"/>
@@ -12214,7 +12375,7 @@
     </w:p>
     <w:p>
       <w:pPr>
-        <w:pStyle w:val="PargrafodaLista"/>
+        <w:pStyle w:val="ListParagraph"/>
         <w:numPr>
           <w:ilvl w:val="0"/>
           <w:numId w:val="2"/>
@@ -12232,7 +12393,7 @@
     </w:p>
     <w:p>
       <w:pPr>
-        <w:pStyle w:val="PargrafodaLista"/>
+        <w:pStyle w:val="ListParagraph"/>
         <w:numPr>
           <w:ilvl w:val="0"/>
           <w:numId w:val="2"/>
@@ -12336,13 +12497,27 @@
         <w:rPr>
           <w:rFonts w:ascii="Cambria" w:hAnsi="Cambria"/>
         </w:rPr>
-        <w:t xml:space="preserve"> resources para </w:t>
+        <w:t xml:space="preserve"> resources </w:t>
       </w:r>
       <w:proofErr w:type="spellStart"/>
       <w:r>
         <w:rPr>
           <w:rFonts w:ascii="Cambria" w:hAnsi="Cambria"/>
         </w:rPr>
+        <w:t>para</w:t>
+      </w:r>
+      <w:proofErr w:type="spellEnd"/>
+      <w:r>
+        <w:rPr>
+          <w:rFonts w:ascii="Cambria" w:hAnsi="Cambria"/>
+        </w:rPr>
+        <w:t xml:space="preserve"> </w:t>
+      </w:r>
+      <w:proofErr w:type="spellStart"/>
+      <w:r>
+        <w:rPr>
+          <w:rFonts w:ascii="Cambria" w:hAnsi="Cambria"/>
+        </w:rPr>
         <w:t>fzer</w:t>
       </w:r>
       <w:proofErr w:type="spellEnd"/>
@@ -12473,7 +12648,7 @@
       </w:pPr>
     </w:p>
     <w:sectPr>
-      <w:headerReference w:type="default" r:id="rId12"/>
+      <w:headerReference w:type="default" r:id="rId13"/>
       <w:pgSz w:w="12240" w:h="15840"/>
       <w:pgMar w:top="1134" w:right="1134" w:bottom="1697" w:left="1134" w:header="1134" w:footer="0" w:gutter="0"/>
       <w:cols w:space="720"/>
@@ -12485,7 +12660,7 @@
 </file>
 
 <file path=word/endnotes.xml><?xml version="1.0" encoding="utf-8"?>
-<w:endnotes xmlns:wpc="http://schemas.microsoft.com/office/word/2010/wordprocessingCanvas" xmlns:mc="http://schemas.openxmlformats.org/markup-compatibility/2006" xmlns:o="urn:schemas-microsoft-com:office:office" xmlns:r="http://schemas.openxmlformats.org/officeDocument/2006/relationships" xmlns:m="http://schemas.openxmlformats.org/officeDocument/2006/math" xmlns:v="urn:schemas-microsoft-com:vml" xmlns:wp14="http://schemas.microsoft.com/office/word/2010/wordprocessingDrawing" xmlns:wp="http://schemas.openxmlformats.org/drawingml/2006/wordprocessingDrawing" xmlns:w10="urn:schemas-microsoft-com:office:word" xmlns:w="http://schemas.openxmlformats.org/wordprocessingml/2006/main" xmlns:w14="http://schemas.microsoft.com/office/word/2010/wordml" xmlns:w15="http://schemas.microsoft.com/office/word/2012/wordml" xmlns:wpg="http://schemas.microsoft.com/office/word/2010/wordprocessingGroup" xmlns:wpi="http://schemas.microsoft.com/office/word/2010/wordprocessingInk" xmlns:wne="http://schemas.microsoft.com/office/word/2006/wordml" xmlns:wps="http://schemas.microsoft.com/office/word/2010/wordprocessingShape" mc:Ignorable="w14 w15 wp14">
+<w:endnotes xmlns:wpc="http://schemas.microsoft.com/office/word/2010/wordprocessingCanvas" xmlns:mc="http://schemas.openxmlformats.org/markup-compatibility/2006" xmlns:o="urn:schemas-microsoft-com:office:office" xmlns:r="http://schemas.openxmlformats.org/officeDocument/2006/relationships" xmlns:m="http://schemas.openxmlformats.org/officeDocument/2006/math" xmlns:v="urn:schemas-microsoft-com:vml" xmlns:wp14="http://schemas.microsoft.com/office/word/2010/wordprocessingDrawing" xmlns:wp="http://schemas.openxmlformats.org/drawingml/2006/wordprocessingDrawing" xmlns:w10="urn:schemas-microsoft-com:office:word" xmlns:w="http://schemas.openxmlformats.org/wordprocessingml/2006/main" xmlns:w14="http://schemas.microsoft.com/office/word/2010/wordml" xmlns:wpg="http://schemas.microsoft.com/office/word/2010/wordprocessingGroup" xmlns:wpi="http://schemas.microsoft.com/office/word/2010/wordprocessingInk" xmlns:wne="http://schemas.microsoft.com/office/word/2006/wordml" xmlns:wps="http://schemas.microsoft.com/office/word/2010/wordprocessingShape" mc:Ignorable="w14 wp14">
   <w:endnote w:type="separator" w:id="-1">
     <w:p>
       <w:pPr>
@@ -12510,7 +12685,7 @@
 </file>
 
 <file path=word/footnotes.xml><?xml version="1.0" encoding="utf-8"?>
-<w:footnotes xmlns:wpc="http://schemas.microsoft.com/office/word/2010/wordprocessingCanvas" xmlns:mc="http://schemas.openxmlformats.org/markup-compatibility/2006" xmlns:o="urn:schemas-microsoft-com:office:office" xmlns:r="http://schemas.openxmlformats.org/officeDocument/2006/relationships" xmlns:m="http://schemas.openxmlformats.org/officeDocument/2006/math" xmlns:v="urn:schemas-microsoft-com:vml" xmlns:wp14="http://schemas.microsoft.com/office/word/2010/wordprocessingDrawing" xmlns:wp="http://schemas.openxmlformats.org/drawingml/2006/wordprocessingDrawing" xmlns:w10="urn:schemas-microsoft-com:office:word" xmlns:w="http://schemas.openxmlformats.org/wordprocessingml/2006/main" xmlns:w14="http://schemas.microsoft.com/office/word/2010/wordml" xmlns:w15="http://schemas.microsoft.com/office/word/2012/wordml" xmlns:wpg="http://schemas.microsoft.com/office/word/2010/wordprocessingGroup" xmlns:wpi="http://schemas.microsoft.com/office/word/2010/wordprocessingInk" xmlns:wne="http://schemas.microsoft.com/office/word/2006/wordml" xmlns:wps="http://schemas.microsoft.com/office/word/2010/wordprocessingShape" mc:Ignorable="w14 w15 wp14">
+<w:footnotes xmlns:wpc="http://schemas.microsoft.com/office/word/2010/wordprocessingCanvas" xmlns:mc="http://schemas.openxmlformats.org/markup-compatibility/2006" xmlns:o="urn:schemas-microsoft-com:office:office" xmlns:r="http://schemas.openxmlformats.org/officeDocument/2006/relationships" xmlns:m="http://schemas.openxmlformats.org/officeDocument/2006/math" xmlns:v="urn:schemas-microsoft-com:vml" xmlns:wp14="http://schemas.microsoft.com/office/word/2010/wordprocessingDrawing" xmlns:wp="http://schemas.openxmlformats.org/drawingml/2006/wordprocessingDrawing" xmlns:w10="urn:schemas-microsoft-com:office:word" xmlns:w="http://schemas.openxmlformats.org/wordprocessingml/2006/main" xmlns:w14="http://schemas.microsoft.com/office/word/2010/wordml" xmlns:wpg="http://schemas.microsoft.com/office/word/2010/wordprocessingGroup" xmlns:wpi="http://schemas.microsoft.com/office/word/2010/wordprocessingInk" xmlns:wne="http://schemas.microsoft.com/office/word/2006/wordml" xmlns:wps="http://schemas.microsoft.com/office/word/2010/wordprocessingShape" mc:Ignorable="w14 wp14">
   <w:footnote w:type="separator" w:id="-1">
     <w:p>
       <w:pPr>
@@ -12535,10 +12710,10 @@
 </file>
 
 <file path=word/header1.xml><?xml version="1.0" encoding="utf-8"?>
-<w:hdr xmlns:wpc="http://schemas.microsoft.com/office/word/2010/wordprocessingCanvas" xmlns:mc="http://schemas.openxmlformats.org/markup-compatibility/2006" xmlns:o="urn:schemas-microsoft-com:office:office" xmlns:r="http://schemas.openxmlformats.org/officeDocument/2006/relationships" xmlns:m="http://schemas.openxmlformats.org/officeDocument/2006/math" xmlns:v="urn:schemas-microsoft-com:vml" xmlns:wp14="http://schemas.microsoft.com/office/word/2010/wordprocessingDrawing" xmlns:wp="http://schemas.openxmlformats.org/drawingml/2006/wordprocessingDrawing" xmlns:w10="urn:schemas-microsoft-com:office:word" xmlns:w="http://schemas.openxmlformats.org/wordprocessingml/2006/main" xmlns:w14="http://schemas.microsoft.com/office/word/2010/wordml" xmlns:w15="http://schemas.microsoft.com/office/word/2012/wordml" xmlns:wpg="http://schemas.microsoft.com/office/word/2010/wordprocessingGroup" xmlns:wpi="http://schemas.microsoft.com/office/word/2010/wordprocessingInk" xmlns:wne="http://schemas.microsoft.com/office/word/2006/wordml" xmlns:wps="http://schemas.microsoft.com/office/word/2010/wordprocessingShape" mc:Ignorable="w14 w15 wp14">
+<w:hdr xmlns:wpc="http://schemas.microsoft.com/office/word/2010/wordprocessingCanvas" xmlns:mc="http://schemas.openxmlformats.org/markup-compatibility/2006" xmlns:o="urn:schemas-microsoft-com:office:office" xmlns:r="http://schemas.openxmlformats.org/officeDocument/2006/relationships" xmlns:m="http://schemas.openxmlformats.org/officeDocument/2006/math" xmlns:v="urn:schemas-microsoft-com:vml" xmlns:wp14="http://schemas.microsoft.com/office/word/2010/wordprocessingDrawing" xmlns:wp="http://schemas.openxmlformats.org/drawingml/2006/wordprocessingDrawing" xmlns:w10="urn:schemas-microsoft-com:office:word" xmlns:w="http://schemas.openxmlformats.org/wordprocessingml/2006/main" xmlns:w14="http://schemas.microsoft.com/office/word/2010/wordml" xmlns:wpg="http://schemas.microsoft.com/office/word/2010/wordprocessingGroup" xmlns:wpi="http://schemas.microsoft.com/office/word/2010/wordprocessingInk" xmlns:wne="http://schemas.microsoft.com/office/word/2006/wordml" xmlns:wps="http://schemas.microsoft.com/office/word/2010/wordprocessingShape" mc:Ignorable="w14 wp14">
   <w:p>
     <w:pPr>
-      <w:pStyle w:val="Cabealho"/>
+      <w:pStyle w:val="Header"/>
       <w:rPr>
         <w:rFonts w:ascii="Cambria" w:hAnsi="Cambria"/>
         <w:lang w:val="pt-PT"/>
@@ -12585,8 +12760,8 @@
 </file>
 
 <file path=word/numbering.xml><?xml version="1.0" encoding="utf-8"?>
-<w:numbering xmlns:wpc="http://schemas.microsoft.com/office/word/2010/wordprocessingCanvas" xmlns:mc="http://schemas.openxmlformats.org/markup-compatibility/2006" xmlns:o="urn:schemas-microsoft-com:office:office" xmlns:r="http://schemas.openxmlformats.org/officeDocument/2006/relationships" xmlns:m="http://schemas.openxmlformats.org/officeDocument/2006/math" xmlns:v="urn:schemas-microsoft-com:vml" xmlns:wp14="http://schemas.microsoft.com/office/word/2010/wordprocessingDrawing" xmlns:wp="http://schemas.openxmlformats.org/drawingml/2006/wordprocessingDrawing" xmlns:w10="urn:schemas-microsoft-com:office:word" xmlns:w="http://schemas.openxmlformats.org/wordprocessingml/2006/main" xmlns:w14="http://schemas.microsoft.com/office/word/2010/wordml" xmlns:w15="http://schemas.microsoft.com/office/word/2012/wordml" xmlns:wpg="http://schemas.microsoft.com/office/word/2010/wordprocessingGroup" xmlns:wpi="http://schemas.microsoft.com/office/word/2010/wordprocessingInk" xmlns:wne="http://schemas.microsoft.com/office/word/2006/wordml" xmlns:wps="http://schemas.microsoft.com/office/word/2010/wordprocessingShape" mc:Ignorable="w14 w15 wp14">
-  <w:abstractNum w:abstractNumId="0" w15:restartNumberingAfterBreak="0">
+<w:numbering xmlns:wpc="http://schemas.microsoft.com/office/word/2010/wordprocessingCanvas" xmlns:mc="http://schemas.openxmlformats.org/markup-compatibility/2006" xmlns:o="urn:schemas-microsoft-com:office:office" xmlns:r="http://schemas.openxmlformats.org/officeDocument/2006/relationships" xmlns:m="http://schemas.openxmlformats.org/officeDocument/2006/math" xmlns:v="urn:schemas-microsoft-com:vml" xmlns:wp14="http://schemas.microsoft.com/office/word/2010/wordprocessingDrawing" xmlns:wp="http://schemas.openxmlformats.org/drawingml/2006/wordprocessingDrawing" xmlns:w10="urn:schemas-microsoft-com:office:word" xmlns:w="http://schemas.openxmlformats.org/wordprocessingml/2006/main" xmlns:w14="http://schemas.microsoft.com/office/word/2010/wordml" xmlns:wpg="http://schemas.microsoft.com/office/word/2010/wordprocessingGroup" xmlns:wpi="http://schemas.microsoft.com/office/word/2010/wordprocessingInk" xmlns:wne="http://schemas.microsoft.com/office/word/2006/wordml" xmlns:wps="http://schemas.microsoft.com/office/word/2010/wordprocessingShape" mc:Ignorable="w14 wp14">
+  <w:abstractNum w:abstractNumId="0">
     <w:nsid w:val="38095D98"/>
     <w:multiLevelType w:val="hybridMultilevel"/>
     <w:tmpl w:val="947C01B0"/>
@@ -12699,7 +12874,7 @@
       </w:rPr>
     </w:lvl>
   </w:abstractNum>
-  <w:abstractNum w:abstractNumId="1" w15:restartNumberingAfterBreak="0">
+  <w:abstractNum w:abstractNumId="1">
     <w:nsid w:val="3EBB5291"/>
     <w:multiLevelType w:val="hybridMultilevel"/>
     <w:tmpl w:val="AC42D7A2"/>
@@ -12821,7 +12996,7 @@
 </file>
 
 <file path=word/styles.xml><?xml version="1.0" encoding="utf-8"?>
-<w:styles xmlns:mc="http://schemas.openxmlformats.org/markup-compatibility/2006" xmlns:r="http://schemas.openxmlformats.org/officeDocument/2006/relationships" xmlns:w="http://schemas.openxmlformats.org/wordprocessingml/2006/main" xmlns:w14="http://schemas.microsoft.com/office/word/2010/wordml" xmlns:w15="http://schemas.microsoft.com/office/word/2012/wordml" mc:Ignorable="w14 w15">
+<w:styles xmlns:mc="http://schemas.openxmlformats.org/markup-compatibility/2006" xmlns:r="http://schemas.openxmlformats.org/officeDocument/2006/relationships" xmlns:w="http://schemas.openxmlformats.org/wordprocessingml/2006/main" xmlns:w14="http://schemas.microsoft.com/office/word/2010/wordml" mc:Ignorable="w14">
   <w:docDefaults>
     <w:rPrDefault>
       <w:rPr>
@@ -12837,378 +13012,144 @@
       </w:pPr>
     </w:pPrDefault>
   </w:docDefaults>
-  <w:latentStyles w:defLockedState="0" w:defUIPriority="99" w:defSemiHidden="0" w:defUnhideWhenUsed="0" w:defQFormat="0" w:count="371">
-    <w:lsdException w:name="Normal" w:uiPriority="0" w:qFormat="1"/>
-    <w:lsdException w:name="heading 1" w:uiPriority="9" w:qFormat="1"/>
-    <w:lsdException w:name="heading 2" w:semiHidden="1" w:uiPriority="9" w:unhideWhenUsed="1" w:qFormat="1"/>
-    <w:lsdException w:name="heading 3" w:semiHidden="1" w:uiPriority="9" w:unhideWhenUsed="1" w:qFormat="1"/>
-    <w:lsdException w:name="heading 4" w:semiHidden="1" w:uiPriority="9" w:unhideWhenUsed="1" w:qFormat="1"/>
-    <w:lsdException w:name="heading 5" w:semiHidden="1" w:uiPriority="9" w:unhideWhenUsed="1" w:qFormat="1"/>
-    <w:lsdException w:name="heading 6" w:semiHidden="1" w:uiPriority="9" w:unhideWhenUsed="1" w:qFormat="1"/>
-    <w:lsdException w:name="heading 7" w:semiHidden="1" w:uiPriority="9" w:unhideWhenUsed="1" w:qFormat="1"/>
-    <w:lsdException w:name="heading 8" w:semiHidden="1" w:uiPriority="9" w:unhideWhenUsed="1" w:qFormat="1"/>
-    <w:lsdException w:name="heading 9" w:semiHidden="1" w:uiPriority="9" w:unhideWhenUsed="1" w:qFormat="1"/>
-    <w:lsdException w:name="index 1" w:semiHidden="1" w:unhideWhenUsed="1"/>
-    <w:lsdException w:name="index 2" w:semiHidden="1" w:unhideWhenUsed="1"/>
-    <w:lsdException w:name="index 3" w:semiHidden="1" w:unhideWhenUsed="1"/>
-    <w:lsdException w:name="index 4" w:semiHidden="1" w:unhideWhenUsed="1"/>
-    <w:lsdException w:name="index 5" w:semiHidden="1" w:unhideWhenUsed="1"/>
-    <w:lsdException w:name="index 6" w:semiHidden="1" w:unhideWhenUsed="1"/>
-    <w:lsdException w:name="index 7" w:semiHidden="1" w:unhideWhenUsed="1"/>
-    <w:lsdException w:name="index 8" w:semiHidden="1" w:unhideWhenUsed="1"/>
-    <w:lsdException w:name="index 9" w:semiHidden="1" w:unhideWhenUsed="1"/>
-    <w:lsdException w:name="toc 1" w:semiHidden="1" w:uiPriority="39" w:unhideWhenUsed="1"/>
-    <w:lsdException w:name="toc 2" w:semiHidden="1" w:uiPriority="39" w:unhideWhenUsed="1"/>
-    <w:lsdException w:name="toc 3" w:semiHidden="1" w:uiPriority="39" w:unhideWhenUsed="1"/>
-    <w:lsdException w:name="toc 4" w:semiHidden="1" w:uiPriority="39" w:unhideWhenUsed="1"/>
-    <w:lsdException w:name="toc 5" w:semiHidden="1" w:uiPriority="39" w:unhideWhenUsed="1"/>
-    <w:lsdException w:name="toc 6" w:semiHidden="1" w:uiPriority="39" w:unhideWhenUsed="1"/>
-    <w:lsdException w:name="toc 7" w:semiHidden="1" w:uiPriority="39" w:unhideWhenUsed="1"/>
-    <w:lsdException w:name="toc 8" w:semiHidden="1" w:uiPriority="39" w:unhideWhenUsed="1"/>
-    <w:lsdException w:name="toc 9" w:semiHidden="1" w:uiPriority="39" w:unhideWhenUsed="1"/>
-    <w:lsdException w:name="Normal Indent" w:semiHidden="1" w:unhideWhenUsed="1"/>
-    <w:lsdException w:name="footnote text" w:semiHidden="1" w:unhideWhenUsed="1"/>
-    <w:lsdException w:name="annotation text" w:semiHidden="1" w:unhideWhenUsed="1"/>
-    <w:lsdException w:name="header" w:semiHidden="1" w:unhideWhenUsed="1"/>
-    <w:lsdException w:name="footer" w:semiHidden="1" w:unhideWhenUsed="1"/>
-    <w:lsdException w:name="index heading" w:semiHidden="1" w:unhideWhenUsed="1"/>
-    <w:lsdException w:name="caption" w:semiHidden="1" w:uiPriority="35" w:unhideWhenUsed="1" w:qFormat="1"/>
-    <w:lsdException w:name="table of figures" w:semiHidden="1" w:unhideWhenUsed="1"/>
-    <w:lsdException w:name="envelope address" w:semiHidden="1" w:unhideWhenUsed="1"/>
-    <w:lsdException w:name="envelope return" w:semiHidden="1" w:unhideWhenUsed="1"/>
-    <w:lsdException w:name="footnote reference" w:semiHidden="1" w:unhideWhenUsed="1"/>
-    <w:lsdException w:name="annotation reference" w:semiHidden="1" w:unhideWhenUsed="1"/>
-    <w:lsdException w:name="line number" w:semiHidden="1" w:unhideWhenUsed="1"/>
-    <w:lsdException w:name="page number" w:semiHidden="1" w:unhideWhenUsed="1"/>
-    <w:lsdException w:name="endnote reference" w:semiHidden="1" w:unhideWhenUsed="1"/>
-    <w:lsdException w:name="endnote text" w:semiHidden="1" w:unhideWhenUsed="1"/>
-    <w:lsdException w:name="table of authorities" w:semiHidden="1" w:unhideWhenUsed="1"/>
-    <w:lsdException w:name="macro" w:semiHidden="1" w:unhideWhenUsed="1"/>
-    <w:lsdException w:name="toa heading" w:semiHidden="1" w:unhideWhenUsed="1"/>
-    <w:lsdException w:name="List" w:semiHidden="1" w:unhideWhenUsed="1"/>
-    <w:lsdException w:name="List Bullet" w:semiHidden="1" w:unhideWhenUsed="1"/>
-    <w:lsdException w:name="List Number" w:semiHidden="1" w:unhideWhenUsed="1"/>
-    <w:lsdException w:name="List 2" w:semiHidden="1" w:unhideWhenUsed="1"/>
-    <w:lsdException w:name="List 3" w:semiHidden="1" w:unhideWhenUsed="1"/>
-    <w:lsdException w:name="List 4" w:semiHidden="1" w:unhideWhenUsed="1"/>
-    <w:lsdException w:name="List 5" w:semiHidden="1" w:unhideWhenUsed="1"/>
-    <w:lsdException w:name="List Bullet 2" w:semiHidden="1" w:unhideWhenUsed="1"/>
-    <w:lsdException w:name="List Bullet 3" w:semiHidden="1" w:unhideWhenUsed="1"/>
-    <w:lsdException w:name="List Bullet 4" w:semiHidden="1" w:unhideWhenUsed="1"/>
-    <w:lsdException w:name="List Bullet 5" w:semiHidden="1" w:unhideWhenUsed="1"/>
-    <w:lsdException w:name="List Number 2" w:semiHidden="1" w:unhideWhenUsed="1"/>
-    <w:lsdException w:name="List Number 3" w:semiHidden="1" w:unhideWhenUsed="1"/>
-    <w:lsdException w:name="List Number 4" w:semiHidden="1" w:unhideWhenUsed="1"/>
-    <w:lsdException w:name="List Number 5" w:semiHidden="1" w:unhideWhenUsed="1"/>
-    <w:lsdException w:name="Title" w:uiPriority="10" w:qFormat="1"/>
-    <w:lsdException w:name="Closing" w:semiHidden="1" w:unhideWhenUsed="1"/>
-    <w:lsdException w:name="Signature" w:semiHidden="1" w:unhideWhenUsed="1"/>
-    <w:lsdException w:name="Default Paragraph Font" w:semiHidden="1" w:uiPriority="1" w:unhideWhenUsed="1"/>
-    <w:lsdException w:name="Body Text" w:semiHidden="1" w:unhideWhenUsed="1"/>
-    <w:lsdException w:name="Body Text Indent" w:semiHidden="1" w:unhideWhenUsed="1"/>
-    <w:lsdException w:name="List Continue" w:semiHidden="1" w:unhideWhenUsed="1"/>
-    <w:lsdException w:name="List Continue 2" w:semiHidden="1" w:unhideWhenUsed="1"/>
-    <w:lsdException w:name="List Continue 3" w:semiHidden="1" w:unhideWhenUsed="1"/>
-    <w:lsdException w:name="List Continue 4" w:semiHidden="1" w:unhideWhenUsed="1"/>
-    <w:lsdException w:name="List Continue 5" w:semiHidden="1" w:unhideWhenUsed="1"/>
-    <w:lsdException w:name="Message Header" w:semiHidden="1" w:unhideWhenUsed="1"/>
-    <w:lsdException w:name="Subtitle" w:uiPriority="11" w:qFormat="1"/>
-    <w:lsdException w:name="Salutation" w:semiHidden="1" w:unhideWhenUsed="1"/>
-    <w:lsdException w:name="Date" w:semiHidden="1" w:unhideWhenUsed="1"/>
-    <w:lsdException w:name="Body Text First Indent" w:semiHidden="1" w:unhideWhenUsed="1"/>
-    <w:lsdException w:name="Body Text First Indent 2" w:semiHidden="1" w:unhideWhenUsed="1"/>
-    <w:lsdException w:name="Note Heading" w:semiHidden="1" w:unhideWhenUsed="1"/>
-    <w:lsdException w:name="Body Text 2" w:semiHidden="1" w:unhideWhenUsed="1"/>
-    <w:lsdException w:name="Body Text 3" w:semiHidden="1" w:unhideWhenUsed="1"/>
-    <w:lsdException w:name="Body Text Indent 2" w:semiHidden="1" w:unhideWhenUsed="1"/>
-    <w:lsdException w:name="Body Text Indent 3" w:semiHidden="1" w:unhideWhenUsed="1"/>
-    <w:lsdException w:name="Block Text" w:semiHidden="1" w:unhideWhenUsed="1"/>
-    <w:lsdException w:name="Hyperlink" w:semiHidden="1" w:unhideWhenUsed="1"/>
-    <w:lsdException w:name="FollowedHyperlink" w:semiHidden="1" w:unhideWhenUsed="1"/>
-    <w:lsdException w:name="Strong" w:uiPriority="22" w:qFormat="1"/>
-    <w:lsdException w:name="Emphasis" w:uiPriority="20" w:qFormat="1"/>
-    <w:lsdException w:name="Document Map" w:semiHidden="1" w:unhideWhenUsed="1"/>
-    <w:lsdException w:name="Plain Text" w:semiHidden="1" w:unhideWhenUsed="1"/>
-    <w:lsdException w:name="E-mail Signature" w:semiHidden="1" w:unhideWhenUsed="1"/>
-    <w:lsdException w:name="HTML Top of Form" w:semiHidden="1" w:unhideWhenUsed="1"/>
-    <w:lsdException w:name="HTML Bottom of Form" w:semiHidden="1" w:unhideWhenUsed="1"/>
-    <w:lsdException w:name="Normal (Web)" w:semiHidden="1" w:unhideWhenUsed="1"/>
-    <w:lsdException w:name="HTML Acronym" w:semiHidden="1" w:unhideWhenUsed="1"/>
-    <w:lsdException w:name="HTML Address" w:semiHidden="1" w:unhideWhenUsed="1"/>
-    <w:lsdException w:name="HTML Cite" w:semiHidden="1" w:unhideWhenUsed="1"/>
-    <w:lsdException w:name="HTML Code" w:semiHidden="1" w:unhideWhenUsed="1"/>
-    <w:lsdException w:name="HTML Definition" w:semiHidden="1" w:unhideWhenUsed="1"/>
-    <w:lsdException w:name="HTML Keyboard" w:semiHidden="1" w:unhideWhenUsed="1"/>
-    <w:lsdException w:name="HTML Preformatted" w:semiHidden="1" w:unhideWhenUsed="1"/>
-    <w:lsdException w:name="HTML Sample" w:semiHidden="1" w:unhideWhenUsed="1"/>
-    <w:lsdException w:name="HTML Typewriter" w:semiHidden="1" w:unhideWhenUsed="1"/>
-    <w:lsdException w:name="HTML Variable" w:semiHidden="1" w:unhideWhenUsed="1"/>
-    <w:lsdException w:name="Normal Table" w:semiHidden="1" w:unhideWhenUsed="1"/>
-    <w:lsdException w:name="annotation subject" w:semiHidden="1" w:unhideWhenUsed="1"/>
-    <w:lsdException w:name="No List" w:semiHidden="1" w:unhideWhenUsed="1"/>
-    <w:lsdException w:name="Outline List 1" w:semiHidden="1" w:unhideWhenUsed="1"/>
-    <w:lsdException w:name="Outline List 2" w:semiHidden="1" w:unhideWhenUsed="1"/>
-    <w:lsdException w:name="Outline List 3" w:semiHidden="1" w:unhideWhenUsed="1"/>
-    <w:lsdException w:name="Table Simple 1" w:semiHidden="1" w:unhideWhenUsed="1"/>
-    <w:lsdException w:name="Table Simple 2" w:semiHidden="1" w:unhideWhenUsed="1"/>
-    <w:lsdException w:name="Table Simple 3" w:semiHidden="1" w:unhideWhenUsed="1"/>
-    <w:lsdException w:name="Table Classic 1" w:semiHidden="1" w:unhideWhenUsed="1"/>
-    <w:lsdException w:name="Table Classic 2" w:semiHidden="1" w:unhideWhenUsed="1"/>
-    <w:lsdException w:name="Table Classic 3" w:semiHidden="1" w:unhideWhenUsed="1"/>
-    <w:lsdException w:name="Table Classic 4" w:semiHidden="1" w:unhideWhenUsed="1"/>
-    <w:lsdException w:name="Table Colorful 1" w:semiHidden="1" w:unhideWhenUsed="1"/>
-    <w:lsdException w:name="Table Colorful 2" w:semiHidden="1" w:unhideWhenUsed="1"/>
-    <w:lsdException w:name="Table Colorful 3" w:semiHidden="1" w:unhideWhenUsed="1"/>
-    <w:lsdException w:name="Table Columns 1" w:semiHidden="1" w:unhideWhenUsed="1"/>
-    <w:lsdException w:name="Table Columns 2" w:semiHidden="1" w:unhideWhenUsed="1"/>
-    <w:lsdException w:name="Table Columns 3" w:semiHidden="1" w:unhideWhenUsed="1"/>
-    <w:lsdException w:name="Table Columns 4" w:semiHidden="1" w:unhideWhenUsed="1"/>
-    <w:lsdException w:name="Table Columns 5" w:semiHidden="1" w:unhideWhenUsed="1"/>
-    <w:lsdException w:name="Table Grid 1" w:semiHidden="1" w:unhideWhenUsed="1"/>
-    <w:lsdException w:name="Table Grid 2" w:semiHidden="1" w:unhideWhenUsed="1"/>
-    <w:lsdException w:name="Table Grid 3" w:semiHidden="1" w:unhideWhenUsed="1"/>
-    <w:lsdException w:name="Table Grid 4" w:semiHidden="1" w:unhideWhenUsed="1"/>
-    <w:lsdException w:name="Table Grid 5" w:semiHidden="1" w:unhideWhenUsed="1"/>
-    <w:lsdException w:name="Table Grid 6" w:semiHidden="1" w:unhideWhenUsed="1"/>
-    <w:lsdException w:name="Table Grid 7" w:semiHidden="1" w:unhideWhenUsed="1"/>
-    <w:lsdException w:name="Table Grid 8" w:semiHidden="1" w:unhideWhenUsed="1"/>
-    <w:lsdException w:name="Table List 1" w:semiHidden="1" w:unhideWhenUsed="1"/>
-    <w:lsdException w:name="Table List 2" w:semiHidden="1" w:unhideWhenUsed="1"/>
-    <w:lsdException w:name="Table List 3" w:semiHidden="1" w:unhideWhenUsed="1"/>
-    <w:lsdException w:name="Table List 4" w:semiHidden="1" w:unhideWhenUsed="1"/>
-    <w:lsdException w:name="Table List 5" w:semiHidden="1" w:unhideWhenUsed="1"/>
-    <w:lsdException w:name="Table List 6" w:semiHidden="1" w:unhideWhenUsed="1"/>
-    <w:lsdException w:name="Table List 7" w:semiHidden="1" w:unhideWhenUsed="1"/>
-    <w:lsdException w:name="Table List 8" w:semiHidden="1" w:unhideWhenUsed="1"/>
-    <w:lsdException w:name="Table 3D effects 1" w:semiHidden="1" w:unhideWhenUsed="1"/>
-    <w:lsdException w:name="Table 3D effects 2" w:semiHidden="1" w:unhideWhenUsed="1"/>
-    <w:lsdException w:name="Table 3D effects 3" w:semiHidden="1" w:unhideWhenUsed="1"/>
-    <w:lsdException w:name="Table Contemporary" w:semiHidden="1" w:unhideWhenUsed="1"/>
-    <w:lsdException w:name="Table Elegant" w:semiHidden="1" w:unhideWhenUsed="1"/>
-    <w:lsdException w:name="Table Professional" w:semiHidden="1" w:unhideWhenUsed="1"/>
-    <w:lsdException w:name="Table Subtle 1" w:semiHidden="1" w:unhideWhenUsed="1"/>
-    <w:lsdException w:name="Table Subtle 2" w:semiHidden="1" w:unhideWhenUsed="1"/>
-    <w:lsdException w:name="Table Web 1" w:semiHidden="1" w:unhideWhenUsed="1"/>
-    <w:lsdException w:name="Table Web 2" w:semiHidden="1" w:unhideWhenUsed="1"/>
-    <w:lsdException w:name="Table Web 3" w:semiHidden="1" w:unhideWhenUsed="1"/>
-    <w:lsdException w:name="Balloon Text" w:semiHidden="1" w:unhideWhenUsed="1"/>
-    <w:lsdException w:name="Table Grid" w:uiPriority="39"/>
-    <w:lsdException w:name="Table Theme" w:semiHidden="1" w:unhideWhenUsed="1"/>
-    <w:lsdException w:name="Placeholder Text" w:semiHidden="1"/>
-    <w:lsdException w:name="No Spacing" w:uiPriority="1" w:qFormat="1"/>
-    <w:lsdException w:name="Light Shading" w:uiPriority="60"/>
-    <w:lsdException w:name="Light List" w:uiPriority="61"/>
-    <w:lsdException w:name="Light Grid" w:uiPriority="62"/>
-    <w:lsdException w:name="Medium Shading 1" w:uiPriority="63"/>
-    <w:lsdException w:name="Medium Shading 2" w:uiPriority="64"/>
-    <w:lsdException w:name="Medium List 1" w:uiPriority="65"/>
-    <w:lsdException w:name="Medium List 2" w:uiPriority="66"/>
-    <w:lsdException w:name="Medium Grid 1" w:uiPriority="67"/>
-    <w:lsdException w:name="Medium Grid 2" w:uiPriority="68"/>
-    <w:lsdException w:name="Medium Grid 3" w:uiPriority="69"/>
-    <w:lsdException w:name="Dark List" w:uiPriority="70"/>
-    <w:lsdException w:name="Colorful Shading" w:uiPriority="71"/>
-    <w:lsdException w:name="Colorful List" w:uiPriority="72"/>
-    <w:lsdException w:name="Colorful Grid" w:uiPriority="73"/>
-    <w:lsdException w:name="Light Shading Accent 1" w:uiPriority="60"/>
-    <w:lsdException w:name="Light List Accent 1" w:uiPriority="61"/>
-    <w:lsdException w:name="Light Grid Accent 1" w:uiPriority="62"/>
-    <w:lsdException w:name="Medium Shading 1 Accent 1" w:uiPriority="63"/>
-    <w:lsdException w:name="Medium Shading 2 Accent 1" w:uiPriority="64"/>
-    <w:lsdException w:name="Medium List 1 Accent 1" w:uiPriority="65"/>
-    <w:lsdException w:name="Revision" w:semiHidden="1"/>
-    <w:lsdException w:name="List Paragraph" w:uiPriority="34" w:qFormat="1"/>
-    <w:lsdException w:name="Quote" w:uiPriority="29" w:qFormat="1"/>
-    <w:lsdException w:name="Intense Quote" w:uiPriority="30" w:qFormat="1"/>
-    <w:lsdException w:name="Medium List 2 Accent 1" w:uiPriority="66"/>
-    <w:lsdException w:name="Medium Grid 1 Accent 1" w:uiPriority="67"/>
-    <w:lsdException w:name="Medium Grid 2 Accent 1" w:uiPriority="68"/>
-    <w:lsdException w:name="Medium Grid 3 Accent 1" w:uiPriority="69"/>
-    <w:lsdException w:name="Dark List Accent 1" w:uiPriority="70"/>
-    <w:lsdException w:name="Colorful Shading Accent 1" w:uiPriority="71"/>
-    <w:lsdException w:name="Colorful List Accent 1" w:uiPriority="72"/>
-    <w:lsdException w:name="Colorful Grid Accent 1" w:uiPriority="73"/>
-    <w:lsdException w:name="Light Shading Accent 2" w:uiPriority="60"/>
-    <w:lsdException w:name="Light List Accent 2" w:uiPriority="61"/>
-    <w:lsdException w:name="Light Grid Accent 2" w:uiPriority="62"/>
-    <w:lsdException w:name="Medium Shading 1 Accent 2" w:uiPriority="63"/>
-    <w:lsdException w:name="Medium Shading 2 Accent 2" w:uiPriority="64"/>
-    <w:lsdException w:name="Medium List 1 Accent 2" w:uiPriority="65"/>
-    <w:lsdException w:name="Medium List 2 Accent 2" w:uiPriority="66"/>
-    <w:lsdException w:name="Medium Grid 1 Accent 2" w:uiPriority="67"/>
-    <w:lsdException w:name="Medium Grid 2 Accent 2" w:uiPriority="68"/>
-    <w:lsdException w:name="Medium Grid 3 Accent 2" w:uiPriority="69"/>
-    <w:lsdException w:name="Dark List Accent 2" w:uiPriority="70"/>
-    <w:lsdException w:name="Colorful Shading Accent 2" w:uiPriority="71"/>
-    <w:lsdException w:name="Colorful List Accent 2" w:uiPriority="72"/>
-    <w:lsdException w:name="Colorful Grid Accent 2" w:uiPriority="73"/>
-    <w:lsdException w:name="Light Shading Accent 3" w:uiPriority="60"/>
-    <w:lsdException w:name="Light List Accent 3" w:uiPriority="61"/>
-    <w:lsdException w:name="Light Grid Accent 3" w:uiPriority="62"/>
-    <w:lsdException w:name="Medium Shading 1 Accent 3" w:uiPriority="63"/>
-    <w:lsdException w:name="Medium Shading 2 Accent 3" w:uiPriority="64"/>
-    <w:lsdException w:name="Medium List 1 Accent 3" w:uiPriority="65"/>
-    <w:lsdException w:name="Medium List 2 Accent 3" w:uiPriority="66"/>
-    <w:lsdException w:name="Medium Grid 1 Accent 3" w:uiPriority="67"/>
-    <w:lsdException w:name="Medium Grid 2 Accent 3" w:uiPriority="68"/>
-    <w:lsdException w:name="Medium Grid 3 Accent 3" w:uiPriority="69"/>
-    <w:lsdException w:name="Dark List Accent 3" w:uiPriority="70"/>
-    <w:lsdException w:name="Colorful Shading Accent 3" w:uiPriority="71"/>
-    <w:lsdException w:name="Colorful List Accent 3" w:uiPriority="72"/>
-    <w:lsdException w:name="Colorful Grid Accent 3" w:uiPriority="73"/>
-    <w:lsdException w:name="Light Shading Accent 4" w:uiPriority="60"/>
-    <w:lsdException w:name="Light List Accent 4" w:uiPriority="61"/>
-    <w:lsdException w:name="Light Grid Accent 4" w:uiPriority="62"/>
-    <w:lsdException w:name="Medium Shading 1 Accent 4" w:uiPriority="63"/>
-    <w:lsdException w:name="Medium Shading 2 Accent 4" w:uiPriority="64"/>
-    <w:lsdException w:name="Medium List 1 Accent 4" w:uiPriority="65"/>
-    <w:lsdException w:name="Medium List 2 Accent 4" w:uiPriority="66"/>
-    <w:lsdException w:name="Medium Grid 1 Accent 4" w:uiPriority="67"/>
-    <w:lsdException w:name="Medium Grid 2 Accent 4" w:uiPriority="68"/>
-    <w:lsdException w:name="Medium Grid 3 Accent 4" w:uiPriority="69"/>
-    <w:lsdException w:name="Dark List Accent 4" w:uiPriority="70"/>
-    <w:lsdException w:name="Colorful Shading Accent 4" w:uiPriority="71"/>
-    <w:lsdException w:name="Colorful List Accent 4" w:uiPriority="72"/>
-    <w:lsdException w:name="Colorful Grid Accent 4" w:uiPriority="73"/>
-    <w:lsdException w:name="Light Shading Accent 5" w:uiPriority="60"/>
-    <w:lsdException w:name="Light List Accent 5" w:uiPriority="61"/>
-    <w:lsdException w:name="Light Grid Accent 5" w:uiPriority="62"/>
-    <w:lsdException w:name="Medium Shading 1 Accent 5" w:uiPriority="63"/>
-    <w:lsdException w:name="Medium Shading 2 Accent 5" w:uiPriority="64"/>
-    <w:lsdException w:name="Medium List 1 Accent 5" w:uiPriority="65"/>
-    <w:lsdException w:name="Medium List 2 Accent 5" w:uiPriority="66"/>
-    <w:lsdException w:name="Medium Grid 1 Accent 5" w:uiPriority="67"/>
-    <w:lsdException w:name="Medium Grid 2 Accent 5" w:uiPriority="68"/>
-    <w:lsdException w:name="Medium Grid 3 Accent 5" w:uiPriority="69"/>
-    <w:lsdException w:name="Dark List Accent 5" w:uiPriority="70"/>
-    <w:lsdException w:name="Colorful Shading Accent 5" w:uiPriority="71"/>
-    <w:lsdException w:name="Colorful List Accent 5" w:uiPriority="72"/>
-    <w:lsdException w:name="Colorful Grid Accent 5" w:uiPriority="73"/>
-    <w:lsdException w:name="Light Shading Accent 6" w:uiPriority="60"/>
-    <w:lsdException w:name="Light List Accent 6" w:uiPriority="61"/>
-    <w:lsdException w:name="Light Grid Accent 6" w:uiPriority="62"/>
-    <w:lsdException w:name="Medium Shading 1 Accent 6" w:uiPriority="63"/>
-    <w:lsdException w:name="Medium Shading 2 Accent 6" w:uiPriority="64"/>
-    <w:lsdException w:name="Medium List 1 Accent 6" w:uiPriority="65"/>
-    <w:lsdException w:name="Medium List 2 Accent 6" w:uiPriority="66"/>
-    <w:lsdException w:name="Medium Grid 1 Accent 6" w:uiPriority="67"/>
-    <w:lsdException w:name="Medium Grid 2 Accent 6" w:uiPriority="68"/>
-    <w:lsdException w:name="Medium Grid 3 Accent 6" w:uiPriority="69"/>
-    <w:lsdException w:name="Dark List Accent 6" w:uiPriority="70"/>
-    <w:lsdException w:name="Colorful Shading Accent 6" w:uiPriority="71"/>
-    <w:lsdException w:name="Colorful List Accent 6" w:uiPriority="72"/>
-    <w:lsdException w:name="Colorful Grid Accent 6" w:uiPriority="73"/>
-    <w:lsdException w:name="Subtle Emphasis" w:uiPriority="19" w:qFormat="1"/>
-    <w:lsdException w:name="Intense Emphasis" w:uiPriority="21" w:qFormat="1"/>
-    <w:lsdException w:name="Subtle Reference" w:uiPriority="31" w:qFormat="1"/>
-    <w:lsdException w:name="Intense Reference" w:uiPriority="32" w:qFormat="1"/>
-    <w:lsdException w:name="Book Title" w:uiPriority="33" w:qFormat="1"/>
-    <w:lsdException w:name="Bibliography" w:semiHidden="1" w:uiPriority="37" w:unhideWhenUsed="1"/>
-    <w:lsdException w:name="TOC Heading" w:semiHidden="1" w:uiPriority="39" w:unhideWhenUsed="1" w:qFormat="1"/>
-    <w:lsdException w:name="Plain Table 1" w:uiPriority="41"/>
-    <w:lsdException w:name="Plain Table 2" w:uiPriority="42"/>
-    <w:lsdException w:name="Plain Table 3" w:uiPriority="43"/>
-    <w:lsdException w:name="Plain Table 4" w:uiPriority="44"/>
-    <w:lsdException w:name="Plain Table 5" w:uiPriority="45"/>
-    <w:lsdException w:name="Grid Table Light" w:uiPriority="40"/>
-    <w:lsdException w:name="Grid Table 1 Light" w:uiPriority="46"/>
-    <w:lsdException w:name="Grid Table 2" w:uiPriority="47"/>
-    <w:lsdException w:name="Grid Table 3" w:uiPriority="48"/>
-    <w:lsdException w:name="Grid Table 4" w:uiPriority="49"/>
-    <w:lsdException w:name="Grid Table 5 Dark" w:uiPriority="50"/>
-    <w:lsdException w:name="Grid Table 6 Colorful" w:uiPriority="51"/>
-    <w:lsdException w:name="Grid Table 7 Colorful" w:uiPriority="52"/>
-    <w:lsdException w:name="Grid Table 1 Light Accent 1" w:uiPriority="46"/>
-    <w:lsdException w:name="Grid Table 2 Accent 1" w:uiPriority="47"/>
-    <w:lsdException w:name="Grid Table 3 Accent 1" w:uiPriority="48"/>
-    <w:lsdException w:name="Grid Table 4 Accent 1" w:uiPriority="49"/>
-    <w:lsdException w:name="Grid Table 5 Dark Accent 1" w:uiPriority="50"/>
-    <w:lsdException w:name="Grid Table 6 Colorful Accent 1" w:uiPriority="51"/>
-    <w:lsdException w:name="Grid Table 7 Colorful Accent 1" w:uiPriority="52"/>
-    <w:lsdException w:name="Grid Table 1 Light Accent 2" w:uiPriority="46"/>
-    <w:lsdException w:name="Grid Table 2 Accent 2" w:uiPriority="47"/>
-    <w:lsdException w:name="Grid Table 3 Accent 2" w:uiPriority="48"/>
-    <w:lsdException w:name="Grid Table 4 Accent 2" w:uiPriority="49"/>
-    <w:lsdException w:name="Grid Table 5 Dark Accent 2" w:uiPriority="50"/>
-    <w:lsdException w:name="Grid Table 6 Colorful Accent 2" w:uiPriority="51"/>
-    <w:lsdException w:name="Grid Table 7 Colorful Accent 2" w:uiPriority="52"/>
-    <w:lsdException w:name="Grid Table 1 Light Accent 3" w:uiPriority="46"/>
-    <w:lsdException w:name="Grid Table 2 Accent 3" w:uiPriority="47"/>
-    <w:lsdException w:name="Grid Table 3 Accent 3" w:uiPriority="48"/>
-    <w:lsdException w:name="Grid Table 4 Accent 3" w:uiPriority="49"/>
-    <w:lsdException w:name="Grid Table 5 Dark Accent 3" w:uiPriority="50"/>
-    <w:lsdException w:name="Grid Table 6 Colorful Accent 3" w:uiPriority="51"/>
-    <w:lsdException w:name="Grid Table 7 Colorful Accent 3" w:uiPriority="52"/>
-    <w:lsdException w:name="Grid Table 1 Light Accent 4" w:uiPriority="46"/>
-    <w:lsdException w:name="Grid Table 2 Accent 4" w:uiPriority="47"/>
-    <w:lsdException w:name="Grid Table 3 Accent 4" w:uiPriority="48"/>
-    <w:lsdException w:name="Grid Table 4 Accent 4" w:uiPriority="49"/>
-    <w:lsdException w:name="Grid Table 5 Dark Accent 4" w:uiPriority="50"/>
-    <w:lsdException w:name="Grid Table 6 Colorful Accent 4" w:uiPriority="51"/>
-    <w:lsdException w:name="Grid Table 7 Colorful Accent 4" w:uiPriority="52"/>
-    <w:lsdException w:name="Grid Table 1 Light Accent 5" w:uiPriority="46"/>
-    <w:lsdException w:name="Grid Table 2 Accent 5" w:uiPriority="47"/>
-    <w:lsdException w:name="Grid Table 3 Accent 5" w:uiPriority="48"/>
-    <w:lsdException w:name="Grid Table 4 Accent 5" w:uiPriority="49"/>
-    <w:lsdException w:name="Grid Table 5 Dark Accent 5" w:uiPriority="50"/>
-    <w:lsdException w:name="Grid Table 6 Colorful Accent 5" w:uiPriority="51"/>
-    <w:lsdException w:name="Grid Table 7 Colorful Accent 5" w:uiPriority="52"/>
-    <w:lsdException w:name="Grid Table 1 Light Accent 6" w:uiPriority="46"/>
-    <w:lsdException w:name="Grid Table 2 Accent 6" w:uiPriority="47"/>
-    <w:lsdException w:name="Grid Table 3 Accent 6" w:uiPriority="48"/>
-    <w:lsdException w:name="Grid Table 4 Accent 6" w:uiPriority="49"/>
-    <w:lsdException w:name="Grid Table 5 Dark Accent 6" w:uiPriority="50"/>
-    <w:lsdException w:name="Grid Table 6 Colorful Accent 6" w:uiPriority="51"/>
-    <w:lsdException w:name="Grid Table 7 Colorful Accent 6" w:uiPriority="52"/>
-    <w:lsdException w:name="List Table 1 Light" w:uiPriority="46"/>
-    <w:lsdException w:name="List Table 2" w:uiPriority="47"/>
-    <w:lsdException w:name="List Table 3" w:uiPriority="48"/>
-    <w:lsdException w:name="List Table 4" w:uiPriority="49"/>
-    <w:lsdException w:name="List Table 5 Dark" w:uiPriority="50"/>
-    <w:lsdException w:name="List Table 6 Colorful" w:uiPriority="51"/>
-    <w:lsdException w:name="List Table 7 Colorful" w:uiPriority="52"/>
-    <w:lsdException w:name="List Table 1 Light Accent 1" w:uiPriority="46"/>
-    <w:lsdException w:name="List Table 2 Accent 1" w:uiPriority="47"/>
-    <w:lsdException w:name="List Table 3 Accent 1" w:uiPriority="48"/>
-    <w:lsdException w:name="List Table 4 Accent 1" w:uiPriority="49"/>
-    <w:lsdException w:name="List Table 5 Dark Accent 1" w:uiPriority="50"/>
-    <w:lsdException w:name="List Table 6 Colorful Accent 1" w:uiPriority="51"/>
-    <w:lsdException w:name="List Table 7 Colorful Accent 1" w:uiPriority="52"/>
-    <w:lsdException w:name="List Table 1 Light Accent 2" w:uiPriority="46"/>
-    <w:lsdException w:name="List Table 2 Accent 2" w:uiPriority="47"/>
-    <w:lsdException w:name="List Table 3 Accent 2" w:uiPriority="48"/>
-    <w:lsdException w:name="List Table 4 Accent 2" w:uiPriority="49"/>
-    <w:lsdException w:name="List Table 5 Dark Accent 2" w:uiPriority="50"/>
-    <w:lsdException w:name="List Table 6 Colorful Accent 2" w:uiPriority="51"/>
-    <w:lsdException w:name="List Table 7 Colorful Accent 2" w:uiPriority="52"/>
-    <w:lsdException w:name="List Table 1 Light Accent 3" w:uiPriority="46"/>
-    <w:lsdException w:name="List Table 2 Accent 3" w:uiPriority="47"/>
-    <w:lsdException w:name="List Table 3 Accent 3" w:uiPriority="48"/>
-    <w:lsdException w:name="List Table 4 Accent 3" w:uiPriority="49"/>
-    <w:lsdException w:name="List Table 5 Dark Accent 3" w:uiPriority="50"/>
-    <w:lsdException w:name="List Table 6 Colorful Accent 3" w:uiPriority="51"/>
-    <w:lsdException w:name="List Table 7 Colorful Accent 3" w:uiPriority="52"/>
-    <w:lsdException w:name="List Table 1 Light Accent 4" w:uiPriority="46"/>
-    <w:lsdException w:name="List Table 2 Accent 4" w:uiPriority="47"/>
-    <w:lsdException w:name="List Table 3 Accent 4" w:uiPriority="48"/>
-    <w:lsdException w:name="List Table 4 Accent 4" w:uiPriority="49"/>
-    <w:lsdException w:name="List Table 5 Dark Accent 4" w:uiPriority="50"/>
-    <w:lsdException w:name="List Table 6 Colorful Accent 4" w:uiPriority="51"/>
-    <w:lsdException w:name="List Table 7 Colorful Accent 4" w:uiPriority="52"/>
-    <w:lsdException w:name="List Table 1 Light Accent 5" w:uiPriority="46"/>
-    <w:lsdException w:name="List Table 2 Accent 5" w:uiPriority="47"/>
-    <w:lsdException w:name="List Table 3 Accent 5" w:uiPriority="48"/>
-    <w:lsdException w:name="List Table 4 Accent 5" w:uiPriority="49"/>
-    <w:lsdException w:name="List Table 5 Dark Accent 5" w:uiPriority="50"/>
-    <w:lsdException w:name="List Table 6 Colorful Accent 5" w:uiPriority="51"/>
-    <w:lsdException w:name="List Table 7 Colorful Accent 5" w:uiPriority="52"/>
-    <w:lsdException w:name="List Table 1 Light Accent 6" w:uiPriority="46"/>
-    <w:lsdException w:name="List Table 2 Accent 6" w:uiPriority="47"/>
-    <w:lsdException w:name="List Table 3 Accent 6" w:uiPriority="48"/>
-    <w:lsdException w:name="List Table 4 Accent 6" w:uiPriority="49"/>
-    <w:lsdException w:name="List Table 5 Dark Accent 6" w:uiPriority="50"/>
-    <w:lsdException w:name="List Table 6 Colorful Accent 6" w:uiPriority="51"/>
-    <w:lsdException w:name="List Table 7 Colorful Accent 6" w:uiPriority="52"/>
+  <w:latentStyles w:defLockedState="0" w:defUIPriority="99" w:defSemiHidden="1" w:defUnhideWhenUsed="1" w:defQFormat="0" w:count="267">
+    <w:lsdException w:name="Normal" w:semiHidden="0" w:uiPriority="0" w:unhideWhenUsed="0" w:qFormat="1"/>
+    <w:lsdException w:name="heading 1" w:semiHidden="0" w:uiPriority="9" w:unhideWhenUsed="0" w:qFormat="1"/>
+    <w:lsdException w:name="heading 2" w:uiPriority="9" w:qFormat="1"/>
+    <w:lsdException w:name="heading 3" w:uiPriority="9" w:qFormat="1"/>
+    <w:lsdException w:name="heading 4" w:uiPriority="9" w:qFormat="1"/>
+    <w:lsdException w:name="heading 5" w:uiPriority="9" w:qFormat="1"/>
+    <w:lsdException w:name="heading 6" w:uiPriority="9" w:qFormat="1"/>
+    <w:lsdException w:name="heading 7" w:uiPriority="9" w:qFormat="1"/>
+    <w:lsdException w:name="heading 8" w:uiPriority="9" w:qFormat="1"/>
+    <w:lsdException w:name="heading 9" w:uiPriority="9" w:qFormat="1"/>
+    <w:lsdException w:name="toc 1" w:uiPriority="39"/>
+    <w:lsdException w:name="toc 2" w:uiPriority="39"/>
+    <w:lsdException w:name="toc 3" w:uiPriority="39"/>
+    <w:lsdException w:name="toc 4" w:uiPriority="39"/>
+    <w:lsdException w:name="toc 5" w:uiPriority="39"/>
+    <w:lsdException w:name="toc 6" w:uiPriority="39"/>
+    <w:lsdException w:name="toc 7" w:uiPriority="39"/>
+    <w:lsdException w:name="toc 8" w:uiPriority="39"/>
+    <w:lsdException w:name="toc 9" w:uiPriority="39"/>
+    <w:lsdException w:name="caption" w:uiPriority="35" w:qFormat="1"/>
+    <w:lsdException w:name="Title" w:semiHidden="0" w:uiPriority="10" w:unhideWhenUsed="0" w:qFormat="1"/>
+    <w:lsdException w:name="Default Paragraph Font" w:uiPriority="1"/>
+    <w:lsdException w:name="Subtitle" w:semiHidden="0" w:uiPriority="11" w:unhideWhenUsed="0" w:qFormat="1"/>
+    <w:lsdException w:name="Strong" w:semiHidden="0" w:uiPriority="22" w:unhideWhenUsed="0" w:qFormat="1"/>
+    <w:lsdException w:name="Emphasis" w:semiHidden="0" w:uiPriority="20" w:unhideWhenUsed="0" w:qFormat="1"/>
+    <w:lsdException w:name="Table Grid" w:semiHidden="0" w:uiPriority="39" w:unhideWhenUsed="0"/>
+    <w:lsdException w:name="Placeholder Text" w:unhideWhenUsed="0"/>
+    <w:lsdException w:name="No Spacing" w:semiHidden="0" w:uiPriority="1" w:unhideWhenUsed="0" w:qFormat="1"/>
+    <w:lsdException w:name="Light Shading" w:semiHidden="0" w:uiPriority="60" w:unhideWhenUsed="0"/>
+    <w:lsdException w:name="Light List" w:semiHidden="0" w:uiPriority="61" w:unhideWhenUsed="0"/>
+    <w:lsdException w:name="Light Grid" w:semiHidden="0" w:uiPriority="62" w:unhideWhenUsed="0"/>
+    <w:lsdException w:name="Medium Shading 1" w:semiHidden="0" w:uiPriority="63" w:unhideWhenUsed="0"/>
+    <w:lsdException w:name="Medium Shading 2" w:semiHidden="0" w:uiPriority="64" w:unhideWhenUsed="0"/>
+    <w:lsdException w:name="Medium List 1" w:semiHidden="0" w:uiPriority="65" w:unhideWhenUsed="0"/>
+    <w:lsdException w:name="Medium List 2" w:semiHidden="0" w:uiPriority="66" w:unhideWhenUsed="0"/>
+    <w:lsdException w:name="Medium Grid 1" w:semiHidden="0" w:uiPriority="67" w:unhideWhenUsed="0"/>
+    <w:lsdException w:name="Medium Grid 2" w:semiHidden="0" w:uiPriority="68" w:unhideWhenUsed="0"/>
+    <w:lsdException w:name="Medium Grid 3" w:semiHidden="0" w:uiPriority="69" w:unhideWhenUsed="0"/>
+    <w:lsdException w:name="Dark List" w:semiHidden="0" w:uiPriority="70" w:unhideWhenUsed="0"/>
+    <w:lsdException w:name="Colorful Shading" w:semiHidden="0" w:uiPriority="71" w:unhideWhenUsed="0"/>
+    <w:lsdException w:name="Colorful List" w:semiHidden="0" w:uiPriority="72" w:unhideWhenUsed="0"/>
+    <w:lsdException w:name="Colorful Grid" w:semiHidden="0" w:uiPriority="73" w:unhideWhenUsed="0"/>
+    <w:lsdException w:name="Light Shading Accent 1" w:semiHidden="0" w:uiPriority="60" w:unhideWhenUsed="0"/>
+    <w:lsdException w:name="Light List Accent 1" w:semiHidden="0" w:uiPriority="61" w:unhideWhenUsed="0"/>
+    <w:lsdException w:name="Light Grid Accent 1" w:semiHidden="0" w:uiPriority="62" w:unhideWhenUsed="0"/>
+    <w:lsdException w:name="Medium Shading 1 Accent 1" w:semiHidden="0" w:uiPriority="63" w:unhideWhenUsed="0"/>
+    <w:lsdException w:name="Medium Shading 2 Accent 1" w:semiHidden="0" w:uiPriority="64" w:unhideWhenUsed="0"/>
+    <w:lsdException w:name="Medium List 1 Accent 1" w:semiHidden="0" w:uiPriority="65" w:unhideWhenUsed="0"/>
+    <w:lsdException w:name="Revision" w:unhideWhenUsed="0"/>
+    <w:lsdException w:name="List Paragraph" w:semiHidden="0" w:uiPriority="34" w:unhideWhenUsed="0" w:qFormat="1"/>
+    <w:lsdException w:name="Quote" w:semiHidden="0" w:uiPriority="29" w:unhideWhenUsed="0" w:qFormat="1"/>
+    <w:lsdException w:name="Intense Quote" w:semiHidden="0" w:uiPriority="30" w:unhideWhenUsed="0" w:qFormat="1"/>
+    <w:lsdException w:name="Medium List 2 Accent 1" w:semiHidden="0" w:uiPriority="66" w:unhideWhenUsed="0"/>
+    <w:lsdException w:name="Medium Grid 1 Accent 1" w:semiHidden="0" w:uiPriority="67" w:unhideWhenUsed="0"/>
+    <w:lsdException w:name="Medium Grid 2 Accent 1" w:semiHidden="0" w:uiPriority="68" w:unhideWhenUsed="0"/>
+    <w:lsdException w:name="Medium Grid 3 Accent 1" w:semiHidden="0" w:uiPriority="69" w:unhideWhenUsed="0"/>
+    <w:lsdException w:name="Dark List Accent 1" w:semiHidden="0" w:uiPriority="70" w:unhideWhenUsed="0"/>
+    <w:lsdException w:name="Colorful Shading Accent 1" w:semiHidden="0" w:uiPriority="71" w:unhideWhenUsed="0"/>
+    <w:lsdException w:name="Colorful List Accent 1" w:semiHidden="0" w:uiPriority="72" w:unhideWhenUsed="0"/>
+    <w:lsdException w:name="Colorful Grid Accent 1" w:semiHidden="0" w:uiPriority="73" w:unhideWhenUsed="0"/>
+    <w:lsdException w:name="Light Shading Accent 2" w:semiHidden="0" w:uiPriority="60" w:unhideWhenUsed="0"/>
+    <w:lsdException w:name="Light List Accent 2" w:semiHidden="0" w:uiPriority="61" w:unhideWhenUsed="0"/>
+    <w:lsdException w:name="Light Grid Accent 2" w:semiHidden="0" w:uiPriority="62" w:unhideWhenUsed="0"/>
+    <w:lsdException w:name="Medium Shading 1 Accent 2" w:semiHidden="0" w:uiPriority="63" w:unhideWhenUsed="0"/>
+    <w:lsdException w:name="Medium Shading 2 Accent 2" w:semiHidden="0" w:uiPriority="64" w:unhideWhenUsed="0"/>
+    <w:lsdException w:name="Medium List 1 Accent 2" w:semiHidden="0" w:uiPriority="65" w:unhideWhenUsed="0"/>
+    <w:lsdException w:name="Medium List 2 Accent 2" w:semiHidden="0" w:uiPriority="66" w:unhideWhenUsed="0"/>
+    <w:lsdException w:name="Medium Grid 1 Accent 2" w:semiHidden="0" w:uiPriority="67" w:unhideWhenUsed="0"/>
+    <w:lsdException w:name="Medium Grid 2 Accent 2" w:semiHidden="0" w:uiPriority="68" w:unhideWhenUsed="0"/>
+    <w:lsdException w:name="Medium Grid 3 Accent 2" w:semiHidden="0" w:uiPriority="69" w:unhideWhenUsed="0"/>
+    <w:lsdException w:name="Dark List Accent 2" w:semiHidden="0" w:uiPriority="70" w:unhideWhenUsed="0"/>
+    <w:lsdException w:name="Colorful Shading Accent 2" w:semiHidden="0" w:uiPriority="71" w:unhideWhenUsed="0"/>
+    <w:lsdException w:name="Colorful List Accent 2" w:semiHidden="0" w:uiPriority="72" w:unhideWhenUsed="0"/>
+    <w:lsdException w:name="Colorful Grid Accent 2" w:semiHidden="0" w:uiPriority="73" w:unhideWhenUsed="0"/>
+    <w:lsdException w:name="Light Shading Accent 3" w:semiHidden="0" w:uiPriority="60" w:unhideWhenUsed="0"/>
+    <w:lsdException w:name="Light List Accent 3" w:semiHidden="0" w:uiPriority="61" w:unhideWhenUsed="0"/>
+    <w:lsdException w:name="Light Grid Accent 3" w:semiHidden="0" w:uiPriority="62" w:unhideWhenUsed="0"/>
+    <w:lsdException w:name="Medium Shading 1 Accent 3" w:semiHidden="0" w:uiPriority="63" w:unhideWhenUsed="0"/>
+    <w:lsdException w:name="Medium Shading 2 Accent 3" w:semiHidden="0" w:uiPriority="64" w:unhideWhenUsed="0"/>
+    <w:lsdException w:name="Medium List 1 Accent 3" w:semiHidden="0" w:uiPriority="65" w:unhideWhenUsed="0"/>
+    <w:lsdException w:name="Medium List 2 Accent 3" w:semiHidden="0" w:uiPriority="66" w:unhideWhenUsed="0"/>
+    <w:lsdException w:name="Medium Grid 1 Accent 3" w:semiHidden="0" w:uiPriority="67" w:unhideWhenUsed="0"/>
+    <w:lsdException w:name="Medium Grid 2 Accent 3" w:semiHidden="0" w:uiPriority="68" w:unhideWhenUsed="0"/>
+    <w:lsdException w:name="Medium Grid 3 Accent 3" w:semiHidden="0" w:uiPriority="69" w:unhideWhenUsed="0"/>
+    <w:lsdException w:name="Dark List Accent 3" w:semiHidden="0" w:uiPriority="70" w:unhideWhenUsed="0"/>
+    <w:lsdException w:name="Colorful Shading Accent 3" w:semiHidden="0" w:uiPriority="71" w:unhideWhenUsed="0"/>
+    <w:lsdException w:name="Colorful List Accent 3" w:semiHidden="0" w:uiPriority="72" w:unhideWhenUsed="0"/>
+    <w:lsdException w:name="Colorful Grid Accent 3" w:semiHidden="0" w:uiPriority="73" w:unhideWhenUsed="0"/>
+    <w:lsdException w:name="Light Shading Accent 4" w:semiHidden="0" w:uiPriority="60" w:unhideWhenUsed="0"/>
+    <w:lsdException w:name="Light List Accent 4" w:semiHidden="0" w:uiPriority="61" w:unhideWhenUsed="0"/>
+    <w:lsdException w:name="Light Grid Accent 4" w:semiHidden="0" w:uiPriority="62" w:unhideWhenUsed="0"/>
+    <w:lsdException w:name="Medium Shading 1 Accent 4" w:semiHidden="0" w:uiPriority="63" w:unhideWhenUsed="0"/>
+    <w:lsdException w:name="Medium Shading 2 Accent 4" w:semiHidden="0" w:uiPriority="64" w:unhideWhenUsed="0"/>
+    <w:lsdException w:name="Medium List 1 Accent 4" w:semiHidden="0" w:uiPriority="65" w:unhideWhenUsed="0"/>
+    <w:lsdException w:name="Medium List 2 Accent 4" w:semiHidden="0" w:uiPriority="66" w:unhideWhenUsed="0"/>
+    <w:lsdException w:name="Medium Grid 1 Accent 4" w:semiHidden="0" w:uiPriority="67" w:unhideWhenUsed="0"/>
+    <w:lsdException w:name="Medium Grid 2 Accent 4" w:semiHidden="0" w:uiPriority="68" w:unhideWhenUsed="0"/>
+    <w:lsdException w:name="Medium Grid 3 Accent 4" w:semiHidden="0" w:uiPriority="69" w:unhideWhenUsed="0"/>
+    <w:lsdException w:name="Dark List Accent 4" w:semiHidden="0" w:uiPriority="70" w:unhideWhenUsed="0"/>
+    <w:lsdException w:name="Colorful Shading Accent 4" w:semiHidden="0" w:uiPriority="71" w:unhideWhenUsed="0"/>
+    <w:lsdException w:name="Colorful List Accent 4" w:semiHidden="0" w:uiPriority="72" w:unhideWhenUsed="0"/>
+    <w:lsdException w:name="Colorful Grid Accent 4" w:semiHidden="0" w:uiPriority="73" w:unhideWhenUsed="0"/>
+    <w:lsdException w:name="Light Shading Accent 5" w:semiHidden="0" w:uiPriority="60" w:unhideWhenUsed="0"/>
+    <w:lsdException w:name="Light List Accent 5" w:semiHidden="0" w:uiPriority="61" w:unhideWhenUsed="0"/>
+    <w:lsdException w:name="Light Grid Accent 5" w:semiHidden="0" w:uiPriority="62" w:unhideWhenUsed="0"/>
+    <w:lsdException w:name="Medium Shading 1 Accent 5" w:semiHidden="0" w:uiPriority="63" w:unhideWhenUsed="0"/>
+    <w:lsdException w:name="Medium Shading 2 Accent 5" w:semiHidden="0" w:uiPriority="64" w:unhideWhenUsed="0"/>
+    <w:lsdException w:name="Medium List 1 Accent 5" w:semiHidden="0" w:uiPriority="65" w:unhideWhenUsed="0"/>
+    <w:lsdException w:name="Medium List 2 Accent 5" w:semiHidden="0" w:uiPriority="66" w:unhideWhenUsed="0"/>
+    <w:lsdException w:name="Medium Grid 1 Accent 5" w:semiHidden="0" w:uiPriority="67" w:unhideWhenUsed="0"/>
+    <w:lsdException w:name="Medium Grid 2 Accent 5" w:semiHidden="0" w:uiPriority="68" w:unhideWhenUsed="0"/>
+    <w:lsdException w:name="Medium Grid 3 Accent 5" w:semiHidden="0" w:uiPriority="69" w:unhideWhenUsed="0"/>
+    <w:lsdException w:name="Dark List Accent 5" w:semiHidden="0" w:uiPriority="70" w:unhideWhenUsed="0"/>
+    <w:lsdException w:name="Colorful Shading Accent 5" w:semiHidden="0" w:uiPriority="71" w:unhideWhenUsed="0"/>
+    <w:lsdException w:name="Colorful List Accent 5" w:semiHidden="0" w:uiPriority="72" w:unhideWhenUsed="0"/>
+    <w:lsdException w:name="Colorful Grid Accent 5" w:semiHidden="0" w:uiPriority="73" w:unhideWhenUsed="0"/>
+    <w:lsdException w:name="Light Shading Accent 6" w:semiHidden="0" w:uiPriority="60" w:unhideWhenUsed="0"/>
+    <w:lsdException w:name="Light List Accent 6" w:semiHidden="0" w:uiPriority="61" w:unhideWhenUsed="0"/>
+    <w:lsdException w:name="Light Grid Accent 6" w:semiHidden="0" w:uiPriority="62" w:unhideWhenUsed="0"/>
+    <w:lsdException w:name="Medium Shading 1 Accent 6" w:semiHidden="0" w:uiPriority="63" w:unhideWhenUsed="0"/>
+    <w:lsdException w:name="Medium Shading 2 Accent 6" w:semiHidden="0" w:uiPriority="64" w:unhideWhenUsed="0"/>
+    <w:lsdException w:name="Medium List 1 Accent 6" w:semiHidden="0" w:uiPriority="65" w:unhideWhenUsed="0"/>
+    <w:lsdException w:name="Medium List 2 Accent 6" w:semiHidden="0" w:uiPriority="66" w:unhideWhenUsed="0"/>
+    <w:lsdException w:name="Medium Grid 1 Accent 6" w:semiHidden="0" w:uiPriority="67" w:unhideWhenUsed="0"/>
+    <w:lsdException w:name="Medium Grid 2 Accent 6" w:semiHidden="0" w:uiPriority="68" w:unhideWhenUsed="0"/>
+    <w:lsdException w:name="Medium Grid 3 Accent 6" w:semiHidden="0" w:uiPriority="69" w:unhideWhenUsed="0"/>
+    <w:lsdException w:name="Dark List Accent 6" w:semiHidden="0" w:uiPriority="70" w:unhideWhenUsed="0"/>
+    <w:lsdException w:name="Colorful Shading Accent 6" w:semiHidden="0" w:uiPriority="71" w:unhideWhenUsed="0"/>
+    <w:lsdException w:name="Colorful List Accent 6" w:semiHidden="0" w:uiPriority="72" w:unhideWhenUsed="0"/>
+    <w:lsdException w:name="Colorful Grid Accent 6" w:semiHidden="0" w:uiPriority="73" w:unhideWhenUsed="0"/>
+    <w:lsdException w:name="Subtle Emphasis" w:semiHidden="0" w:uiPriority="19" w:unhideWhenUsed="0" w:qFormat="1"/>
+    <w:lsdException w:name="Intense Emphasis" w:semiHidden="0" w:uiPriority="21" w:unhideWhenUsed="0" w:qFormat="1"/>
+    <w:lsdException w:name="Subtle Reference" w:semiHidden="0" w:uiPriority="31" w:unhideWhenUsed="0" w:qFormat="1"/>
+    <w:lsdException w:name="Intense Reference" w:semiHidden="0" w:uiPriority="32" w:unhideWhenUsed="0" w:qFormat="1"/>
+    <w:lsdException w:name="Book Title" w:semiHidden="0" w:uiPriority="33" w:unhideWhenUsed="0" w:qFormat="1"/>
+    <w:lsdException w:name="Bibliography" w:uiPriority="37"/>
+    <w:lsdException w:name="TOC Heading" w:uiPriority="39" w:qFormat="1"/>
   </w:latentStyles>
   <w:style w:type="paragraph" w:default="1" w:styleId="Normal">
     <w:name w:val="Normal"/>
@@ -13223,13 +13164,13 @@
       <w:lang w:eastAsia="zh-CN" w:bidi="hi-IN"/>
     </w:rPr>
   </w:style>
-  <w:style w:type="character" w:default="1" w:styleId="Tipodeletrapredefinidodopargrafo">
+  <w:style w:type="character" w:default="1" w:styleId="DefaultParagraphFont">
     <w:name w:val="Default Paragraph Font"/>
     <w:uiPriority w:val="1"/>
     <w:semiHidden/>
     <w:unhideWhenUsed/>
   </w:style>
-  <w:style w:type="table" w:default="1" w:styleId="Tabelanormal">
+  <w:style w:type="table" w:default="1" w:styleId="TableNormal">
     <w:name w:val="Normal Table"/>
     <w:uiPriority w:val="99"/>
     <w:semiHidden/>
@@ -13244,7 +13185,7 @@
       </w:tblCellMar>
     </w:tblPr>
   </w:style>
-  <w:style w:type="numbering" w:default="1" w:styleId="Semlista">
+  <w:style w:type="numbering" w:default="1" w:styleId="NoList">
     <w:name w:val="No List"/>
     <w:uiPriority w:val="99"/>
     <w:semiHidden/>
@@ -13271,11 +13212,11 @@
       <w:spacing w:after="120"/>
     </w:pPr>
   </w:style>
-  <w:style w:type="paragraph" w:styleId="Lista">
+  <w:style w:type="paragraph" w:styleId="List">
     <w:name w:val="List"/>
     <w:basedOn w:val="TextBody"/>
   </w:style>
-  <w:style w:type="paragraph" w:styleId="Legenda">
+  <w:style w:type="paragraph" w:styleId="Caption">
     <w:name w:val="caption"/>
     <w:basedOn w:val="Normal"/>
     <w:pPr>
@@ -13294,7 +13235,7 @@
       <w:suppressLineNumbers/>
     </w:pPr>
   </w:style>
-  <w:style w:type="paragraph" w:styleId="Cabealho">
+  <w:style w:type="paragraph" w:styleId="Header">
     <w:name w:val="header"/>
     <w:basedOn w:val="Normal"/>
     <w:pPr>
@@ -13305,7 +13246,7 @@
       </w:tabs>
     </w:pPr>
   </w:style>
-  <w:style w:type="paragraph" w:styleId="PargrafodaLista">
+  <w:style w:type="paragraph" w:styleId="ListParagraph">
     <w:name w:val="List Paragraph"/>
     <w:basedOn w:val="Normal"/>
     <w:uiPriority w:val="34"/>
@@ -13320,15 +13261,16 @@
       <w:szCs w:val="21"/>
     </w:rPr>
   </w:style>
-  <w:style w:type="table" w:styleId="Tabelacomgrelha">
+  <w:style w:type="table" w:styleId="TableGrid">
     <w:name w:val="Table Grid"/>
-    <w:basedOn w:val="Tabelanormal"/>
+    <w:basedOn w:val="TableNormal"/>
     <w:uiPriority w:val="39"/>
     <w:rsid w:val="00A376C2"/>
     <w:pPr>
       <w:spacing w:after="0" w:line="240" w:lineRule="auto"/>
     </w:pPr>
     <w:tblPr>
+      <w:tblInd w:w="0" w:type="dxa"/>
       <w:tblBorders>
         <w:top w:val="single" w:sz="4" w:space="0" w:color="auto"/>
         <w:left w:val="single" w:sz="4" w:space="0" w:color="auto"/>
@@ -13337,12 +13279,18 @@
         <w:insideH w:val="single" w:sz="4" w:space="0" w:color="auto"/>
         <w:insideV w:val="single" w:sz="4" w:space="0" w:color="auto"/>
       </w:tblBorders>
+      <w:tblCellMar>
+        <w:top w:w="0" w:type="dxa"/>
+        <w:left w:w="108" w:type="dxa"/>
+        <w:bottom w:w="0" w:type="dxa"/>
+        <w:right w:w="108" w:type="dxa"/>
+      </w:tblCellMar>
     </w:tblPr>
   </w:style>
-  <w:style w:type="paragraph" w:styleId="Textodebalo">
+  <w:style w:type="paragraph" w:styleId="BalloonText">
     <w:name w:val="Balloon Text"/>
     <w:basedOn w:val="Normal"/>
-    <w:link w:val="TextodebaloCarter"/>
+    <w:link w:val="BalloonTextChar"/>
     <w:uiPriority w:val="99"/>
     <w:semiHidden/>
     <w:unhideWhenUsed/>
@@ -13356,10 +13304,10 @@
       <w:szCs w:val="14"/>
     </w:rPr>
   </w:style>
-  <w:style w:type="character" w:customStyle="1" w:styleId="TextodebaloCarter">
-    <w:name w:val="Texto de balão Caráter"/>
-    <w:basedOn w:val="Tipodeletrapredefinidodopargrafo"/>
-    <w:link w:val="Textodebalo"/>
+  <w:style w:type="character" w:customStyle="1" w:styleId="BalloonTextChar">
+    <w:name w:val="Balloon Text Char"/>
+    <w:basedOn w:val="DefaultParagraphFont"/>
+    <w:link w:val="BalloonText"/>
     <w:uiPriority w:val="99"/>
     <w:semiHidden/>
     <w:rsid w:val="00B66D93"/>
@@ -13370,10 +13318,10 @@
       <w:lang w:eastAsia="zh-CN" w:bidi="hi-IN"/>
     </w:rPr>
   </w:style>
-  <w:style w:type="paragraph" w:styleId="Rodap">
+  <w:style w:type="paragraph" w:styleId="Footer">
     <w:name w:val="footer"/>
     <w:basedOn w:val="Normal"/>
-    <w:link w:val="RodapCarter"/>
+    <w:link w:val="FooterChar"/>
     <w:uiPriority w:val="99"/>
     <w:unhideWhenUsed/>
     <w:rsid w:val="003A0CE2"/>
@@ -13389,10 +13337,10 @@
       <w:szCs w:val="21"/>
     </w:rPr>
   </w:style>
-  <w:style w:type="character" w:customStyle="1" w:styleId="RodapCarter">
-    <w:name w:val="Rodapé Caráter"/>
-    <w:basedOn w:val="Tipodeletrapredefinidodopargrafo"/>
-    <w:link w:val="Rodap"/>
+  <w:style w:type="character" w:customStyle="1" w:styleId="FooterChar">
+    <w:name w:val="Footer Char"/>
+    <w:basedOn w:val="DefaultParagraphFont"/>
+    <w:link w:val="Footer"/>
     <w:uiPriority w:val="99"/>
     <w:rsid w:val="003A0CE2"/>
     <w:rPr>
@@ -13402,9 +13350,9 @@
       <w:lang w:eastAsia="zh-CN" w:bidi="hi-IN"/>
     </w:rPr>
   </w:style>
-  <w:style w:type="table" w:styleId="SombreadoClaro-Cor5">
+  <w:style w:type="table" w:styleId="LightShading-Accent5">
     <w:name w:val="Light Shading Accent 5"/>
-    <w:basedOn w:val="Tabelanormal"/>
+    <w:basedOn w:val="TableNormal"/>
     <w:uiPriority w:val="60"/>
     <w:rsid w:val="00A9532C"/>
     <w:pPr>
@@ -13418,10 +13366,17 @@
     <w:tblPr>
       <w:tblStyleRowBandSize w:val="1"/>
       <w:tblStyleColBandSize w:val="1"/>
+      <w:tblInd w:w="0" w:type="dxa"/>
       <w:tblBorders>
         <w:top w:val="single" w:sz="8" w:space="0" w:color="4BACC6" w:themeColor="accent5"/>
         <w:bottom w:val="single" w:sz="8" w:space="0" w:color="4BACC6" w:themeColor="accent5"/>
       </w:tblBorders>
+      <w:tblCellMar>
+        <w:top w:w="0" w:type="dxa"/>
+        <w:left w:w="108" w:type="dxa"/>
+        <w:bottom w:w="0" w:type="dxa"/>
+        <w:right w:w="108" w:type="dxa"/>
+      </w:tblCellMar>
     </w:tblPr>
     <w:tblStylePr w:type="firstRow">
       <w:pPr>
@@ -13500,9 +13455,9 @@
       </w:tcPr>
     </w:tblStylePr>
   </w:style>
-  <w:style w:type="table" w:styleId="SombreadoClaro-Cor1">
+  <w:style w:type="table" w:styleId="LightShading-Accent1">
     <w:name w:val="Light Shading Accent 1"/>
-    <w:basedOn w:val="Tabelanormal"/>
+    <w:basedOn w:val="TableNormal"/>
     <w:uiPriority w:val="60"/>
     <w:rsid w:val="00E9295F"/>
     <w:pPr>
@@ -13516,10 +13471,17 @@
     <w:tblPr>
       <w:tblStyleRowBandSize w:val="1"/>
       <w:tblStyleColBandSize w:val="1"/>
+      <w:tblInd w:w="0" w:type="dxa"/>
       <w:tblBorders>
         <w:top w:val="single" w:sz="8" w:space="0" w:color="4F81BD" w:themeColor="accent1"/>
         <w:bottom w:val="single" w:sz="8" w:space="0" w:color="4F81BD" w:themeColor="accent1"/>
       </w:tblBorders>
+      <w:tblCellMar>
+        <w:top w:w="0" w:type="dxa"/>
+        <w:left w:w="108" w:type="dxa"/>
+        <w:bottom w:w="0" w:type="dxa"/>
+        <w:right w:w="108" w:type="dxa"/>
+      </w:tblCellMar>
     </w:tblPr>
     <w:tblStylePr w:type="firstRow">
       <w:pPr>
@@ -13600,7 +13562,7 @@
   </w:style>
   <w:style w:type="table" w:customStyle="1" w:styleId="TabeladeLista7Colorida1">
     <w:name w:val="Tabela de Lista 7 Colorida1"/>
-    <w:basedOn w:val="Tabelanormal"/>
+    <w:basedOn w:val="TableNormal"/>
     <w:uiPriority w:val="52"/>
     <w:rsid w:val="00D02A95"/>
     <w:pPr>
@@ -13612,6 +13574,13 @@
     <w:tblPr>
       <w:tblStyleRowBandSize w:val="1"/>
       <w:tblStyleColBandSize w:val="1"/>
+      <w:tblInd w:w="0" w:type="dxa"/>
+      <w:tblCellMar>
+        <w:top w:w="0" w:type="dxa"/>
+        <w:left w:w="108" w:type="dxa"/>
+        <w:bottom w:w="0" w:type="dxa"/>
+        <w:right w:w="108" w:type="dxa"/>
+      </w:tblCellMar>
     </w:tblPr>
     <w:tblStylePr w:type="firstRow">
       <w:rPr>
@@ -13723,13 +13692,14 @@
   </w:style>
   <w:style w:type="table" w:customStyle="1" w:styleId="TabelacomGrelhaClara1">
     <w:name w:val="Tabela com Grelha Clara1"/>
-    <w:basedOn w:val="Tabelanormal"/>
+    <w:basedOn w:val="TableNormal"/>
     <w:uiPriority w:val="40"/>
     <w:rsid w:val="00D02A95"/>
     <w:pPr>
       <w:spacing w:after="0" w:line="240" w:lineRule="auto"/>
     </w:pPr>
     <w:tblPr>
+      <w:tblInd w:w="0" w:type="dxa"/>
       <w:tblBorders>
         <w:top w:val="single" w:sz="4" w:space="0" w:color="BFBFBF" w:themeColor="background1" w:themeShade="BF"/>
         <w:left w:val="single" w:sz="4" w:space="0" w:color="BFBFBF" w:themeColor="background1" w:themeShade="BF"/>
@@ -13738,11 +13708,17 @@
         <w:insideH w:val="single" w:sz="4" w:space="0" w:color="BFBFBF" w:themeColor="background1" w:themeShade="BF"/>
         <w:insideV w:val="single" w:sz="4" w:space="0" w:color="BFBFBF" w:themeColor="background1" w:themeShade="BF"/>
       </w:tblBorders>
+      <w:tblCellMar>
+        <w:top w:w="0" w:type="dxa"/>
+        <w:left w:w="108" w:type="dxa"/>
+        <w:bottom w:w="0" w:type="dxa"/>
+        <w:right w:w="108" w:type="dxa"/>
+      </w:tblCellMar>
     </w:tblPr>
   </w:style>
-  <w:style w:type="table" w:styleId="TabeladeGrelha1Clara">
+  <w:style w:type="table" w:customStyle="1" w:styleId="GridTable1Light">
     <w:name w:val="Grid Table 1 Light"/>
-    <w:basedOn w:val="Tabelanormal"/>
+    <w:basedOn w:val="TableNormal"/>
     <w:uiPriority w:val="46"/>
     <w:rsid w:val="00E13D37"/>
     <w:pPr>
@@ -13751,6 +13727,7 @@
     <w:tblPr>
       <w:tblStyleRowBandSize w:val="1"/>
       <w:tblStyleColBandSize w:val="1"/>
+      <w:tblInd w:w="0" w:type="dxa"/>
       <w:tblBorders>
         <w:top w:val="single" w:sz="4" w:space="0" w:color="999999" w:themeColor="text1" w:themeTint="66"/>
         <w:left w:val="single" w:sz="4" w:space="0" w:color="999999" w:themeColor="text1" w:themeTint="66"/>
@@ -13759,6 +13736,12 @@
         <w:insideH w:val="single" w:sz="4" w:space="0" w:color="999999" w:themeColor="text1" w:themeTint="66"/>
         <w:insideV w:val="single" w:sz="4" w:space="0" w:color="999999" w:themeColor="text1" w:themeTint="66"/>
       </w:tblBorders>
+      <w:tblCellMar>
+        <w:top w:w="0" w:type="dxa"/>
+        <w:left w:w="108" w:type="dxa"/>
+        <w:bottom w:w="0" w:type="dxa"/>
+        <w:right w:w="108" w:type="dxa"/>
+      </w:tblCellMar>
     </w:tblPr>
     <w:tblStylePr w:type="firstRow">
       <w:rPr>
@@ -13796,6 +13779,196 @@
         <w:bCs/>
       </w:rPr>
     </w:tblStylePr>
+  </w:style>
+</w:styles>
+</file>
+
+<file path=word/stylesWithEffects.xml><?xml version="1.0" encoding="utf-8"?>
+<w:styles xmlns:wpc="http://schemas.microsoft.com/office/word/2010/wordprocessingCanvas" xmlns:mc="http://schemas.openxmlformats.org/markup-compatibility/2006" xmlns:o="urn:schemas-microsoft-com:office:office" xmlns:r="http://schemas.openxmlformats.org/officeDocument/2006/relationships" xmlns:m="http://schemas.openxmlformats.org/officeDocument/2006/math" xmlns:v="urn:schemas-microsoft-com:vml" xmlns:wp14="http://schemas.microsoft.com/office/word/2010/wordprocessingDrawing" xmlns:wp="http://schemas.openxmlformats.org/drawingml/2006/wordprocessingDrawing" xmlns:w10="urn:schemas-microsoft-com:office:word" xmlns:w="http://schemas.openxmlformats.org/wordprocessingml/2006/main" xmlns:w14="http://schemas.microsoft.com/office/word/2010/wordml" xmlns:wpg="http://schemas.microsoft.com/office/word/2010/wordprocessingGroup" xmlns:wpi="http://schemas.microsoft.com/office/word/2010/wordprocessingInk" xmlns:wne="http://schemas.microsoft.com/office/word/2006/wordml" xmlns:wps="http://schemas.microsoft.com/office/word/2010/wordprocessingShape" mc:Ignorable="w14 wp14">
+  <w:docDefaults>
+    <w:rPrDefault>
+      <w:rPr>
+        <w:rFonts w:asciiTheme="minorHAnsi" w:eastAsiaTheme="minorEastAsia" w:hAnsiTheme="minorHAnsi" w:cstheme="minorBidi"/>
+        <w:sz w:val="22"/>
+        <w:szCs w:val="22"/>
+        <w:lang w:val="en-US" w:eastAsia="en-US" w:bidi="ar-SA"/>
+      </w:rPr>
+    </w:rPrDefault>
+    <w:pPrDefault>
+      <w:pPr>
+        <w:spacing w:after="200" w:line="276" w:lineRule="auto"/>
+      </w:pPr>
+    </w:pPrDefault>
+  </w:docDefaults>
+  <w:latentStyles w:defLockedState="0" w:defUIPriority="99" w:defSemiHidden="1" w:defUnhideWhenUsed="1" w:defQFormat="0" w:count="267">
+    <w:lsdException w:name="Normal" w:semiHidden="0" w:uiPriority="0" w:unhideWhenUsed="0" w:qFormat="1"/>
+    <w:lsdException w:name="heading 1" w:semiHidden="0" w:uiPriority="9" w:unhideWhenUsed="0" w:qFormat="1"/>
+    <w:lsdException w:name="heading 2" w:uiPriority="9" w:qFormat="1"/>
+    <w:lsdException w:name="heading 3" w:uiPriority="9" w:qFormat="1"/>
+    <w:lsdException w:name="heading 4" w:uiPriority="9" w:qFormat="1"/>
+    <w:lsdException w:name="heading 5" w:uiPriority="9" w:qFormat="1"/>
+    <w:lsdException w:name="heading 6" w:uiPriority="9" w:qFormat="1"/>
+    <w:lsdException w:name="heading 7" w:uiPriority="9" w:qFormat="1"/>
+    <w:lsdException w:name="heading 8" w:uiPriority="9" w:qFormat="1"/>
+    <w:lsdException w:name="heading 9" w:uiPriority="9" w:qFormat="1"/>
+    <w:lsdException w:name="toc 1" w:uiPriority="39"/>
+    <w:lsdException w:name="toc 2" w:uiPriority="39"/>
+    <w:lsdException w:name="toc 3" w:uiPriority="39"/>
+    <w:lsdException w:name="toc 4" w:uiPriority="39"/>
+    <w:lsdException w:name="toc 5" w:uiPriority="39"/>
+    <w:lsdException w:name="toc 6" w:uiPriority="39"/>
+    <w:lsdException w:name="toc 7" w:uiPriority="39"/>
+    <w:lsdException w:name="toc 8" w:uiPriority="39"/>
+    <w:lsdException w:name="toc 9" w:uiPriority="39"/>
+    <w:lsdException w:name="caption" w:uiPriority="35" w:qFormat="1"/>
+    <w:lsdException w:name="Title" w:semiHidden="0" w:uiPriority="10" w:unhideWhenUsed="0" w:qFormat="1"/>
+    <w:lsdException w:name="Default Paragraph Font" w:uiPriority="1"/>
+    <w:lsdException w:name="Subtitle" w:semiHidden="0" w:uiPriority="11" w:unhideWhenUsed="0" w:qFormat="1"/>
+    <w:lsdException w:name="Strong" w:semiHidden="0" w:uiPriority="22" w:unhideWhenUsed="0" w:qFormat="1"/>
+    <w:lsdException w:name="Emphasis" w:semiHidden="0" w:uiPriority="20" w:unhideWhenUsed="0" w:qFormat="1"/>
+    <w:lsdException w:name="Table Grid" w:semiHidden="0" w:uiPriority="59" w:unhideWhenUsed="0"/>
+    <w:lsdException w:name="Placeholder Text" w:unhideWhenUsed="0"/>
+    <w:lsdException w:name="No Spacing" w:semiHidden="0" w:uiPriority="1" w:unhideWhenUsed="0" w:qFormat="1"/>
+    <w:lsdException w:name="Light Shading" w:semiHidden="0" w:uiPriority="60" w:unhideWhenUsed="0"/>
+    <w:lsdException w:name="Light List" w:semiHidden="0" w:uiPriority="61" w:unhideWhenUsed="0"/>
+    <w:lsdException w:name="Light Grid" w:semiHidden="0" w:uiPriority="62" w:unhideWhenUsed="0"/>
+    <w:lsdException w:name="Medium Shading 1" w:semiHidden="0" w:uiPriority="63" w:unhideWhenUsed="0"/>
+    <w:lsdException w:name="Medium Shading 2" w:semiHidden="0" w:uiPriority="64" w:unhideWhenUsed="0"/>
+    <w:lsdException w:name="Medium List 1" w:semiHidden="0" w:uiPriority="65" w:unhideWhenUsed="0"/>
+    <w:lsdException w:name="Medium List 2" w:semiHidden="0" w:uiPriority="66" w:unhideWhenUsed="0"/>
+    <w:lsdException w:name="Medium Grid 1" w:semiHidden="0" w:uiPriority="67" w:unhideWhenUsed="0"/>
+    <w:lsdException w:name="Medium Grid 2" w:semiHidden="0" w:uiPriority="68" w:unhideWhenUsed="0"/>
+    <w:lsdException w:name="Medium Grid 3" w:semiHidden="0" w:uiPriority="69" w:unhideWhenUsed="0"/>
+    <w:lsdException w:name="Dark List" w:semiHidden="0" w:uiPriority="70" w:unhideWhenUsed="0"/>
+    <w:lsdException w:name="Colorful Shading" w:semiHidden="0" w:uiPriority="71" w:unhideWhenUsed="0"/>
+    <w:lsdException w:name="Colorful List" w:semiHidden="0" w:uiPriority="72" w:unhideWhenUsed="0"/>
+    <w:lsdException w:name="Colorful Grid" w:semiHidden="0" w:uiPriority="73" w:unhideWhenUsed="0"/>
+    <w:lsdException w:name="Light Shading Accent 1" w:semiHidden="0" w:uiPriority="60" w:unhideWhenUsed="0"/>
+    <w:lsdException w:name="Light List Accent 1" w:semiHidden="0" w:uiPriority="61" w:unhideWhenUsed="0"/>
+    <w:lsdException w:name="Light Grid Accent 1" w:semiHidden="0" w:uiPriority="62" w:unhideWhenUsed="0"/>
+    <w:lsdException w:name="Medium Shading 1 Accent 1" w:semiHidden="0" w:uiPriority="63" w:unhideWhenUsed="0"/>
+    <w:lsdException w:name="Medium Shading 2 Accent 1" w:semiHidden="0" w:uiPriority="64" w:unhideWhenUsed="0"/>
+    <w:lsdException w:name="Medium List 1 Accent 1" w:semiHidden="0" w:uiPriority="65" w:unhideWhenUsed="0"/>
+    <w:lsdException w:name="Revision" w:unhideWhenUsed="0"/>
+    <w:lsdException w:name="List Paragraph" w:semiHidden="0" w:uiPriority="34" w:unhideWhenUsed="0" w:qFormat="1"/>
+    <w:lsdException w:name="Quote" w:semiHidden="0" w:uiPriority="29" w:unhideWhenUsed="0" w:qFormat="1"/>
+    <w:lsdException w:name="Intense Quote" w:semiHidden="0" w:uiPriority="30" w:unhideWhenUsed="0" w:qFormat="1"/>
+    <w:lsdException w:name="Medium List 2 Accent 1" w:semiHidden="0" w:uiPriority="66" w:unhideWhenUsed="0"/>
+    <w:lsdException w:name="Medium Grid 1 Accent 1" w:semiHidden="0" w:uiPriority="67" w:unhideWhenUsed="0"/>
+    <w:lsdException w:name="Medium Grid 2 Accent 1" w:semiHidden="0" w:uiPriority="68" w:unhideWhenUsed="0"/>
+    <w:lsdException w:name="Medium Grid 3 Accent 1" w:semiHidden="0" w:uiPriority="69" w:unhideWhenUsed="0"/>
+    <w:lsdException w:name="Dark List Accent 1" w:semiHidden="0" w:uiPriority="70" w:unhideWhenUsed="0"/>
+    <w:lsdException w:name="Colorful Shading Accent 1" w:semiHidden="0" w:uiPriority="71" w:unhideWhenUsed="0"/>
+    <w:lsdException w:name="Colorful List Accent 1" w:semiHidden="0" w:uiPriority="72" w:unhideWhenUsed="0"/>
+    <w:lsdException w:name="Colorful Grid Accent 1" w:semiHidden="0" w:uiPriority="73" w:unhideWhenUsed="0"/>
+    <w:lsdException w:name="Light Shading Accent 2" w:semiHidden="0" w:uiPriority="60" w:unhideWhenUsed="0"/>
+    <w:lsdException w:name="Light List Accent 2" w:semiHidden="0" w:uiPriority="61" w:unhideWhenUsed="0"/>
+    <w:lsdException w:name="Light Grid Accent 2" w:semiHidden="0" w:uiPriority="62" w:unhideWhenUsed="0"/>
+    <w:lsdException w:name="Medium Shading 1 Accent 2" w:semiHidden="0" w:uiPriority="63" w:unhideWhenUsed="0"/>
+    <w:lsdException w:name="Medium Shading 2 Accent 2" w:semiHidden="0" w:uiPriority="64" w:unhideWhenUsed="0"/>
+    <w:lsdException w:name="Medium List 1 Accent 2" w:semiHidden="0" w:uiPriority="65" w:unhideWhenUsed="0"/>
+    <w:lsdException w:name="Medium List 2 Accent 2" w:semiHidden="0" w:uiPriority="66" w:unhideWhenUsed="0"/>
+    <w:lsdException w:name="Medium Grid 1 Accent 2" w:semiHidden="0" w:uiPriority="67" w:unhideWhenUsed="0"/>
+    <w:lsdException w:name="Medium Grid 2 Accent 2" w:semiHidden="0" w:uiPriority="68" w:unhideWhenUsed="0"/>
+    <w:lsdException w:name="Medium Grid 3 Accent 2" w:semiHidden="0" w:uiPriority="69" w:unhideWhenUsed="0"/>
+    <w:lsdException w:name="Dark List Accent 2" w:semiHidden="0" w:uiPriority="70" w:unhideWhenUsed="0"/>
+    <w:lsdException w:name="Colorful Shading Accent 2" w:semiHidden="0" w:uiPriority="71" w:unhideWhenUsed="0"/>
+    <w:lsdException w:name="Colorful List Accent 2" w:semiHidden="0" w:uiPriority="72" w:unhideWhenUsed="0"/>
+    <w:lsdException w:name="Colorful Grid Accent 2" w:semiHidden="0" w:uiPriority="73" w:unhideWhenUsed="0"/>
+    <w:lsdException w:name="Light Shading Accent 3" w:semiHidden="0" w:uiPriority="60" w:unhideWhenUsed="0"/>
+    <w:lsdException w:name="Light List Accent 3" w:semiHidden="0" w:uiPriority="61" w:unhideWhenUsed="0"/>
+    <w:lsdException w:name="Light Grid Accent 3" w:semiHidden="0" w:uiPriority="62" w:unhideWhenUsed="0"/>
+    <w:lsdException w:name="Medium Shading 1 Accent 3" w:semiHidden="0" w:uiPriority="63" w:unhideWhenUsed="0"/>
+    <w:lsdException w:name="Medium Shading 2 Accent 3" w:semiHidden="0" w:uiPriority="64" w:unhideWhenUsed="0"/>
+    <w:lsdException w:name="Medium List 1 Accent 3" w:semiHidden="0" w:uiPriority="65" w:unhideWhenUsed="0"/>
+    <w:lsdException w:name="Medium List 2 Accent 3" w:semiHidden="0" w:uiPriority="66" w:unhideWhenUsed="0"/>
+    <w:lsdException w:name="Medium Grid 1 Accent 3" w:semiHidden="0" w:uiPriority="67" w:unhideWhenUsed="0"/>
+    <w:lsdException w:name="Medium Grid 2 Accent 3" w:semiHidden="0" w:uiPriority="68" w:unhideWhenUsed="0"/>
+    <w:lsdException w:name="Medium Grid 3 Accent 3" w:semiHidden="0" w:uiPriority="69" w:unhideWhenUsed="0"/>
+    <w:lsdException w:name="Dark List Accent 3" w:semiHidden="0" w:uiPriority="70" w:unhideWhenUsed="0"/>
+    <w:lsdException w:name="Colorful Shading Accent 3" w:semiHidden="0" w:uiPriority="71" w:unhideWhenUsed="0"/>
+    <w:lsdException w:name="Colorful List Accent 3" w:semiHidden="0" w:uiPriority="72" w:unhideWhenUsed="0"/>
+    <w:lsdException w:name="Colorful Grid Accent 3" w:semiHidden="0" w:uiPriority="73" w:unhideWhenUsed="0"/>
+    <w:lsdException w:name="Light Shading Accent 4" w:semiHidden="0" w:uiPriority="60" w:unhideWhenUsed="0"/>
+    <w:lsdException w:name="Light List Accent 4" w:semiHidden="0" w:uiPriority="61" w:unhideWhenUsed="0"/>
+    <w:lsdException w:name="Light Grid Accent 4" w:semiHidden="0" w:uiPriority="62" w:unhideWhenUsed="0"/>
+    <w:lsdException w:name="Medium Shading 1 Accent 4" w:semiHidden="0" w:uiPriority="63" w:unhideWhenUsed="0"/>
+    <w:lsdException w:name="Medium Shading 2 Accent 4" w:semiHidden="0" w:uiPriority="64" w:unhideWhenUsed="0"/>
+    <w:lsdException w:name="Medium List 1 Accent 4" w:semiHidden="0" w:uiPriority="65" w:unhideWhenUsed="0"/>
+    <w:lsdException w:name="Medium List 2 Accent 4" w:semiHidden="0" w:uiPriority="66" w:unhideWhenUsed="0"/>
+    <w:lsdException w:name="Medium Grid 1 Accent 4" w:semiHidden="0" w:uiPriority="67" w:unhideWhenUsed="0"/>
+    <w:lsdException w:name="Medium Grid 2 Accent 4" w:semiHidden="0" w:uiPriority="68" w:unhideWhenUsed="0"/>
+    <w:lsdException w:name="Medium Grid 3 Accent 4" w:semiHidden="0" w:uiPriority="69" w:unhideWhenUsed="0"/>
+    <w:lsdException w:name="Dark List Accent 4" w:semiHidden="0" w:uiPriority="70" w:unhideWhenUsed="0"/>
+    <w:lsdException w:name="Colorful Shading Accent 4" w:semiHidden="0" w:uiPriority="71" w:unhideWhenUsed="0"/>
+    <w:lsdException w:name="Colorful List Accent 4" w:semiHidden="0" w:uiPriority="72" w:unhideWhenUsed="0"/>
+    <w:lsdException w:name="Colorful Grid Accent 4" w:semiHidden="0" w:uiPriority="73" w:unhideWhenUsed="0"/>
+    <w:lsdException w:name="Light Shading Accent 5" w:semiHidden="0" w:uiPriority="60" w:unhideWhenUsed="0"/>
+    <w:lsdException w:name="Light List Accent 5" w:semiHidden="0" w:uiPriority="61" w:unhideWhenUsed="0"/>
+    <w:lsdException w:name="Light Grid Accent 5" w:semiHidden="0" w:uiPriority="62" w:unhideWhenUsed="0"/>
+    <w:lsdException w:name="Medium Shading 1 Accent 5" w:semiHidden="0" w:uiPriority="63" w:unhideWhenUsed="0"/>
+    <w:lsdException w:name="Medium Shading 2 Accent 5" w:semiHidden="0" w:uiPriority="64" w:unhideWhenUsed="0"/>
+    <w:lsdException w:name="Medium List 1 Accent 5" w:semiHidden="0" w:uiPriority="65" w:unhideWhenUsed="0"/>
+    <w:lsdException w:name="Medium List 2 Accent 5" w:semiHidden="0" w:uiPriority="66" w:unhideWhenUsed="0"/>
+    <w:lsdException w:name="Medium Grid 1 Accent 5" w:semiHidden="0" w:uiPriority="67" w:unhideWhenUsed="0"/>
+    <w:lsdException w:name="Medium Grid 2 Accent 5" w:semiHidden="0" w:uiPriority="68" w:unhideWhenUsed="0"/>
+    <w:lsdException w:name="Medium Grid 3 Accent 5" w:semiHidden="0" w:uiPriority="69" w:unhideWhenUsed="0"/>
+    <w:lsdException w:name="Dark List Accent 5" w:semiHidden="0" w:uiPriority="70" w:unhideWhenUsed="0"/>
+    <w:lsdException w:name="Colorful Shading Accent 5" w:semiHidden="0" w:uiPriority="71" w:unhideWhenUsed="0"/>
+    <w:lsdException w:name="Colorful List Accent 5" w:semiHidden="0" w:uiPriority="72" w:unhideWhenUsed="0"/>
+    <w:lsdException w:name="Colorful Grid Accent 5" w:semiHidden="0" w:uiPriority="73" w:unhideWhenUsed="0"/>
+    <w:lsdException w:name="Light Shading Accent 6" w:semiHidden="0" w:uiPriority="60" w:unhideWhenUsed="0"/>
+    <w:lsdException w:name="Light List Accent 6" w:semiHidden="0" w:uiPriority="61" w:unhideWhenUsed="0"/>
+    <w:lsdException w:name="Light Grid Accent 6" w:semiHidden="0" w:uiPriority="62" w:unhideWhenUsed="0"/>
+    <w:lsdException w:name="Medium Shading 1 Accent 6" w:semiHidden="0" w:uiPriority="63" w:unhideWhenUsed="0"/>
+    <w:lsdException w:name="Medium Shading 2 Accent 6" w:semiHidden="0" w:uiPriority="64" w:unhideWhenUsed="0"/>
+    <w:lsdException w:name="Medium List 1 Accent 6" w:semiHidden="0" w:uiPriority="65" w:unhideWhenUsed="0"/>
+    <w:lsdException w:name="Medium List 2 Accent 6" w:semiHidden="0" w:uiPriority="66" w:unhideWhenUsed="0"/>
+    <w:lsdException w:name="Medium Grid 1 Accent 6" w:semiHidden="0" w:uiPriority="67" w:unhideWhenUsed="0"/>
+    <w:lsdException w:name="Medium Grid 2 Accent 6" w:semiHidden="0" w:uiPriority="68" w:unhideWhenUsed="0"/>
+    <w:lsdException w:name="Medium Grid 3 Accent 6" w:semiHidden="0" w:uiPriority="69" w:unhideWhenUsed="0"/>
+    <w:lsdException w:name="Dark List Accent 6" w:semiHidden="0" w:uiPriority="70" w:unhideWhenUsed="0"/>
+    <w:lsdException w:name="Colorful Shading Accent 6" w:semiHidden="0" w:uiPriority="71" w:unhideWhenUsed="0"/>
+    <w:lsdException w:name="Colorful List Accent 6" w:semiHidden="0" w:uiPriority="72" w:unhideWhenUsed="0"/>
+    <w:lsdException w:name="Colorful Grid Accent 6" w:semiHidden="0" w:uiPriority="73" w:unhideWhenUsed="0"/>
+    <w:lsdException w:name="Subtle Emphasis" w:semiHidden="0" w:uiPriority="19" w:unhideWhenUsed="0" w:qFormat="1"/>
+    <w:lsdException w:name="Intense Emphasis" w:semiHidden="0" w:uiPriority="21" w:unhideWhenUsed="0" w:qFormat="1"/>
+    <w:lsdException w:name="Subtle Reference" w:semiHidden="0" w:uiPriority="31" w:unhideWhenUsed="0" w:qFormat="1"/>
+    <w:lsdException w:name="Intense Reference" w:semiHidden="0" w:uiPriority="32" w:unhideWhenUsed="0" w:qFormat="1"/>
+    <w:lsdException w:name="Book Title" w:semiHidden="0" w:uiPriority="33" w:unhideWhenUsed="0" w:qFormat="1"/>
+    <w:lsdException w:name="Bibliography" w:uiPriority="37"/>
+    <w:lsdException w:name="TOC Heading" w:uiPriority="39" w:qFormat="1"/>
+  </w:latentStyles>
+  <w:style w:type="paragraph" w:default="1" w:styleId="Normal">
+    <w:name w:val="Normal"/>
+    <w:qFormat/>
+  </w:style>
+  <w:style w:type="character" w:default="1" w:styleId="DefaultParagraphFont">
+    <w:name w:val="Default Paragraph Font"/>
+    <w:uiPriority w:val="1"/>
+    <w:semiHidden/>
+    <w:unhideWhenUsed/>
+  </w:style>
+  <w:style w:type="table" w:default="1" w:styleId="TableNormal">
+    <w:name w:val="Normal Table"/>
+    <w:uiPriority w:val="99"/>
+    <w:semiHidden/>
+    <w:unhideWhenUsed/>
+    <w:tblPr>
+      <w:tblInd w:w="0" w:type="dxa"/>
+      <w:tblCellMar>
+        <w:top w:w="0" w:type="dxa"/>
+        <w:left w:w="108" w:type="dxa"/>
+        <w:bottom w:w="0" w:type="dxa"/>
+        <w:right w:w="108" w:type="dxa"/>
+      </w:tblCellMar>
+    </w:tblPr>
+  </w:style>
+  <w:style w:type="numbering" w:default="1" w:styleId="NoList">
+    <w:name w:val="No List"/>
+    <w:uiPriority w:val="99"/>
+    <w:semiHidden/>
+    <w:unhideWhenUsed/>
   </w:style>
 </w:styles>
 </file>
@@ -14090,7 +14263,7 @@
 </file>
 
 <file path=customXml/itemProps1.xml><?xml version="1.0" encoding="utf-8"?>
-<ds:datastoreItem xmlns:ds="http://schemas.openxmlformats.org/officeDocument/2006/customXml" ds:itemID="{364D07CD-3212-4D72-8C7F-A21F715686CA}">
+<ds:datastoreItem xmlns:ds="http://schemas.openxmlformats.org/officeDocument/2006/customXml" ds:itemID="{236B34E6-927C-4F94-8632-243C954BAEB1}">
   <ds:schemaRefs>
     <ds:schemaRef ds:uri="http://schemas.openxmlformats.org/officeDocument/2006/bibliography"/>
   </ds:schemaRefs>

</xml_diff>